<commit_message>
Updated Tech Guide to reflect scenario names
</commit_message>
<xml_diff>
--- a/IoT-CSP-Technical Guides-Start Here.docx
+++ b/IoT-CSP-Technical Guides-Start Here.docx
@@ -11,8 +11,6 @@
           <w:szCs w:val="32"/>
         </w:rPr>
       </w:pPr>
-      <w:bookmarkStart w:id="0" w:name="_GoBack"/>
-      <w:bookmarkEnd w:id="0"/>
     </w:p>
     <w:p>
       <w:pPr>
@@ -96,13 +94,23 @@
         </w:rPr>
         <w:t xml:space="preserve">Microsoft Azure </w:t>
       </w:r>
+      <w:proofErr w:type="spellStart"/>
       <w:r>
         <w:rPr>
           <w:rFonts w:ascii="Segoe UI Semibold" w:eastAsiaTheme="minorEastAsia" w:hAnsi="Segoe UI Semibold" w:cs="Segoe UI Semibold"/>
           <w:sz w:val="32"/>
           <w:szCs w:val="32"/>
         </w:rPr>
-        <w:t xml:space="preserve">IoT Services for Cloud Solution Provider Program </w:t>
+        <w:t>IoT</w:t>
+      </w:r>
+      <w:proofErr w:type="spellEnd"/>
+      <w:r>
+        <w:rPr>
+          <w:rFonts w:ascii="Segoe UI Semibold" w:eastAsiaTheme="minorEastAsia" w:hAnsi="Segoe UI Semibold" w:cs="Segoe UI Semibold"/>
+          <w:sz w:val="32"/>
+          <w:szCs w:val="32"/>
+        </w:rPr>
+        <w:t xml:space="preserve"> Services for Cloud Solution Provider Program </w:t>
       </w:r>
     </w:p>
     <w:p>
@@ -132,7 +140,15 @@
         <w:t>th</w:t>
       </w:r>
       <w:r>
-        <w:t xml:space="preserve"> Magnitude IoT Team - </w:t>
+        <w:t xml:space="preserve"> Magnitude </w:t>
+      </w:r>
+      <w:proofErr w:type="spellStart"/>
+      <w:r>
+        <w:t>IoT</w:t>
+      </w:r>
+      <w:proofErr w:type="spellEnd"/>
+      <w:r>
+        <w:t xml:space="preserve"> Team - </w:t>
       </w:r>
       <w:r>
         <w:t>Brian Blanchard, Marcus Crast, Mitesh Patekar, Jason Rook</w:t>
@@ -190,7 +206,15 @@
         <w:t xml:space="preserve"> Microsoft </w:t>
       </w:r>
       <w:r>
-        <w:t>Azure IoT Services</w:t>
+        <w:t xml:space="preserve">Azure </w:t>
+      </w:r>
+      <w:proofErr w:type="spellStart"/>
+      <w:r>
+        <w:t>IoT</w:t>
+      </w:r>
+      <w:proofErr w:type="spellEnd"/>
+      <w:r>
+        <w:t xml:space="preserve"> Services</w:t>
       </w:r>
     </w:p>
     <w:p>
@@ -207,7 +231,15 @@
         <w:t xml:space="preserve"> </w:t>
       </w:r>
       <w:r>
-        <w:t>This paper provides an overview of how Cloud Solution Provider (CSP) program partners can utilize various capabilities of Azure IoT Services to provide high value managed services like monitoring and analyzing the usage, performance, and uptime of customer devices in the field.</w:t>
+        <w:t xml:space="preserve">This paper provides an overview of how Cloud Solution Provider (CSP) program partners can utilize various capabilities of Azure </w:t>
+      </w:r>
+      <w:proofErr w:type="spellStart"/>
+      <w:r>
+        <w:t>IoT</w:t>
+      </w:r>
+      <w:proofErr w:type="spellEnd"/>
+      <w:r>
+        <w:t xml:space="preserve"> Services to provide high value managed services like monitoring and analyzing the usage, performance, and uptime of customer devices in the field.</w:t>
       </w:r>
     </w:p>
     <w:p/>
@@ -317,8 +349,8 @@
         </w:rPr>
       </w:pPr>
     </w:p>
+    <w:bookmarkStart w:id="0" w:name="_Toc454526275" w:displacedByCustomXml="next"/>
     <w:bookmarkStart w:id="1" w:name="_Toc417618519" w:displacedByCustomXml="next"/>
-    <w:bookmarkStart w:id="2" w:name="_Toc454464352" w:displacedByCustomXml="next"/>
     <w:sdt>
       <w:sdtPr>
         <w:rPr>
@@ -352,8 +384,8 @@
           <w:r>
             <w:t>Contents</w:t>
           </w:r>
-          <w:bookmarkEnd w:id="2"/>
           <w:bookmarkEnd w:id="1"/>
+          <w:bookmarkEnd w:id="0"/>
         </w:p>
         <w:p>
           <w:pPr>
@@ -379,7 +411,7 @@
             </w:rPr>
             <w:fldChar w:fldCharType="separate"/>
           </w:r>
-          <w:hyperlink w:anchor="_Toc454464352" w:history="1">
+          <w:hyperlink w:anchor="_Toc454526275" w:history="1">
             <w:r>
               <w:rPr>
                 <w:rStyle w:val="Hyperlink"/>
@@ -402,7 +434,7 @@
               <w:rPr>
                 <w:webHidden/>
               </w:rPr>
-              <w:instrText xml:space="preserve"> PAGEREF _Toc454464352 \h </w:instrText>
+              <w:instrText xml:space="preserve"> PAGEREF _Toc454526275 \h </w:instrText>
             </w:r>
             <w:r>
               <w:rPr>
@@ -441,7 +473,7 @@
               <w:sz w:val="22"/>
             </w:rPr>
           </w:pPr>
-          <w:hyperlink w:anchor="_Toc454464353" w:history="1">
+          <w:hyperlink w:anchor="_Toc454526276" w:history="1">
             <w:r>
               <w:rPr>
                 <w:rStyle w:val="Hyperlink"/>
@@ -468,7 +500,7 @@
                 <w:noProof/>
                 <w:webHidden/>
               </w:rPr>
-              <w:instrText xml:space="preserve"> PAGEREF _Toc454464353 \h </w:instrText>
+              <w:instrText xml:space="preserve"> PAGEREF _Toc454526276 \h </w:instrText>
             </w:r>
             <w:r>
               <w:rPr>
@@ -511,7 +543,7 @@
               <w:sz w:val="22"/>
             </w:rPr>
           </w:pPr>
-          <w:hyperlink w:anchor="_Toc454464354" w:history="1">
+          <w:hyperlink w:anchor="_Toc454526277" w:history="1">
             <w:r>
               <w:rPr>
                 <w:rStyle w:val="Hyperlink"/>
@@ -538,7 +570,7 @@
                 <w:noProof/>
                 <w:webHidden/>
               </w:rPr>
-              <w:instrText xml:space="preserve"> PAGEREF _Toc454464354 \h </w:instrText>
+              <w:instrText xml:space="preserve"> PAGEREF _Toc454526277 \h </w:instrText>
             </w:r>
             <w:r>
               <w:rPr>
@@ -581,7 +613,7 @@
               <w:sz w:val="22"/>
             </w:rPr>
           </w:pPr>
-          <w:hyperlink w:anchor="_Toc454464355" w:history="1">
+          <w:hyperlink w:anchor="_Toc454526278" w:history="1">
             <w:r>
               <w:rPr>
                 <w:rStyle w:val="Hyperlink"/>
@@ -608,7 +640,7 @@
                 <w:noProof/>
                 <w:webHidden/>
               </w:rPr>
-              <w:instrText xml:space="preserve"> PAGEREF _Toc454464355 \h </w:instrText>
+              <w:instrText xml:space="preserve"> PAGEREF _Toc454526278 \h </w:instrText>
             </w:r>
             <w:r>
               <w:rPr>
@@ -651,13 +683,13 @@
               <w:sz w:val="22"/>
             </w:rPr>
           </w:pPr>
-          <w:hyperlink w:anchor="_Toc454464356" w:history="1">
+          <w:hyperlink w:anchor="_Toc454526279" w:history="1">
             <w:r>
               <w:rPr>
                 <w:rStyle w:val="Hyperlink"/>
                 <w:noProof/>
               </w:rPr>
-              <w:t>Option B: Device Analytics</w:t>
+              <w:t>Option B: Data Management for Devices</w:t>
             </w:r>
             <w:r>
               <w:rPr>
@@ -678,7 +710,7 @@
                 <w:noProof/>
                 <w:webHidden/>
               </w:rPr>
-              <w:instrText xml:space="preserve"> PAGEREF _Toc454464356 \h </w:instrText>
+              <w:instrText xml:space="preserve"> PAGEREF _Toc454526279 \h </w:instrText>
             </w:r>
             <w:r>
               <w:rPr>
@@ -721,7 +753,7 @@
               <w:sz w:val="22"/>
             </w:rPr>
           </w:pPr>
-          <w:hyperlink w:anchor="_Toc454464357" w:history="1">
+          <w:hyperlink w:anchor="_Toc454526280" w:history="1">
             <w:r>
               <w:rPr>
                 <w:rStyle w:val="Hyperlink"/>
@@ -748,7 +780,7 @@
                 <w:noProof/>
                 <w:webHidden/>
               </w:rPr>
-              <w:instrText xml:space="preserve"> PAGEREF _Toc454464357 \h </w:instrText>
+              <w:instrText xml:space="preserve"> PAGEREF _Toc454526280 \h </w:instrText>
             </w:r>
             <w:r>
               <w:rPr>
@@ -791,7 +823,7 @@
               <w:sz w:val="22"/>
             </w:rPr>
           </w:pPr>
-          <w:hyperlink w:anchor="_Toc454464358" w:history="1">
+          <w:hyperlink w:anchor="_Toc454526281" w:history="1">
             <w:r>
               <w:rPr>
                 <w:rStyle w:val="Hyperlink"/>
@@ -818,7 +850,7 @@
                 <w:noProof/>
                 <w:webHidden/>
               </w:rPr>
-              <w:instrText xml:space="preserve"> PAGEREF _Toc454464358 \h </w:instrText>
+              <w:instrText xml:space="preserve"> PAGEREF _Toc454526281 \h </w:instrText>
             </w:r>
             <w:r>
               <w:rPr>
@@ -861,7 +893,7 @@
               <w:sz w:val="22"/>
             </w:rPr>
           </w:pPr>
-          <w:hyperlink w:anchor="_Toc454464359" w:history="1">
+          <w:hyperlink w:anchor="_Toc454526282" w:history="1">
             <w:r>
               <w:rPr>
                 <w:rStyle w:val="Hyperlink"/>
@@ -888,7 +920,7 @@
                 <w:noProof/>
                 <w:webHidden/>
               </w:rPr>
-              <w:instrText xml:space="preserve"> PAGEREF _Toc454464359 \h </w:instrText>
+              <w:instrText xml:space="preserve"> PAGEREF _Toc454526282 \h </w:instrText>
             </w:r>
             <w:r>
               <w:rPr>
@@ -931,13 +963,13 @@
               <w:sz w:val="22"/>
             </w:rPr>
           </w:pPr>
-          <w:hyperlink w:anchor="_Toc454464360" w:history="1">
+          <w:hyperlink w:anchor="_Toc454526283" w:history="1">
             <w:r>
               <w:rPr>
                 <w:rStyle w:val="Hyperlink"/>
                 <w:noProof/>
               </w:rPr>
-              <w:t>Option B: Deploying the Device Analytics Infrastructure</w:t>
+              <w:t>Option B: Deploying the Data Management for Devices Infrastructure</w:t>
             </w:r>
             <w:r>
               <w:rPr>
@@ -958,7 +990,7 @@
                 <w:noProof/>
                 <w:webHidden/>
               </w:rPr>
-              <w:instrText xml:space="preserve"> PAGEREF _Toc454464360 \h </w:instrText>
+              <w:instrText xml:space="preserve"> PAGEREF _Toc454526283 \h </w:instrText>
             </w:r>
             <w:r>
               <w:rPr>
@@ -1001,7 +1033,7 @@
               <w:sz w:val="22"/>
             </w:rPr>
           </w:pPr>
-          <w:hyperlink w:anchor="_Toc454464361" w:history="1">
+          <w:hyperlink w:anchor="_Toc454526284" w:history="1">
             <w:r>
               <w:rPr>
                 <w:rStyle w:val="Hyperlink"/>
@@ -1028,7 +1060,7 @@
                 <w:noProof/>
                 <w:webHidden/>
               </w:rPr>
-              <w:instrText xml:space="preserve"> PAGEREF _Toc454464361 \h </w:instrText>
+              <w:instrText xml:space="preserve"> PAGEREF _Toc454526284 \h </w:instrText>
             </w:r>
             <w:r>
               <w:rPr>
@@ -1071,7 +1103,7 @@
               <w:sz w:val="22"/>
             </w:rPr>
           </w:pPr>
-          <w:hyperlink w:anchor="_Toc454464362" w:history="1">
+          <w:hyperlink w:anchor="_Toc454526285" w:history="1">
             <w:r>
               <w:rPr>
                 <w:rStyle w:val="Hyperlink"/>
@@ -1098,7 +1130,7 @@
                 <w:noProof/>
                 <w:webHidden/>
               </w:rPr>
-              <w:instrText xml:space="preserve"> PAGEREF _Toc454464362 \h </w:instrText>
+              <w:instrText xml:space="preserve"> PAGEREF _Toc454526285 \h </w:instrText>
             </w:r>
             <w:r>
               <w:rPr>
@@ -1141,7 +1173,7 @@
               <w:sz w:val="22"/>
             </w:rPr>
           </w:pPr>
-          <w:hyperlink w:anchor="_Toc454464363" w:history="1">
+          <w:hyperlink w:anchor="_Toc454526286" w:history="1">
             <w:r>
               <w:rPr>
                 <w:rStyle w:val="Hyperlink"/>
@@ -1168,7 +1200,7 @@
                 <w:noProof/>
                 <w:webHidden/>
               </w:rPr>
-              <w:instrText xml:space="preserve"> PAGEREF _Toc454464363 \h </w:instrText>
+              <w:instrText xml:space="preserve"> PAGEREF _Toc454526286 \h </w:instrText>
             </w:r>
             <w:r>
               <w:rPr>
@@ -1211,7 +1243,7 @@
               <w:sz w:val="22"/>
             </w:rPr>
           </w:pPr>
-          <w:hyperlink w:anchor="_Toc454464364" w:history="1">
+          <w:hyperlink w:anchor="_Toc454526287" w:history="1">
             <w:r>
               <w:rPr>
                 <w:rStyle w:val="Hyperlink"/>
@@ -1238,7 +1270,7 @@
                 <w:noProof/>
                 <w:webHidden/>
               </w:rPr>
-              <w:instrText xml:space="preserve"> PAGEREF _Toc454464364 \h </w:instrText>
+              <w:instrText xml:space="preserve"> PAGEREF _Toc454526287 \h </w:instrText>
             </w:r>
             <w:r>
               <w:rPr>
@@ -1281,7 +1313,7 @@
               <w:sz w:val="22"/>
             </w:rPr>
           </w:pPr>
-          <w:hyperlink w:anchor="_Toc454464365" w:history="1">
+          <w:hyperlink w:anchor="_Toc454526288" w:history="1">
             <w:r>
               <w:rPr>
                 <w:rStyle w:val="Hyperlink"/>
@@ -1308,7 +1340,7 @@
                 <w:noProof/>
                 <w:webHidden/>
               </w:rPr>
-              <w:instrText xml:space="preserve"> PAGEREF _Toc454464365 \h </w:instrText>
+              <w:instrText xml:space="preserve"> PAGEREF _Toc454526288 \h </w:instrText>
             </w:r>
             <w:r>
               <w:rPr>
@@ -1351,7 +1383,7 @@
               <w:sz w:val="22"/>
             </w:rPr>
           </w:pPr>
-          <w:hyperlink w:anchor="_Toc454464366" w:history="1">
+          <w:hyperlink w:anchor="_Toc454526289" w:history="1">
             <w:r>
               <w:rPr>
                 <w:rStyle w:val="Hyperlink"/>
@@ -1378,7 +1410,7 @@
                 <w:noProof/>
                 <w:webHidden/>
               </w:rPr>
-              <w:instrText xml:space="preserve"> PAGEREF _Toc454464366 \h </w:instrText>
+              <w:instrText xml:space="preserve"> PAGEREF _Toc454526289 \h </w:instrText>
             </w:r>
             <w:r>
               <w:rPr>
@@ -1421,7 +1453,7 @@
               <w:sz w:val="22"/>
             </w:rPr>
           </w:pPr>
-          <w:hyperlink w:anchor="_Toc454464367" w:history="1">
+          <w:hyperlink w:anchor="_Toc454526290" w:history="1">
             <w:r>
               <w:rPr>
                 <w:rStyle w:val="Hyperlink"/>
@@ -1448,7 +1480,7 @@
                 <w:noProof/>
                 <w:webHidden/>
               </w:rPr>
-              <w:instrText xml:space="preserve"> PAGEREF _Toc454464367 \h </w:instrText>
+              <w:instrText xml:space="preserve"> PAGEREF _Toc454526290 \h </w:instrText>
             </w:r>
             <w:r>
               <w:rPr>
@@ -1491,7 +1523,7 @@
               <w:sz w:val="22"/>
             </w:rPr>
           </w:pPr>
-          <w:hyperlink w:anchor="_Toc454464368" w:history="1">
+          <w:hyperlink w:anchor="_Toc454526291" w:history="1">
             <w:r>
               <w:rPr>
                 <w:rStyle w:val="Hyperlink"/>
@@ -1518,7 +1550,7 @@
                 <w:noProof/>
                 <w:webHidden/>
               </w:rPr>
-              <w:instrText xml:space="preserve"> PAGEREF _Toc454464368 \h </w:instrText>
+              <w:instrText xml:space="preserve"> PAGEREF _Toc454526291 \h </w:instrText>
             </w:r>
             <w:r>
               <w:rPr>
@@ -1561,7 +1593,7 @@
               <w:sz w:val="22"/>
             </w:rPr>
           </w:pPr>
-          <w:hyperlink w:anchor="_Toc454464369" w:history="1">
+          <w:hyperlink w:anchor="_Toc454526292" w:history="1">
             <w:r>
               <w:rPr>
                 <w:rStyle w:val="Hyperlink"/>
@@ -1588,7 +1620,7 @@
                 <w:noProof/>
                 <w:webHidden/>
               </w:rPr>
-              <w:instrText xml:space="preserve"> PAGEREF _Toc454464369 \h </w:instrText>
+              <w:instrText xml:space="preserve"> PAGEREF _Toc454526292 \h </w:instrText>
             </w:r>
             <w:r>
               <w:rPr>
@@ -1631,7 +1663,7 @@
               <w:sz w:val="22"/>
             </w:rPr>
           </w:pPr>
-          <w:hyperlink w:anchor="_Toc454464370" w:history="1">
+          <w:hyperlink w:anchor="_Toc454526293" w:history="1">
             <w:r>
               <w:rPr>
                 <w:rStyle w:val="Hyperlink"/>
@@ -1658,7 +1690,7 @@
                 <w:noProof/>
                 <w:webHidden/>
               </w:rPr>
-              <w:instrText xml:space="preserve"> PAGEREF _Toc454464370 \h </w:instrText>
+              <w:instrText xml:space="preserve"> PAGEREF _Toc454526293 \h </w:instrText>
             </w:r>
             <w:r>
               <w:rPr>
@@ -1707,6 +1739,8 @@
       <w:r>
         <w:br w:type="page"/>
       </w:r>
+      <w:bookmarkStart w:id="2" w:name="_GoBack"/>
+      <w:bookmarkEnd w:id="2"/>
     </w:p>
     <w:p>
       <w:pPr>
@@ -1717,14 +1751,30 @@
           <w:noProof/>
         </w:rPr>
       </w:pPr>
-      <w:bookmarkStart w:id="3" w:name="_Toc454464353"/>
+      <w:bookmarkStart w:id="3" w:name="_Toc454526276"/>
       <w:r>
         <w:rPr>
           <w:rStyle w:val="Hyperlink"/>
           <w:u w:val="none"/>
         </w:rPr>
         <w:lastRenderedPageBreak/>
-        <w:t>The Internet of Things (IoT) opportunity for Microsoft Cloud Solution Providers</w:t>
+        <w:t>The Internet of Things (</w:t>
+      </w:r>
+      <w:proofErr w:type="spellStart"/>
+      <w:r>
+        <w:rPr>
+          <w:rStyle w:val="Hyperlink"/>
+          <w:u w:val="none"/>
+        </w:rPr>
+        <w:t>IoT</w:t>
+      </w:r>
+      <w:proofErr w:type="spellEnd"/>
+      <w:r>
+        <w:rPr>
+          <w:rStyle w:val="Hyperlink"/>
+          <w:u w:val="none"/>
+        </w:rPr>
+        <w:t>) opportunity for Microsoft Cloud Solution Providers</w:t>
       </w:r>
       <w:bookmarkEnd w:id="3"/>
     </w:p>
@@ -1765,7 +1815,31 @@
         <w:spacing w:before="240"/>
       </w:pPr>
       <w:r>
-        <w:t xml:space="preserve">Internet of Things (IoT) is an equally important focus within Microsoft resulting in significant investment in Microsoft Azure’s IoT offerings.  Microsoft Azure IoT </w:t>
+        <w:t>Internet of Things (</w:t>
+      </w:r>
+      <w:proofErr w:type="spellStart"/>
+      <w:r>
+        <w:t>IoT</w:t>
+      </w:r>
+      <w:proofErr w:type="spellEnd"/>
+      <w:r>
+        <w:t xml:space="preserve">) is an equally important focus within Microsoft resulting in significant investment in Microsoft Azure’s </w:t>
+      </w:r>
+      <w:proofErr w:type="spellStart"/>
+      <w:r>
+        <w:t>IoT</w:t>
+      </w:r>
+      <w:proofErr w:type="spellEnd"/>
+      <w:r>
+        <w:t xml:space="preserve"> offerings.  Microsoft Azure </w:t>
+      </w:r>
+      <w:proofErr w:type="spellStart"/>
+      <w:r>
+        <w:t>IoT</w:t>
+      </w:r>
+      <w:proofErr w:type="spellEnd"/>
+      <w:r>
+        <w:t xml:space="preserve"> </w:t>
       </w:r>
       <w:r>
         <w:t>S</w:t>
@@ -1831,13 +1905,29 @@
         <w:t xml:space="preserve">Cloud Solution </w:t>
       </w:r>
       <w:r>
-        <w:t>Providers to build, deploy, and manage IoT centric solutions for</w:t>
+        <w:t xml:space="preserve">Providers to build, deploy, and manage </w:t>
+      </w:r>
+      <w:proofErr w:type="spellStart"/>
+      <w:r>
+        <w:t>IoT</w:t>
+      </w:r>
+      <w:proofErr w:type="spellEnd"/>
+      <w:r>
+        <w:t xml:space="preserve"> centric solutions for</w:t>
       </w:r>
       <w:r>
         <w:t xml:space="preserve"> customers are endless.  </w:t>
       </w:r>
       <w:r>
-        <w:t xml:space="preserve"> Microsoft partners are using Azure’s IoT capabilities to</w:t>
+        <w:t xml:space="preserve"> Microsoft partners are using Azure’s </w:t>
+      </w:r>
+      <w:proofErr w:type="spellStart"/>
+      <w:r>
+        <w:t>IoT</w:t>
+      </w:r>
+      <w:proofErr w:type="spellEnd"/>
+      <w:r>
+        <w:t xml:space="preserve"> capabilities to</w:t>
       </w:r>
       <w:r>
         <w:t xml:space="preserve"> connect devices including sensors, controls, and systems to the cloud.  Thus enabling </w:t>
@@ -1861,13 +1951,41 @@
         <w:rPr>
           <w:lang w:val="en"/>
         </w:rPr>
-        <w:t xml:space="preserve"> Microsoft partners are also using Azure’s IoT capabilities to collect and </w:t>
-      </w:r>
+        <w:t xml:space="preserve"> Microsoft partners are also using Azure’s </w:t>
+      </w:r>
+      <w:proofErr w:type="spellStart"/>
       <w:r>
         <w:rPr>
           <w:lang w:val="en"/>
         </w:rPr>
-        <w:t xml:space="preserve">store this ever increasing data with highly scalable compute power and extremely efficient and flexible storage models.  Finally, Microsoft partners are providing real-time analytics, predictive analysis, and extensive visualization of IoT data.  </w:t>
+        <w:t>IoT</w:t>
+      </w:r>
+      <w:proofErr w:type="spellEnd"/>
+      <w:r>
+        <w:rPr>
+          <w:lang w:val="en"/>
+        </w:rPr>
+        <w:t xml:space="preserve"> capabilities to collect and </w:t>
+      </w:r>
+      <w:r>
+        <w:rPr>
+          <w:lang w:val="en"/>
+        </w:rPr>
+        <w:t xml:space="preserve">store this ever increasing data with highly scalable compute power and extremely efficient and flexible storage models.  Finally, Microsoft partners are providing real-time analytics, predictive analysis, and extensive visualization of </w:t>
+      </w:r>
+      <w:proofErr w:type="spellStart"/>
+      <w:r>
+        <w:rPr>
+          <w:lang w:val="en"/>
+        </w:rPr>
+        <w:t>IoT</w:t>
+      </w:r>
+      <w:proofErr w:type="spellEnd"/>
+      <w:r>
+        <w:rPr>
+          <w:lang w:val="en"/>
+        </w:rPr>
+        <w:t xml:space="preserve"> data.  </w:t>
       </w:r>
     </w:p>
     <w:p>
@@ -1875,7 +1993,15 @@
         <w:spacing w:before="240"/>
       </w:pPr>
       <w:r>
-        <w:t xml:space="preserve">With Microsoft Azure IoT </w:t>
+        <w:t xml:space="preserve">With Microsoft Azure </w:t>
+      </w:r>
+      <w:proofErr w:type="spellStart"/>
+      <w:r>
+        <w:t>IoT</w:t>
+      </w:r>
+      <w:proofErr w:type="spellEnd"/>
+      <w:r>
+        <w:t xml:space="preserve"> </w:t>
       </w:r>
       <w:r>
         <w:t>Services</w:t>
@@ -1940,7 +2066,15 @@
         <w:spacing w:before="240"/>
       </w:pPr>
       <w:r>
-        <w:t xml:space="preserve">While the opportunity for CSP partners is endless it all starts with a solid technical understanding of Microsoft Azure and the IoT </w:t>
+        <w:t xml:space="preserve">While the opportunity for CSP partners is endless it all starts with a solid technical understanding of Microsoft Azure and the </w:t>
+      </w:r>
+      <w:proofErr w:type="spellStart"/>
+      <w:r>
+        <w:t>IoT</w:t>
+      </w:r>
+      <w:proofErr w:type="spellEnd"/>
+      <w:r>
+        <w:t xml:space="preserve"> </w:t>
       </w:r>
       <w:r>
         <w:t>Services</w:t>
@@ -1949,7 +2083,15 @@
         <w:t xml:space="preserve">.  This document, the accompanying sample code, and technical content is intended to help the CSP partner to </w:t>
       </w:r>
       <w:r>
-        <w:t>accelerate a launch into new business offerings and models with Microsoft’s Cloud Solution Provider program and Microsoft Azure IoT Suite.</w:t>
+        <w:t xml:space="preserve">accelerate a launch into new business offerings and models with Microsoft’s Cloud Solution Provider program and Microsoft Azure </w:t>
+      </w:r>
+      <w:proofErr w:type="spellStart"/>
+      <w:r>
+        <w:t>IoT</w:t>
+      </w:r>
+      <w:proofErr w:type="spellEnd"/>
+      <w:r>
+        <w:t xml:space="preserve"> Suite.</w:t>
       </w:r>
     </w:p>
     <w:p>
@@ -1961,7 +2103,7 @@
       <w:pPr>
         <w:pStyle w:val="Heading2"/>
       </w:pPr>
-      <w:bookmarkStart w:id="4" w:name="_Toc454464354"/>
+      <w:bookmarkStart w:id="4" w:name="_Toc454526277"/>
       <w:r>
         <w:lastRenderedPageBreak/>
         <w:t xml:space="preserve">CSP IN-A-BOX </w:t>
@@ -1973,7 +2115,15 @@
         <w:t>INTERNET OF THINGS</w:t>
       </w:r>
       <w:r>
-        <w:t xml:space="preserve"> (IoT)</w:t>
+        <w:t xml:space="preserve"> (</w:t>
+      </w:r>
+      <w:proofErr w:type="spellStart"/>
+      <w:r>
+        <w:t>IoT</w:t>
+      </w:r>
+      <w:proofErr w:type="spellEnd"/>
+      <w:r>
+        <w:t>)</w:t>
       </w:r>
       <w:bookmarkEnd w:id="4"/>
     </w:p>
@@ -1993,7 +2143,15 @@
         <w:spacing w:before="240"/>
       </w:pPr>
       <w:r>
-        <w:t xml:space="preserve">To allow CSP Partners to capitalize on the power of Azure’s IoT </w:t>
+        <w:t xml:space="preserve">To allow CSP Partners to capitalize on the power of Azure’s </w:t>
+      </w:r>
+      <w:proofErr w:type="spellStart"/>
+      <w:r>
+        <w:t>IoT</w:t>
+      </w:r>
+      <w:proofErr w:type="spellEnd"/>
+      <w:r>
+        <w:t xml:space="preserve"> </w:t>
       </w:r>
       <w:r>
         <w:t>services</w:t>
@@ -2008,11 +2166,24 @@
         <w:t>th</w:t>
       </w:r>
       <w:r>
-        <w:t xml:space="preserve"> Magnitude has developed a solution and series of documents that align IoT and CSP. This solution and documentation is referred to as CSP </w:t>
-      </w:r>
-      <w:r>
-        <w:t>In-A-Box for IoT</w:t>
-      </w:r>
+        <w:t xml:space="preserve"> Magnitude has developed a solution and series of documents that align </w:t>
+      </w:r>
+      <w:proofErr w:type="spellStart"/>
+      <w:r>
+        <w:t>IoT</w:t>
+      </w:r>
+      <w:proofErr w:type="spellEnd"/>
+      <w:r>
+        <w:t xml:space="preserve"> and CSP. This solution and documentation is referred to as CSP </w:t>
+      </w:r>
+      <w:r>
+        <w:t xml:space="preserve">In-A-Box for </w:t>
+      </w:r>
+      <w:proofErr w:type="spellStart"/>
+      <w:r>
+        <w:t>IoT</w:t>
+      </w:r>
+      <w:proofErr w:type="spellEnd"/>
       <w:r>
         <w:t>.</w:t>
       </w:r>
@@ -2025,7 +2196,15 @@
         <w:t xml:space="preserve">The CSP </w:t>
       </w:r>
       <w:r>
-        <w:t xml:space="preserve">In-A-Box for IoT </w:t>
+        <w:t xml:space="preserve">In-A-Box for </w:t>
+      </w:r>
+      <w:proofErr w:type="spellStart"/>
+      <w:r>
+        <w:t>IoT</w:t>
+      </w:r>
+      <w:proofErr w:type="spellEnd"/>
+      <w:r>
+        <w:t xml:space="preserve"> </w:t>
       </w:r>
       <w:r>
         <w:t xml:space="preserve">solution is designed to enable two </w:t>
@@ -2040,7 +2219,15 @@
         <w:t>d in the following</w:t>
       </w:r>
       <w:r>
-        <w:t xml:space="preserve"> two unique use cases for integrating IoT into the CSP Partners suite of managed service offerings. The use cases are as follows:</w:t>
+        <w:t xml:space="preserve"> two unique use cases for integrating </w:t>
+      </w:r>
+      <w:proofErr w:type="spellStart"/>
+      <w:r>
+        <w:t>IoT</w:t>
+      </w:r>
+      <w:proofErr w:type="spellEnd"/>
+      <w:r>
+        <w:t xml:space="preserve"> into the CSP Partners suite of managed service offerings. The use cases are as follows:</w:t>
       </w:r>
     </w:p>
     <w:p>
@@ -2078,14 +2265,22 @@
         <w:t>Option B: Device Analysis</w:t>
       </w:r>
       <w:r>
-        <w:t xml:space="preserve"> – Incorporate monitoring and historical data; Go beyond monitoring to provide customer visibility into device performance, trend analysis, predictive maintenance/interactions, etc…</w:t>
+        <w:t xml:space="preserve"> – Incorporate monitoring and historical data; Go beyond monitoring to provide customer visibility into device performance, trend analysis, predictive maintenance/interactions, </w:t>
+      </w:r>
+      <w:proofErr w:type="spellStart"/>
+      <w:r>
+        <w:t>etc</w:t>
+      </w:r>
+      <w:proofErr w:type="spellEnd"/>
+      <w:r>
+        <w:t>…</w:t>
       </w:r>
     </w:p>
     <w:p>
       <w:pPr>
         <w:pStyle w:val="Heading3"/>
       </w:pPr>
-      <w:bookmarkStart w:id="5" w:name="_Toc454464355"/>
+      <w:bookmarkStart w:id="5" w:name="_Toc454526278"/>
       <w:r>
         <w:t>Option A: Device Monitoring</w:t>
       </w:r>
@@ -2099,8 +2294,13 @@
         <w:t>MSPs are crucial to the success of their customers’ technology footprint and provide key visibility into asset stability, supportability, and state. The CSP</w:t>
       </w:r>
       <w:r>
-        <w:t xml:space="preserve"> In-A-Box for IoT</w:t>
-      </w:r>
+        <w:t xml:space="preserve"> In-A-Box for </w:t>
+      </w:r>
+      <w:proofErr w:type="spellStart"/>
+      <w:r>
+        <w:t>IoT</w:t>
+      </w:r>
+      <w:proofErr w:type="spellEnd"/>
       <w:r>
         <w:t xml:space="preserve"> Device Monitoring solution allows MSPs to natural expand their services to also include monitoring &amp;/or remediation of devices in the field, the same way they support VMs today.</w:t>
       </w:r>
@@ -2178,10 +2378,18 @@
         <w:t>The Device Monitoring solution for CSP</w:t>
       </w:r>
       <w:r>
-        <w:t xml:space="preserve"> In-A-Box for Io</w:t>
-      </w:r>
-      <w:r>
-        <w:t>T enables rapid solution development and an easy to integrate solution. However, its biggest limitation is in the amount/age of data being monitored and stored. If near real time monitoring is the central need for the service offering, this solution may be sufficient. The Device Monitoring solution inherently allows for 3 days of data storage and analysis, which is its biggest short coming.</w:t>
+        <w:t xml:space="preserve"> In-A-Box for </w:t>
+      </w:r>
+      <w:proofErr w:type="spellStart"/>
+      <w:r>
+        <w:t>Io</w:t>
+      </w:r>
+      <w:r>
+        <w:t>T</w:t>
+      </w:r>
+      <w:proofErr w:type="spellEnd"/>
+      <w:r>
+        <w:t xml:space="preserve"> enables rapid solution development and an easy to integrate solution. However, its biggest limitation is in the amount/age of data being monitored and stored. If near real time monitoring is the central need for the service offering, this solution may be sufficient. The Device Monitoring solution inherently allows for 3 days of data storage and analysis, which is its biggest short coming.</w:t>
       </w:r>
     </w:p>
     <w:p>
@@ -2198,9 +2406,12 @@
       <w:pPr>
         <w:pStyle w:val="Heading3"/>
       </w:pPr>
-      <w:bookmarkStart w:id="6" w:name="_Toc454464356"/>
-      <w:r>
-        <w:t>Option B: Device Analytics</w:t>
+      <w:bookmarkStart w:id="6" w:name="_Toc454526279"/>
+      <w:r>
+        <w:t xml:space="preserve">Option B: </w:t>
+      </w:r>
+      <w:r>
+        <w:t>Data Management for Devices</w:t>
       </w:r>
       <w:bookmarkEnd w:id="6"/>
       <w:r>
@@ -2224,22 +2435,49 @@
         <w:t xml:space="preserve">, CSP </w:t>
       </w:r>
       <w:r>
-        <w:t>In-A-Box for IoT</w:t>
-      </w:r>
-      <w:r>
-        <w:t xml:space="preserve"> Device Analytics adds persistent </w:t>
+        <w:t xml:space="preserve">In-A-Box for </w:t>
+      </w:r>
+      <w:proofErr w:type="spellStart"/>
+      <w:r>
+        <w:t>IoT</w:t>
+      </w:r>
+      <w:proofErr w:type="spellEnd"/>
+      <w:r>
+        <w:t xml:space="preserve"> </w:t>
+      </w:r>
+      <w:r>
+        <w:t>Data Management for Devices</w:t>
+      </w:r>
+      <w:r>
+        <w:t xml:space="preserve"> adds persistent </w:t>
       </w:r>
       <w:r>
         <w:t xml:space="preserve">storage for longer term analytics and lower cost data retention. In this type of solution, </w:t>
       </w:r>
       <w:r>
-        <w:t xml:space="preserve">Azure SQL Database (DB), DocumentDB, </w:t>
+        <w:t xml:space="preserve">Azure SQL Database (DB), </w:t>
+      </w:r>
+      <w:proofErr w:type="spellStart"/>
+      <w:r>
+        <w:t>DocumentDB</w:t>
+      </w:r>
+      <w:proofErr w:type="spellEnd"/>
+      <w:r>
+        <w:t xml:space="preserve">, </w:t>
       </w:r>
       <w:r>
         <w:t xml:space="preserve">or Hadoop could be leveraged to provide persistent storage. For the </w:t>
       </w:r>
       <w:r>
-        <w:t>CSP In-A-Box for IoT s</w:t>
+        <w:t xml:space="preserve">CSP In-A-Box for </w:t>
+      </w:r>
+      <w:proofErr w:type="spellStart"/>
+      <w:r>
+        <w:t>IoT</w:t>
+      </w:r>
+      <w:proofErr w:type="spellEnd"/>
+      <w:r>
+        <w:t xml:space="preserve"> s</w:t>
       </w:r>
       <w:r>
         <w:t>olution, the team choose H</w:t>
@@ -2250,9 +2488,11 @@
       <w:r>
         <w:t xml:space="preserve"> (Hadoop as a Service) to provide this persistent layer of data retention. Depending on the desired level of analysis and system integration requirements, </w:t>
       </w:r>
+      <w:proofErr w:type="spellStart"/>
       <w:r>
         <w:t>DocumentDB</w:t>
       </w:r>
+      <w:proofErr w:type="spellEnd"/>
       <w:r>
         <w:t xml:space="preserve"> or </w:t>
       </w:r>
@@ -2266,12 +2506,24 @@
     <w:p>
       <w:r>
         <w:lastRenderedPageBreak/>
-        <w:t xml:space="preserve">By enabling Device Analytics, the CSP can add historical analysis and predictive/proactive services to the service offering. </w:t>
-      </w:r>
-    </w:p>
-    <w:p>
-      <w:r>
-        <w:t>Examples of Device Analytics service offerings: (expanding examples in the prior section)</w:t>
+        <w:t xml:space="preserve">By enabling </w:t>
+      </w:r>
+      <w:r>
+        <w:t>Data Management for Devices</w:t>
+      </w:r>
+      <w:r>
+        <w:t xml:space="preserve">, the CSP can add historical analysis and predictive/proactive services to the service offering. </w:t>
+      </w:r>
+    </w:p>
+    <w:p>
+      <w:r>
+        <w:t xml:space="preserve">Examples of </w:t>
+      </w:r>
+      <w:r>
+        <w:t>Data Management for Devices</w:t>
+      </w:r>
+      <w:r>
+        <w:t xml:space="preserve"> service offerings: (expanding examples in the prior section)</w:t>
       </w:r>
     </w:p>
     <w:p>
@@ -2355,11 +2607,16 @@
       <w:pPr>
         <w:pStyle w:val="Heading2"/>
       </w:pPr>
-      <w:bookmarkStart w:id="7" w:name="_Toc454464357"/>
-      <w:r>
-        <w:t>Technical Guides: Mastering IoT</w:t>
+      <w:bookmarkStart w:id="7" w:name="_Toc454526280"/>
+      <w:r>
+        <w:t xml:space="preserve">Technical Guides: Mastering </w:t>
+      </w:r>
+      <w:proofErr w:type="spellStart"/>
+      <w:r>
+        <w:t>IoT</w:t>
       </w:r>
       <w:bookmarkEnd w:id="7"/>
+      <w:proofErr w:type="spellEnd"/>
     </w:p>
     <w:p>
       <w:pPr>
@@ -2367,7 +2624,15 @@
         <w:spacing w:after="0" w:line="240" w:lineRule="auto"/>
       </w:pPr>
       <w:r>
-        <w:t>Mastery of IoT for CSP requires knowledge of a four specific technical disciplines, including Cloud hosting, data management, device connectivity (or device development), data visualization.</w:t>
+        <w:t xml:space="preserve">Mastery of </w:t>
+      </w:r>
+      <w:proofErr w:type="spellStart"/>
+      <w:r>
+        <w:t>IoT</w:t>
+      </w:r>
+      <w:proofErr w:type="spellEnd"/>
+      <w:r>
+        <w:t xml:space="preserve"> for CSP requires knowledge of a four specific technical disciplines, including Cloud hosting, data management, device connectivity (or device development), data visualization.</w:t>
       </w:r>
     </w:p>
     <w:p>
@@ -2382,7 +2647,15 @@
         <w:spacing w:after="0" w:line="240" w:lineRule="auto"/>
       </w:pPr>
       <w:r>
-        <w:t>The following technical guides and sample source code projects are designed to accelerate exposure to each area of IoT.</w:t>
+        <w:t xml:space="preserve">The following technical guides and sample source code projects are designed to accelerate exposure to each area of </w:t>
+      </w:r>
+      <w:proofErr w:type="spellStart"/>
+      <w:r>
+        <w:t>IoT</w:t>
+      </w:r>
+      <w:proofErr w:type="spellEnd"/>
+      <w:r>
+        <w:t>.</w:t>
       </w:r>
     </w:p>
     <w:p>
@@ -2397,7 +2670,15 @@
         <w:spacing w:after="0" w:line="240" w:lineRule="auto"/>
       </w:pPr>
       <w:r>
-        <w:t>As a general guide, we suggest that technicians new to IoT follow a simple learning path:</w:t>
+        <w:t xml:space="preserve">As a general guide, we suggest that technicians new to </w:t>
+      </w:r>
+      <w:proofErr w:type="spellStart"/>
+      <w:r>
+        <w:t>IoT</w:t>
+      </w:r>
+      <w:proofErr w:type="spellEnd"/>
+      <w:r>
+        <w:t xml:space="preserve"> follow a simple learning path:</w:t>
       </w:r>
     </w:p>
     <w:p>
@@ -2411,7 +2692,15 @@
         <w:spacing w:after="0" w:line="240" w:lineRule="auto"/>
       </w:pPr>
       <w:r>
-        <w:t>Deploy the IoT Infrastructure to Azure (Cloud Hosting)</w:t>
+        <w:t xml:space="preserve">Deploy the </w:t>
+      </w:r>
+      <w:proofErr w:type="spellStart"/>
+      <w:r>
+        <w:t>IoT</w:t>
+      </w:r>
+      <w:proofErr w:type="spellEnd"/>
+      <w:r>
+        <w:t xml:space="preserve"> Infrastructure to Azure (Cloud Hosting)</w:t>
       </w:r>
     </w:p>
     <w:p>
@@ -2425,7 +2714,15 @@
         <w:spacing w:after="0" w:line="240" w:lineRule="auto"/>
       </w:pPr>
       <w:r>
-        <w:t>Connect a simulated device to Azure IoT Hub (Device Connectivity for beginners)</w:t>
+        <w:t xml:space="preserve">Connect a simulated device to Azure </w:t>
+      </w:r>
+      <w:proofErr w:type="spellStart"/>
+      <w:r>
+        <w:t>IoT</w:t>
+      </w:r>
+      <w:proofErr w:type="spellEnd"/>
+      <w:r>
+        <w:t xml:space="preserve"> Hub (Device Connectivity for beginners)</w:t>
       </w:r>
     </w:p>
     <w:p>
@@ -2453,7 +2750,15 @@
         <w:spacing w:after="0" w:line="240" w:lineRule="auto"/>
       </w:pPr>
       <w:r>
-        <w:t>Connect a real device to the Azure IoT Hub (Advanced Connectivity)</w:t>
+        <w:t xml:space="preserve">Connect a real device to the Azure </w:t>
+      </w:r>
+      <w:proofErr w:type="spellStart"/>
+      <w:r>
+        <w:t>IoT</w:t>
+      </w:r>
+      <w:proofErr w:type="spellEnd"/>
+      <w:r>
+        <w:t xml:space="preserve"> Hub (Advanced Connectivity)</w:t>
       </w:r>
     </w:p>
     <w:p>
@@ -2467,7 +2772,13 @@
         <w:spacing w:after="0" w:line="240" w:lineRule="auto"/>
       </w:pPr>
       <w:r>
-        <w:t>Aggregate data using a Hive Script (Data Management for Device Analytics use case)</w:t>
+        <w:t>Aggregate data using a Hive Script (Data Management for Device</w:t>
+      </w:r>
+      <w:r>
+        <w:t>s</w:t>
+      </w:r>
+      <w:r>
+        <w:t xml:space="preserve"> use case)</w:t>
       </w:r>
     </w:p>
     <w:p>
@@ -2510,9 +2821,14 @@
       <w:pPr>
         <w:pStyle w:val="Heading3"/>
       </w:pPr>
-      <w:bookmarkStart w:id="8" w:name="_Toc454464358"/>
-      <w:r>
-        <w:t>IoT Infrastructure: Deploying the infrastructure</w:t>
+      <w:bookmarkStart w:id="8" w:name="_Toc454526281"/>
+      <w:proofErr w:type="spellStart"/>
+      <w:r>
+        <w:t>IoT</w:t>
+      </w:r>
+      <w:proofErr w:type="spellEnd"/>
+      <w:r>
+        <w:t xml:space="preserve"> Infrastructure: Deploying the infrastructure</w:t>
       </w:r>
       <w:bookmarkEnd w:id="8"/>
     </w:p>
@@ -2525,10 +2841,21 @@
         <w:t>CSP</w:t>
       </w:r>
       <w:r>
-        <w:t xml:space="preserve"> In-A-Box for IoT</w:t>
-      </w:r>
-      <w:r>
-        <w:t xml:space="preserve"> accommodates two use cases Device Monitoring and Device Analytics. If you are unsure which to choose please </w:t>
+        <w:t xml:space="preserve"> In-A-Box for </w:t>
+      </w:r>
+      <w:proofErr w:type="spellStart"/>
+      <w:r>
+        <w:t>IoT</w:t>
+      </w:r>
+      <w:proofErr w:type="spellEnd"/>
+      <w:r>
+        <w:t xml:space="preserve"> accommodates two use cases Device Monitoring and </w:t>
+      </w:r>
+      <w:r>
+        <w:t>Data Management for Devices</w:t>
+      </w:r>
+      <w:r>
+        <w:t xml:space="preserve">. If you are unsure which to choose please </w:t>
       </w:r>
       <w:r>
         <w:t xml:space="preserve">see Options A &amp;B above and </w:t>
@@ -2554,7 +2881,7 @@
         <w:pStyle w:val="Heading3"/>
       </w:pPr>
       <w:bookmarkStart w:id="9" w:name="_Toc451956557"/>
-      <w:bookmarkStart w:id="10" w:name="_Toc454464359"/>
+      <w:bookmarkStart w:id="10" w:name="_Toc454526282"/>
       <w:r>
         <w:t xml:space="preserve">Option A: </w:t>
       </w:r>
@@ -2600,7 +2927,15 @@
     </w:p>
     <w:p>
       <w:r>
-        <w:t xml:space="preserve">For guidance on executing the ARM templates to create your CSP Azure IoT Infrastructure, we have created a companion guide to deploying the infrastructure: </w:t>
+        <w:t xml:space="preserve">For guidance on executing the ARM templates to create your CSP Azure </w:t>
+      </w:r>
+      <w:proofErr w:type="spellStart"/>
+      <w:r>
+        <w:t>IoT</w:t>
+      </w:r>
+      <w:proofErr w:type="spellEnd"/>
+      <w:r>
+        <w:t xml:space="preserve"> Infrastructure, we have created a companion guide to deploying the infrastructure: </w:t>
       </w:r>
       <w:hyperlink r:id="rId11" w:history="1">
         <w:r>
@@ -2643,11 +2978,10 @@
           <w:sz w:val="18"/>
           <w:szCs w:val="18"/>
         </w:rPr>
-        <w:t>Host Name: iothubHostName:</w:t>
-      </w:r>
-    </w:p>
-    <w:p>
-      <w:pPr>
+        <w:t xml:space="preserve">Host Name: </w:t>
+      </w:r>
+      <w:proofErr w:type="spellStart"/>
+      <w:r>
         <w:rPr>
           <w:rStyle w:val="nt2"/>
           <w:rFonts w:ascii="Consolas" w:hAnsi="Consolas" w:cs="Courier New"/>
@@ -2655,7 +2989,9 @@
           <w:sz w:val="18"/>
           <w:szCs w:val="18"/>
         </w:rPr>
-      </w:pPr>
+        <w:t>iothubHostName</w:t>
+      </w:r>
+      <w:proofErr w:type="spellEnd"/>
       <w:r>
         <w:rPr>
           <w:rStyle w:val="nt2"/>
@@ -2664,11 +3000,11 @@
           <w:sz w:val="18"/>
           <w:szCs w:val="18"/>
         </w:rPr>
-        <w:t>Access Key Name: iotHubSharedAccessKeyName:</w:t>
-      </w:r>
-    </w:p>
-    <w:p>
-      <w:r>
+        <w:t>:</w:t>
+      </w:r>
+    </w:p>
+    <w:p>
+      <w:pPr>
         <w:rPr>
           <w:rStyle w:val="nt2"/>
           <w:rFonts w:ascii="Consolas" w:hAnsi="Consolas" w:cs="Courier New"/>
@@ -2676,7 +3012,72 @@
           <w:sz w:val="18"/>
           <w:szCs w:val="18"/>
         </w:rPr>
-        <w:t>Access Key: iotHubSharedAccessKey:</w:t>
+      </w:pPr>
+      <w:r>
+        <w:rPr>
+          <w:rStyle w:val="nt2"/>
+          <w:rFonts w:ascii="Consolas" w:hAnsi="Consolas" w:cs="Courier New"/>
+          <w:color w:val="333333"/>
+          <w:sz w:val="18"/>
+          <w:szCs w:val="18"/>
+        </w:rPr>
+        <w:t xml:space="preserve">Access Key Name: </w:t>
+      </w:r>
+      <w:proofErr w:type="spellStart"/>
+      <w:r>
+        <w:rPr>
+          <w:rStyle w:val="nt2"/>
+          <w:rFonts w:ascii="Consolas" w:hAnsi="Consolas" w:cs="Courier New"/>
+          <w:color w:val="333333"/>
+          <w:sz w:val="18"/>
+          <w:szCs w:val="18"/>
+        </w:rPr>
+        <w:t>iotHubSharedAccessKeyName</w:t>
+      </w:r>
+      <w:proofErr w:type="spellEnd"/>
+      <w:r>
+        <w:rPr>
+          <w:rStyle w:val="nt2"/>
+          <w:rFonts w:ascii="Consolas" w:hAnsi="Consolas" w:cs="Courier New"/>
+          <w:color w:val="333333"/>
+          <w:sz w:val="18"/>
+          <w:szCs w:val="18"/>
+        </w:rPr>
+        <w:t>:</w:t>
+      </w:r>
+    </w:p>
+    <w:p>
+      <w:r>
+        <w:rPr>
+          <w:rStyle w:val="nt2"/>
+          <w:rFonts w:ascii="Consolas" w:hAnsi="Consolas" w:cs="Courier New"/>
+          <w:color w:val="333333"/>
+          <w:sz w:val="18"/>
+          <w:szCs w:val="18"/>
+        </w:rPr>
+        <w:t xml:space="preserve">Access Key: </w:t>
+      </w:r>
+      <w:proofErr w:type="spellStart"/>
+      <w:r>
+        <w:rPr>
+          <w:rStyle w:val="nt2"/>
+          <w:rFonts w:ascii="Consolas" w:hAnsi="Consolas" w:cs="Courier New"/>
+          <w:color w:val="333333"/>
+          <w:sz w:val="18"/>
+          <w:szCs w:val="18"/>
+        </w:rPr>
+        <w:t>iotHubSharedAccessKey</w:t>
+      </w:r>
+      <w:proofErr w:type="spellEnd"/>
+      <w:r>
+        <w:rPr>
+          <w:rStyle w:val="nt2"/>
+          <w:rFonts w:ascii="Consolas" w:hAnsi="Consolas" w:cs="Courier New"/>
+          <w:color w:val="333333"/>
+          <w:sz w:val="18"/>
+          <w:szCs w:val="18"/>
+        </w:rPr>
+        <w:t>:</w:t>
       </w:r>
     </w:p>
     <w:p/>
@@ -2685,19 +3086,31 @@
         <w:pStyle w:val="Heading3"/>
       </w:pPr>
       <w:bookmarkStart w:id="11" w:name="_Toc451956558"/>
-      <w:bookmarkStart w:id="12" w:name="_Toc454464360"/>
+      <w:bookmarkStart w:id="12" w:name="_Toc454526283"/>
       <w:r>
         <w:t xml:space="preserve">Option B: </w:t>
       </w:r>
       <w:r>
-        <w:t>Deploying the Device Analytics Infrastructure</w:t>
+        <w:t xml:space="preserve">Deploying the </w:t>
+      </w:r>
+      <w:r>
+        <w:t>Data Management for Devices</w:t>
+      </w:r>
+      <w:r>
+        <w:t xml:space="preserve"> Infrastructure</w:t>
       </w:r>
       <w:bookmarkEnd w:id="11"/>
       <w:bookmarkEnd w:id="12"/>
     </w:p>
     <w:p>
       <w:r>
-        <w:t>To accelerate the creation of a Device Analytics solution, 10</w:t>
+        <w:t xml:space="preserve">To accelerate the creation of a </w:t>
+      </w:r>
+      <w:r>
+        <w:t>Data Management for Devices</w:t>
+      </w:r>
+      <w:r>
+        <w:t xml:space="preserve"> solution, 10</w:t>
       </w:r>
       <w:r>
         <w:rPr>
@@ -2706,7 +3119,13 @@
         <w:t>th</w:t>
       </w:r>
       <w:r>
-        <w:t xml:space="preserve"> Magnitude has created a separate series of ARM templates and PowerShell Scripts that rapidly deploy the Device Analytics solution. </w:t>
+        <w:t xml:space="preserve"> Magnitude has created a separate series of ARM templates and PowerShell Scripts that rapidly deploy the </w:t>
+      </w:r>
+      <w:r>
+        <w:t>Data Management for Devices</w:t>
+      </w:r>
+      <w:r>
+        <w:t xml:space="preserve"> solution. </w:t>
       </w:r>
     </w:p>
     <w:p>
@@ -2724,7 +3143,13 @@
     </w:p>
     <w:p>
       <w:r>
-        <w:t xml:space="preserve">The device analytics solution can be found in the following repo: </w:t>
+        <w:t xml:space="preserve">The </w:t>
+      </w:r>
+      <w:r>
+        <w:t>Data Management for Devices</w:t>
+      </w:r>
+      <w:r>
+        <w:t xml:space="preserve"> solution can be found in the following repo: </w:t>
       </w:r>
       <w:hyperlink r:id="rId12" w:history="1">
         <w:r>
@@ -2737,7 +3162,15 @@
     </w:p>
     <w:p>
       <w:r>
-        <w:t>For guidance on executing the ARM templates to create your CSP Azure IoT Infrastructure, we have created a companion guide to deploying the infrastructure:</w:t>
+        <w:t xml:space="preserve">For guidance on executing the ARM templates to create your CSP Azure </w:t>
+      </w:r>
+      <w:proofErr w:type="spellStart"/>
+      <w:r>
+        <w:t>IoT</w:t>
+      </w:r>
+      <w:proofErr w:type="spellEnd"/>
+      <w:r>
+        <w:t xml:space="preserve"> Infrastructure, we have created a companion guide to deploying the infrastructure:</w:t>
       </w:r>
       <w:r>
         <w:t xml:space="preserve"> </w:t>
@@ -2783,6 +3216,7 @@
         </w:rPr>
         <w:t xml:space="preserve">Host Name: </w:t>
       </w:r>
+      <w:proofErr w:type="spellStart"/>
       <w:r>
         <w:rPr>
           <w:rStyle w:val="nt2"/>
@@ -2791,11 +3225,10 @@
           <w:sz w:val="18"/>
           <w:szCs w:val="18"/>
         </w:rPr>
-        <w:t>iothubHostName:</w:t>
-      </w:r>
-    </w:p>
-    <w:p>
-      <w:pPr>
+        <w:t>iothubHostName</w:t>
+      </w:r>
+      <w:proofErr w:type="spellEnd"/>
+      <w:r>
         <w:rPr>
           <w:rStyle w:val="nt2"/>
           <w:rFonts w:ascii="Consolas" w:hAnsi="Consolas" w:cs="Courier New"/>
@@ -2803,8 +3236,11 @@
           <w:sz w:val="18"/>
           <w:szCs w:val="18"/>
         </w:rPr>
-      </w:pPr>
-      <w:r>
+        <w:t>:</w:t>
+      </w:r>
+    </w:p>
+    <w:p>
+      <w:pPr>
         <w:rPr>
           <w:rStyle w:val="nt2"/>
           <w:rFonts w:ascii="Consolas" w:hAnsi="Consolas" w:cs="Courier New"/>
@@ -2812,8 +3248,7 @@
           <w:sz w:val="18"/>
           <w:szCs w:val="18"/>
         </w:rPr>
-        <w:t xml:space="preserve">Access Key Name: </w:t>
-      </w:r>
+      </w:pPr>
       <w:r>
         <w:rPr>
           <w:rStyle w:val="nt2"/>
@@ -2822,10 +3257,9 @@
           <w:sz w:val="18"/>
           <w:szCs w:val="18"/>
         </w:rPr>
-        <w:t>iotHubSharedAccessKeyName:</w:t>
-      </w:r>
-    </w:p>
-    <w:p>
+        <w:t xml:space="preserve">Access Key Name: </w:t>
+      </w:r>
+      <w:proofErr w:type="spellStart"/>
       <w:r>
         <w:rPr>
           <w:rStyle w:val="nt2"/>
@@ -2834,8 +3268,9 @@
           <w:sz w:val="18"/>
           <w:szCs w:val="18"/>
         </w:rPr>
-        <w:t xml:space="preserve">Access Key: </w:t>
-      </w:r>
+        <w:t>iotHubSharedAccessKeyName</w:t>
+      </w:r>
+      <w:proofErr w:type="spellEnd"/>
       <w:r>
         <w:rPr>
           <w:rStyle w:val="nt2"/>
@@ -2844,7 +3279,41 @@
           <w:sz w:val="18"/>
           <w:szCs w:val="18"/>
         </w:rPr>
-        <w:t>iotHubSharedAccessKey:</w:t>
+        <w:t>:</w:t>
+      </w:r>
+    </w:p>
+    <w:p>
+      <w:r>
+        <w:rPr>
+          <w:rStyle w:val="nt2"/>
+          <w:rFonts w:ascii="Consolas" w:hAnsi="Consolas" w:cs="Courier New"/>
+          <w:color w:val="333333"/>
+          <w:sz w:val="18"/>
+          <w:szCs w:val="18"/>
+        </w:rPr>
+        <w:t xml:space="preserve">Access Key: </w:t>
+      </w:r>
+      <w:proofErr w:type="spellStart"/>
+      <w:r>
+        <w:rPr>
+          <w:rStyle w:val="nt2"/>
+          <w:rFonts w:ascii="Consolas" w:hAnsi="Consolas" w:cs="Courier New"/>
+          <w:color w:val="333333"/>
+          <w:sz w:val="18"/>
+          <w:szCs w:val="18"/>
+        </w:rPr>
+        <w:t>iotHubSharedAccessKey</w:t>
+      </w:r>
+      <w:proofErr w:type="spellEnd"/>
+      <w:r>
+        <w:rPr>
+          <w:rStyle w:val="nt2"/>
+          <w:rFonts w:ascii="Consolas" w:hAnsi="Consolas" w:cs="Courier New"/>
+          <w:color w:val="333333"/>
+          <w:sz w:val="18"/>
+          <w:szCs w:val="18"/>
+        </w:rPr>
+        <w:t>:</w:t>
       </w:r>
     </w:p>
     <w:p/>
@@ -2867,7 +3336,7 @@
       <w:pPr>
         <w:pStyle w:val="Heading2"/>
       </w:pPr>
-      <w:bookmarkStart w:id="13" w:name="_Toc454464361"/>
+      <w:bookmarkStart w:id="13" w:name="_Toc454526284"/>
       <w:r>
         <w:lastRenderedPageBreak/>
         <w:t>Connect the Simulator</w:t>
@@ -2880,7 +3349,23 @@
         <w:spacing w:after="0" w:line="240" w:lineRule="auto"/>
       </w:pPr>
       <w:r>
-        <w:t xml:space="preserve">Device connectivity and management can be the most complex component of any IoT implementation. In some scenarios, the device is intelligent enough to publish data to the IoT Hub via Https, MQTT, or AMQP. </w:t>
+        <w:t xml:space="preserve">Device connectivity and management can be the most complex component of any </w:t>
+      </w:r>
+      <w:proofErr w:type="spellStart"/>
+      <w:r>
+        <w:t>IoT</w:t>
+      </w:r>
+      <w:proofErr w:type="spellEnd"/>
+      <w:r>
+        <w:t xml:space="preserve"> implementation. In some scenarios, the device is intelligent enough to publish data to the </w:t>
+      </w:r>
+      <w:proofErr w:type="spellStart"/>
+      <w:r>
+        <w:t>IoT</w:t>
+      </w:r>
+      <w:proofErr w:type="spellEnd"/>
+      <w:r>
+        <w:t xml:space="preserve"> Hub via Https, MQTT, or AMQP. </w:t>
       </w:r>
     </w:p>
     <w:p>
@@ -2895,10 +3380,26 @@
         <w:spacing w:after="0" w:line="240" w:lineRule="auto"/>
       </w:pPr>
       <w:r>
-        <w:t>However, most devices are not that intelligent. In the majority of scenarios, you may need to add some level of code to the device OR create a field gateway to connect the device to Azure IoT. The scope of this document doesn’t allow for sufficient depth to discuss all of the options available to stream line this proces</w:t>
-      </w:r>
-      <w:r>
-        <w:t xml:space="preserve">s. For additional guidance and approaches to rapidly connecting a device, we recommend CSP Partners work with capable Microsoft Partners in the IoT business to discuss solutions.  </w:t>
+        <w:t xml:space="preserve">However, most devices are not that intelligent. In the majority of scenarios, you may need to add some level of code to the device OR create a field gateway to connect the device to Azure </w:t>
+      </w:r>
+      <w:proofErr w:type="spellStart"/>
+      <w:r>
+        <w:t>IoT</w:t>
+      </w:r>
+      <w:proofErr w:type="spellEnd"/>
+      <w:r>
+        <w:t>. The scope of this document doesn’t allow for sufficient depth to discuss all of the options available to stream line this proces</w:t>
+      </w:r>
+      <w:r>
+        <w:t xml:space="preserve">s. For additional guidance and approaches to rapidly connecting a device, we recommend CSP Partners work with capable Microsoft Partners in the </w:t>
+      </w:r>
+      <w:proofErr w:type="spellStart"/>
+      <w:r>
+        <w:t>IoT</w:t>
+      </w:r>
+      <w:proofErr w:type="spellEnd"/>
+      <w:r>
+        <w:t xml:space="preserve"> business to discuss solutions.  </w:t>
       </w:r>
     </w:p>
     <w:p>
@@ -2913,7 +3414,23 @@
         <w:spacing w:after="0" w:line="240" w:lineRule="auto"/>
       </w:pPr>
       <w:r>
-        <w:t>For the sake of this technical guide, we are assuming that the devices being monitored can run basic C# application code to connect to the Azure IoT Hub. As a next step on this learning path, we would advise familiarizing yourself with the way in which devices connect to the Azure IoT Hub. To aid in this learning, 10</w:t>
+        <w:t xml:space="preserve">For the sake of this technical guide, we are assuming that the devices being monitored can run basic C# application code to connect to the Azure </w:t>
+      </w:r>
+      <w:proofErr w:type="spellStart"/>
+      <w:r>
+        <w:t>IoT</w:t>
+      </w:r>
+      <w:proofErr w:type="spellEnd"/>
+      <w:r>
+        <w:t xml:space="preserve"> Hub. As a next step on this learning path, we would advise familiarizing yourself with the way in which devices connect to the Azure </w:t>
+      </w:r>
+      <w:proofErr w:type="spellStart"/>
+      <w:r>
+        <w:t>IoT</w:t>
+      </w:r>
+      <w:proofErr w:type="spellEnd"/>
+      <w:r>
+        <w:t xml:space="preserve"> Hub. To aid in this learning, 10</w:t>
       </w:r>
       <w:r>
         <w:rPr>
@@ -3008,7 +3525,39 @@
         <w:t>Output Note:</w:t>
       </w:r>
       <w:r>
-        <w:t xml:space="preserve"> The simulator will randomly generate specific telemetry data as object attributes. The object and its telemetry data will then be converted to json and published to the Azure IoT Hub. It would be wise to document the json schema created in the simulator prior to proceeding to data visualization. It may also be wise to use this simulator to model json payloads prior to integrating a physical device. </w:t>
+        <w:t xml:space="preserve"> The simulator will randomly generate specific telemetry data as object attributes. The object and its telemetry data will then be converted to </w:t>
+      </w:r>
+      <w:proofErr w:type="spellStart"/>
+      <w:r>
+        <w:t>json</w:t>
+      </w:r>
+      <w:proofErr w:type="spellEnd"/>
+      <w:r>
+        <w:t xml:space="preserve"> and published to the Azure </w:t>
+      </w:r>
+      <w:proofErr w:type="spellStart"/>
+      <w:r>
+        <w:t>IoT</w:t>
+      </w:r>
+      <w:proofErr w:type="spellEnd"/>
+      <w:r>
+        <w:t xml:space="preserve"> Hub. It would be wise to document the </w:t>
+      </w:r>
+      <w:proofErr w:type="spellStart"/>
+      <w:r>
+        <w:t>json</w:t>
+      </w:r>
+      <w:proofErr w:type="spellEnd"/>
+      <w:r>
+        <w:t xml:space="preserve"> schema created in the simulator prior to proceeding to data visualization. It may also be wise to use this simulator to model </w:t>
+      </w:r>
+      <w:proofErr w:type="spellStart"/>
+      <w:r>
+        <w:t>json</w:t>
+      </w:r>
+      <w:proofErr w:type="spellEnd"/>
+      <w:r>
+        <w:t xml:space="preserve"> payloads prior to integrating a physical device. </w:t>
       </w:r>
     </w:p>
     <w:p>
@@ -3022,7 +3571,7 @@
         <w:pStyle w:val="Heading2"/>
       </w:pPr>
       <w:bookmarkStart w:id="14" w:name="_Toc451956560"/>
-      <w:bookmarkStart w:id="15" w:name="_Toc454464362"/>
+      <w:bookmarkStart w:id="15" w:name="_Toc454526285"/>
       <w:r>
         <w:t>Data Visualization</w:t>
       </w:r>
@@ -3035,7 +3584,15 @@
         <w:spacing w:after="0" w:line="240" w:lineRule="auto"/>
       </w:pPr>
       <w:r>
-        <w:t>To this point, the learning path has been focused on connecting synthesized sensors to get artificial telemetry data. If you’ve been following along, you should now have a feel for how the backend of Azure IoT functions. Now let’s look at the part of the solution that is most important to your customer, the actual device.</w:t>
+        <w:t xml:space="preserve">To this point, the learning path has been focused on connecting synthesized sensors to get artificial telemetry data. If you’ve been following along, you should now have a feel for how the backend of Azure </w:t>
+      </w:r>
+      <w:proofErr w:type="spellStart"/>
+      <w:r>
+        <w:t>IoT</w:t>
+      </w:r>
+      <w:proofErr w:type="spellEnd"/>
+      <w:r>
+        <w:t xml:space="preserve"> functions. Now let’s look at the part of the solution that is most important to your customer, the actual device.</w:t>
       </w:r>
     </w:p>
     <w:p>
@@ -3050,7 +3607,15 @@
         <w:spacing w:after="0" w:line="240" w:lineRule="auto"/>
       </w:pPr>
       <w:r>
-        <w:t>There are three primary ways to connect a device to Azure IoT:</w:t>
+        <w:t xml:space="preserve">There are three primary ways to connect a device to Azure </w:t>
+      </w:r>
+      <w:proofErr w:type="spellStart"/>
+      <w:r>
+        <w:t>IoT</w:t>
+      </w:r>
+      <w:proofErr w:type="spellEnd"/>
+      <w:r>
+        <w:t>:</w:t>
       </w:r>
     </w:p>
     <w:p>
@@ -3070,18 +3635,35 @@
         </w:rPr>
         <w:t xml:space="preserve">Azure </w:t>
       </w:r>
+      <w:proofErr w:type="spellStart"/>
       <w:r>
         <w:rPr>
           <w:b/>
           <w:u w:val="single"/>
         </w:rPr>
-        <w:t>IoT Ready Devices:</w:t>
+        <w:t>IoT</w:t>
+      </w:r>
+      <w:proofErr w:type="spellEnd"/>
+      <w:r>
+        <w:rPr>
+          <w:b/>
+          <w:u w:val="single"/>
+        </w:rPr>
+        <w:t xml:space="preserve"> Ready Devices:</w:t>
       </w:r>
       <w:r>
         <w:t xml:space="preserve"> The device being monitored can communicate over AMQP, MQTT, or HTTP/1</w:t>
       </w:r>
       <w:r>
-        <w:t>. See the device manufacturer for details regarding the configuration to communicate with Azure IoT.</w:t>
+        <w:t xml:space="preserve">. See the device manufacturer for details regarding the configuration to communicate with Azure </w:t>
+      </w:r>
+      <w:proofErr w:type="spellStart"/>
+      <w:r>
+        <w:t>IoT</w:t>
+      </w:r>
+      <w:proofErr w:type="spellEnd"/>
+      <w:r>
+        <w:t>.</w:t>
       </w:r>
     </w:p>
     <w:p>
@@ -3129,7 +3711,23 @@
         <w:t>’t</w:t>
       </w:r>
       <w:r>
-        <w:t xml:space="preserve"> communicate via an Azure IoT protocol: See the Azure IoT Protocol Gateway for more information </w:t>
+        <w:t xml:space="preserve"> communicate via an Azure </w:t>
+      </w:r>
+      <w:proofErr w:type="spellStart"/>
+      <w:r>
+        <w:t>IoT</w:t>
+      </w:r>
+      <w:proofErr w:type="spellEnd"/>
+      <w:r>
+        <w:t xml:space="preserve"> protocol: See the Azure </w:t>
+      </w:r>
+      <w:proofErr w:type="spellStart"/>
+      <w:r>
+        <w:t>IoT</w:t>
+      </w:r>
+      <w:proofErr w:type="spellEnd"/>
+      <w:r>
+        <w:t xml:space="preserve"> Protocol Gateway for more information </w:t>
       </w:r>
       <w:hyperlink r:id="rId16" w:history="1">
         <w:r>
@@ -3175,10 +3773,26 @@
         <w:t xml:space="preserve"> The device </w:t>
       </w:r>
       <w:r>
-        <w:t>is not capable of connecting to Azure IoT or a protocol gateway.</w:t>
-      </w:r>
-      <w:r>
-        <w:t xml:space="preserve"> For these devices, the following technical guide will facilitate the communication with Azure IoT.</w:t>
+        <w:t xml:space="preserve">is not capable of connecting to Azure </w:t>
+      </w:r>
+      <w:proofErr w:type="spellStart"/>
+      <w:r>
+        <w:t>IoT</w:t>
+      </w:r>
+      <w:proofErr w:type="spellEnd"/>
+      <w:r>
+        <w:t xml:space="preserve"> or a protocol gateway.</w:t>
+      </w:r>
+      <w:r>
+        <w:t xml:space="preserve"> For these devices, the following technical guide will facilitate the communication with Azure </w:t>
+      </w:r>
+      <w:proofErr w:type="spellStart"/>
+      <w:r>
+        <w:t>IoT</w:t>
+      </w:r>
+      <w:proofErr w:type="spellEnd"/>
+      <w:r>
+        <w:t>.</w:t>
       </w:r>
     </w:p>
     <w:p>
@@ -3193,7 +3807,23 @@
         <w:spacing w:after="0" w:line="240" w:lineRule="auto"/>
       </w:pPr>
       <w:r>
-        <w:t xml:space="preserve">Connecting an isolated device to Azure IoT, requires a field gateway of sorts. The field gateway serves as a service aggregation between the device and the cloud based IoT solution. In this example, we will walk through the use of a C# Universal Application that can run on a windows device. </w:t>
+        <w:t xml:space="preserve">Connecting an isolated device to Azure </w:t>
+      </w:r>
+      <w:proofErr w:type="spellStart"/>
+      <w:r>
+        <w:t>IoT</w:t>
+      </w:r>
+      <w:proofErr w:type="spellEnd"/>
+      <w:r>
+        <w:t xml:space="preserve">, requires a field gateway of sorts. The field gateway serves as a service aggregation between the device and the cloud based </w:t>
+      </w:r>
+      <w:proofErr w:type="spellStart"/>
+      <w:r>
+        <w:t>IoT</w:t>
+      </w:r>
+      <w:proofErr w:type="spellEnd"/>
+      <w:r>
+        <w:t xml:space="preserve"> solution. In this example, we will walk through the use of a C# Universal Application that can run on a windows device. </w:t>
       </w:r>
     </w:p>
     <w:p>
@@ -3208,7 +3838,15 @@
         <w:spacing w:after="0" w:line="240" w:lineRule="auto"/>
       </w:pPr>
       <w:r>
-        <w:t>The following Repo &amp; Readme.md will describe how a simplified field gateway would connect to Azure IoT and how it would transmit data. To ensure a realistic experience, 10</w:t>
+        <w:t xml:space="preserve">The following Repo &amp; Readme.md will describe how a simplified field gateway would connect to Azure </w:t>
+      </w:r>
+      <w:proofErr w:type="spellStart"/>
+      <w:r>
+        <w:t>IoT</w:t>
+      </w:r>
+      <w:proofErr w:type="spellEnd"/>
+      <w:r>
+        <w:t xml:space="preserve"> and how it would transmit data. To ensure a realistic experience, 10</w:t>
       </w:r>
       <w:r>
         <w:rPr>
@@ -3220,7 +3858,15 @@
         <w:t xml:space="preserve"> Magnitude built this sample code to interact with a real device. The device used in the source code is a </w:t>
       </w:r>
       <w:r>
-        <w:t xml:space="preserve">Texas Instrument CC2560STK Multi-Standard SensorTag </w:t>
+        <w:t xml:space="preserve">Texas Instrument CC2560STK Multi-Standard </w:t>
+      </w:r>
+      <w:proofErr w:type="spellStart"/>
+      <w:r>
+        <w:t>SensorTag</w:t>
+      </w:r>
+      <w:proofErr w:type="spellEnd"/>
+      <w:r>
+        <w:t xml:space="preserve"> </w:t>
       </w:r>
       <w:hyperlink r:id="rId17" w:history="1">
         <w:r>
@@ -3264,14 +3910,27 @@
         </w:rPr>
         <w:t xml:space="preserve">Repo: </w:t>
       </w:r>
-      <w:hyperlink r:id="rId18" w:history="1">
-        <w:r>
-          <w:rPr>
-            <w:rStyle w:val="Hyperlink"/>
-          </w:rPr>
-          <w:t>https://github.com/Azure-Samples/cloud-services-for-iot/tree/master/SensorTagUWP/SensorTagUniversal</w:t>
-        </w:r>
-      </w:hyperlink>
+      <w:r>
+        <w:fldChar w:fldCharType="begin"/>
+      </w:r>
+      <w:r>
+        <w:instrText xml:space="preserve"> HYPERLINK "https://github.com/Azure-Samples/cloud-services-for-iot/tree/master/SensorTagUWP/SensorTagUniversal" </w:instrText>
+      </w:r>
+      <w:r>
+        <w:fldChar w:fldCharType="separate"/>
+      </w:r>
+      <w:r>
+        <w:rPr>
+          <w:rStyle w:val="Hyperlink"/>
+        </w:rPr>
+        <w:t>https://github.com/Azure-Samples/cloud-services-for-iot/tree/master/SensorTagUWP/SensorTagUniversal</w:t>
+      </w:r>
+      <w:r>
+        <w:rPr>
+          <w:rStyle w:val="Hyperlink"/>
+        </w:rPr>
+        <w:fldChar w:fldCharType="end"/>
+      </w:r>
     </w:p>
     <w:p>
       <w:pPr>
@@ -3292,7 +3951,7 @@
       <w:r>
         <w:t xml:space="preserve">Readme.md: </w:t>
       </w:r>
-      <w:hyperlink r:id="rId19" w:history="1">
+      <w:hyperlink r:id="rId18" w:history="1">
         <w:r>
           <w:rPr>
             <w:rStyle w:val="Hyperlink"/>
@@ -3358,7 +4017,15 @@
         <w:t xml:space="preserve"> The sample code requires the device to be registered manually prior to running the application on a device. This is not effective at production scale. </w:t>
       </w:r>
       <w:r>
-        <w:t>Sadly, Universal Apps do no currently allow for full use of the Azure IoT SDK; most importantly, it can’t access the namespaces required to register devices. Additional code to register the device via the API would be required to automatically provision devices on first run.</w:t>
+        <w:t xml:space="preserve">Sadly, Universal Apps do no currently allow for full use of the Azure </w:t>
+      </w:r>
+      <w:proofErr w:type="spellStart"/>
+      <w:r>
+        <w:t>IoT</w:t>
+      </w:r>
+      <w:proofErr w:type="spellEnd"/>
+      <w:r>
+        <w:t xml:space="preserve"> SDK; most importantly, it can’t access the namespaces required to register devices. Additional code to register the device via the API would be required to automatically provision devices on first run.</w:t>
       </w:r>
     </w:p>
     <w:p>
@@ -3374,33 +4041,33 @@
           <w:rStyle w:val="Heading3Char"/>
         </w:rPr>
       </w:pPr>
-      <w:bookmarkStart w:id="16" w:name="_Toc454464363"/>
-      <w:bookmarkStart w:id="17" w:name="_Toc451956564"/>
+      <w:bookmarkStart w:id="16" w:name="_Toc451956564"/>
+      <w:bookmarkStart w:id="17" w:name="_Toc454526286"/>
       <w:r>
         <w:rPr>
           <w:rStyle w:val="Heading3Char"/>
         </w:rPr>
         <w:t>Additional Reference Materials</w:t>
       </w:r>
+      <w:bookmarkEnd w:id="17"/>
+    </w:p>
+    <w:p>
+      <w:pPr>
+        <w:spacing w:before="240" w:after="0"/>
+      </w:pPr>
+      <w:bookmarkStart w:id="18" w:name="_Toc454526287"/>
+      <w:r>
+        <w:rPr>
+          <w:rStyle w:val="Heading3Char"/>
+        </w:rPr>
+        <w:t>What is Internet of Things</w:t>
+      </w:r>
       <w:bookmarkEnd w:id="16"/>
-    </w:p>
-    <w:p>
-      <w:pPr>
-        <w:spacing w:before="240" w:after="0"/>
-      </w:pPr>
-      <w:bookmarkStart w:id="18" w:name="_Toc454464364"/>
-      <w:r>
-        <w:rPr>
-          <w:rStyle w:val="Heading3Char"/>
-        </w:rPr>
-        <w:t>What is Internet of Things</w:t>
-      </w:r>
-      <w:bookmarkEnd w:id="17"/>
       <w:bookmarkEnd w:id="18"/>
       <w:r>
         <w:t xml:space="preserve">: </w:t>
       </w:r>
-      <w:hyperlink r:id="rId20" w:history="1">
+      <w:hyperlink r:id="rId19" w:history="1">
         <w:r>
           <w:rPr>
             <w:rStyle w:val="Hyperlink"/>
@@ -3414,15 +4081,23 @@
         <w:spacing w:before="240" w:after="0"/>
       </w:pPr>
       <w:bookmarkStart w:id="19" w:name="_Toc451956565"/>
-      <w:bookmarkStart w:id="20" w:name="_Toc454464365"/>
+      <w:bookmarkStart w:id="20" w:name="_Toc454526288"/>
       <w:r>
         <w:rPr>
           <w:rStyle w:val="Heading3Char"/>
         </w:rPr>
-        <w:t>Texas Instrument CC2560STK Multi-Standard SensorTag</w:t>
+        <w:t xml:space="preserve">Texas Instrument CC2560STK Multi-Standard </w:t>
+      </w:r>
+      <w:proofErr w:type="spellStart"/>
+      <w:r>
+        <w:rPr>
+          <w:rStyle w:val="Heading3Char"/>
+        </w:rPr>
+        <w:t>SensorTag</w:t>
       </w:r>
       <w:bookmarkEnd w:id="19"/>
       <w:bookmarkEnd w:id="20"/>
+      <w:proofErr w:type="spellEnd"/>
       <w:r>
         <w:t>:</w:t>
       </w:r>
@@ -3442,7 +4117,7 @@
       <w:r>
         <w:t xml:space="preserve">Where to buy: </w:t>
       </w:r>
-      <w:hyperlink r:id="rId21" w:history="1">
+      <w:hyperlink r:id="rId20" w:history="1">
         <w:r>
           <w:rPr>
             <w:rStyle w:val="Hyperlink"/>
@@ -3466,13 +4141,35 @@
       <w:r>
         <w:t xml:space="preserve">Reference design: </w:t>
       </w:r>
-      <w:hyperlink r:id="rId22" w:history="1">
+      <w:hyperlink r:id="rId21" w:history="1">
         <w:r>
           <w:rPr>
             <w:rStyle w:val="Hyperlink"/>
           </w:rPr>
-          <w:t>http://www.ti.com/tool/TIDC-CC2650STK-SENSORTAG?keyMatch=cc2650 sensortag&amp;tisearch=Search-EN-Everything#buy</w:t>
+          <w:t xml:space="preserve">http://www.ti.com/tool/TIDC-CC2650STK-SENSORTAG?keyMatch=cc2650 </w:t>
         </w:r>
+        <w:proofErr w:type="spellStart"/>
+        <w:r>
+          <w:rPr>
+            <w:rStyle w:val="Hyperlink"/>
+          </w:rPr>
+          <w:t>sensortag&amp;tisearch</w:t>
+        </w:r>
+        <w:proofErr w:type="spellEnd"/>
+        <w:r>
+          <w:rPr>
+            <w:rStyle w:val="Hyperlink"/>
+          </w:rPr>
+          <w:t>=</w:t>
+        </w:r>
+        <w:proofErr w:type="spellStart"/>
+        <w:r>
+          <w:rPr>
+            <w:rStyle w:val="Hyperlink"/>
+          </w:rPr>
+          <w:t>Search-EN-Everything#buy</w:t>
+        </w:r>
+        <w:proofErr w:type="spellEnd"/>
       </w:hyperlink>
       <w:r>
         <w:t xml:space="preserve"> </w:t>
@@ -3486,12 +4183,26 @@
         </w:rPr>
       </w:pPr>
       <w:bookmarkStart w:id="21" w:name="_Toc451956566"/>
-      <w:bookmarkStart w:id="22" w:name="_Toc454464366"/>
+      <w:bookmarkStart w:id="22" w:name="_Toc454526289"/>
       <w:r>
         <w:rPr>
           <w:rStyle w:val="Heading3Char"/>
         </w:rPr>
-        <w:t xml:space="preserve">Linux alternatives to the C# IoT Core </w:t>
+        <w:t xml:space="preserve">Linux alternatives to the C# </w:t>
+      </w:r>
+      <w:proofErr w:type="spellStart"/>
+      <w:r>
+        <w:rPr>
+          <w:rStyle w:val="Heading3Char"/>
+        </w:rPr>
+        <w:t>IoT</w:t>
+      </w:r>
+      <w:proofErr w:type="spellEnd"/>
+      <w:r>
+        <w:rPr>
+          <w:rStyle w:val="Heading3Char"/>
+        </w:rPr>
+        <w:t xml:space="preserve"> Core </w:t>
       </w:r>
       <w:r>
         <w:rPr>
@@ -3530,12 +4241,26 @@
         <w:rPr>
           <w:rFonts w:asciiTheme="minorHAnsi" w:hAnsiTheme="minorHAnsi"/>
         </w:rPr>
-        <w:t>Linux IoT Gateway</w:t>
-      </w:r>
+        <w:t xml:space="preserve">Linux </w:t>
+      </w:r>
+      <w:proofErr w:type="spellStart"/>
       <w:r>
         <w:rPr>
           <w:rFonts w:asciiTheme="minorHAnsi" w:hAnsiTheme="minorHAnsi"/>
         </w:rPr>
+        <w:t>IoT</w:t>
+      </w:r>
+      <w:proofErr w:type="spellEnd"/>
+      <w:r>
+        <w:rPr>
+          <w:rFonts w:asciiTheme="minorHAnsi" w:hAnsiTheme="minorHAnsi"/>
+        </w:rPr>
+        <w:t xml:space="preserve"> Gateway</w:t>
+      </w:r>
+      <w:r>
+        <w:rPr>
+          <w:rFonts w:asciiTheme="minorHAnsi" w:hAnsiTheme="minorHAnsi"/>
+        </w:rPr>
         <w:t xml:space="preserve"> SDK</w:t>
       </w:r>
       <w:r>
@@ -3544,7 +4269,7 @@
         </w:rPr>
         <w:t xml:space="preserve">: </w:t>
       </w:r>
-      <w:hyperlink r:id="rId23" w:history="1">
+      <w:hyperlink r:id="rId22" w:history="1">
         <w:r>
           <w:rPr>
             <w:rStyle w:val="Hyperlink"/>
@@ -3570,9 +4295,23 @@
         <w:rPr>
           <w:rFonts w:asciiTheme="minorHAnsi" w:hAnsiTheme="minorHAnsi"/>
         </w:rPr>
-        <w:t xml:space="preserve">Linux IoT Gateway SDK: Device to cloud messaging: </w:t>
-      </w:r>
-      <w:hyperlink r:id="rId24" w:history="1">
+        <w:t xml:space="preserve">Linux </w:t>
+      </w:r>
+      <w:proofErr w:type="spellStart"/>
+      <w:r>
+        <w:rPr>
+          <w:rFonts w:asciiTheme="minorHAnsi" w:hAnsiTheme="minorHAnsi"/>
+        </w:rPr>
+        <w:t>IoT</w:t>
+      </w:r>
+      <w:proofErr w:type="spellEnd"/>
+      <w:r>
+        <w:rPr>
+          <w:rFonts w:asciiTheme="minorHAnsi" w:hAnsiTheme="minorHAnsi"/>
+        </w:rPr>
+        <w:t xml:space="preserve"> Gateway SDK: Device to cloud messaging: </w:t>
+      </w:r>
+      <w:hyperlink r:id="rId23" w:history="1">
         <w:r>
           <w:rPr>
             <w:rStyle w:val="Hyperlink"/>
@@ -3598,9 +4337,23 @@
         <w:rPr>
           <w:rFonts w:asciiTheme="minorHAnsi" w:hAnsiTheme="minorHAnsi"/>
         </w:rPr>
-        <w:t xml:space="preserve">Linux IoT Gateway SDK Source: </w:t>
-      </w:r>
-      <w:hyperlink r:id="rId25" w:history="1">
+        <w:t xml:space="preserve">Linux </w:t>
+      </w:r>
+      <w:proofErr w:type="spellStart"/>
+      <w:r>
+        <w:rPr>
+          <w:rFonts w:asciiTheme="minorHAnsi" w:hAnsiTheme="minorHAnsi"/>
+        </w:rPr>
+        <w:t>IoT</w:t>
+      </w:r>
+      <w:proofErr w:type="spellEnd"/>
+      <w:r>
+        <w:rPr>
+          <w:rFonts w:asciiTheme="minorHAnsi" w:hAnsiTheme="minorHAnsi"/>
+        </w:rPr>
+        <w:t xml:space="preserve"> Gateway SDK Source: </w:t>
+      </w:r>
+      <w:hyperlink r:id="rId24" w:history="1">
         <w:r>
           <w:rPr>
             <w:rStyle w:val="Hyperlink"/>
@@ -3615,7 +4368,7 @@
         <w:pStyle w:val="Heading3"/>
       </w:pPr>
       <w:bookmarkStart w:id="23" w:name="_Toc451956567"/>
-      <w:bookmarkStart w:id="24" w:name="_Toc454464367"/>
+      <w:bookmarkStart w:id="24" w:name="_Toc454526290"/>
       <w:r>
         <w:t>Device Management:</w:t>
       </w:r>
@@ -3640,7 +4393,7 @@
         </w:rPr>
         <w:t xml:space="preserve">Device Management Overview: </w:t>
       </w:r>
-      <w:hyperlink r:id="rId26" w:history="1">
+      <w:hyperlink r:id="rId25" w:history="1">
         <w:r>
           <w:rPr>
             <w:rStyle w:val="Hyperlink"/>
@@ -3668,7 +4421,7 @@
         </w:rPr>
         <w:t xml:space="preserve">How to use Device Jobs to update firmware: </w:t>
       </w:r>
-      <w:hyperlink r:id="rId27" w:history="1">
+      <w:hyperlink r:id="rId26" w:history="1">
         <w:r>
           <w:rPr>
             <w:rStyle w:val="Hyperlink"/>
@@ -3696,7 +4449,7 @@
         </w:rPr>
         <w:t xml:space="preserve">How to use device twins: </w:t>
       </w:r>
-      <w:hyperlink r:id="rId28" w:history="1">
+      <w:hyperlink r:id="rId27" w:history="1">
         <w:r>
           <w:rPr>
             <w:rStyle w:val="Hyperlink"/>
@@ -3724,7 +4477,7 @@
         </w:rPr>
         <w:t xml:space="preserve">How to find device twins using queries: </w:t>
       </w:r>
-      <w:hyperlink r:id="rId29" w:history="1">
+      <w:hyperlink r:id="rId28" w:history="1">
         <w:r>
           <w:rPr>
             <w:rStyle w:val="Hyperlink"/>
@@ -3739,9 +4492,14 @@
         <w:pStyle w:val="Heading3"/>
       </w:pPr>
       <w:bookmarkStart w:id="25" w:name="_Toc451956568"/>
-      <w:bookmarkStart w:id="26" w:name="_Toc454464368"/>
-      <w:r>
-        <w:t>IoT Ready Device Development:</w:t>
+      <w:bookmarkStart w:id="26" w:name="_Toc454526291"/>
+      <w:proofErr w:type="spellStart"/>
+      <w:r>
+        <w:t>IoT</w:t>
+      </w:r>
+      <w:proofErr w:type="spellEnd"/>
+      <w:r>
+        <w:t xml:space="preserve"> Ready Device Development:</w:t>
       </w:r>
       <w:bookmarkEnd w:id="25"/>
       <w:bookmarkEnd w:id="26"/>
@@ -3761,9 +4519,23 @@
         <w:rPr>
           <w:rFonts w:asciiTheme="minorHAnsi" w:hAnsiTheme="minorHAnsi"/>
         </w:rPr>
-        <w:t xml:space="preserve">Azure IoT Development Center: </w:t>
-      </w:r>
-      <w:hyperlink r:id="rId30" w:history="1">
+        <w:t xml:space="preserve">Azure </w:t>
+      </w:r>
+      <w:proofErr w:type="spellStart"/>
+      <w:r>
+        <w:rPr>
+          <w:rFonts w:asciiTheme="minorHAnsi" w:hAnsiTheme="minorHAnsi"/>
+        </w:rPr>
+        <w:t>IoT</w:t>
+      </w:r>
+      <w:proofErr w:type="spellEnd"/>
+      <w:r>
+        <w:rPr>
+          <w:rFonts w:asciiTheme="minorHAnsi" w:hAnsiTheme="minorHAnsi"/>
+        </w:rPr>
+        <w:t xml:space="preserve"> Development Center: </w:t>
+      </w:r>
+      <w:hyperlink r:id="rId29" w:history="1">
         <w:r>
           <w:rPr>
             <w:rStyle w:val="Hyperlink"/>
@@ -3789,9 +4561,23 @@
         <w:rPr>
           <w:rFonts w:asciiTheme="minorHAnsi" w:hAnsiTheme="minorHAnsi"/>
         </w:rPr>
-        <w:t xml:space="preserve">Azure IoT Hub Developer Guide: </w:t>
-      </w:r>
-      <w:hyperlink r:id="rId31" w:history="1">
+        <w:t xml:space="preserve">Azure </w:t>
+      </w:r>
+      <w:proofErr w:type="spellStart"/>
+      <w:r>
+        <w:rPr>
+          <w:rFonts w:asciiTheme="minorHAnsi" w:hAnsiTheme="minorHAnsi"/>
+        </w:rPr>
+        <w:t>IoT</w:t>
+      </w:r>
+      <w:proofErr w:type="spellEnd"/>
+      <w:r>
+        <w:rPr>
+          <w:rFonts w:asciiTheme="minorHAnsi" w:hAnsiTheme="minorHAnsi"/>
+        </w:rPr>
+        <w:t xml:space="preserve"> Hub Developer Guide: </w:t>
+      </w:r>
+      <w:hyperlink r:id="rId30" w:history="1">
         <w:r>
           <w:rPr>
             <w:rStyle w:val="Hyperlink"/>
@@ -3806,7 +4592,7 @@
         <w:pStyle w:val="Heading3"/>
       </w:pPr>
       <w:bookmarkStart w:id="27" w:name="_Toc451956569"/>
-      <w:bookmarkStart w:id="28" w:name="_Toc454464369"/>
+      <w:bookmarkStart w:id="28" w:name="_Toc454526292"/>
       <w:r>
         <w:t>Device Best Practices:</w:t>
       </w:r>
@@ -3831,7 +4617,7 @@
         </w:rPr>
         <w:t xml:space="preserve">Designing your solution: </w:t>
       </w:r>
-      <w:hyperlink r:id="rId32" w:history="1">
+      <w:hyperlink r:id="rId31" w:history="1">
         <w:r>
           <w:rPr>
             <w:rStyle w:val="Hyperlink"/>
@@ -3859,7 +4645,7 @@
         </w:rPr>
         <w:t xml:space="preserve">Supporting Additional Protocols: </w:t>
       </w:r>
-      <w:hyperlink r:id="rId33" w:history="1">
+      <w:hyperlink r:id="rId32" w:history="1">
         <w:r>
           <w:rPr>
             <w:rStyle w:val="Hyperlink"/>
@@ -3889,16 +4675,31 @@
         </w:rPr>
         <w:t xml:space="preserve">MQTT Protocols: </w:t>
       </w:r>
-      <w:hyperlink r:id="rId34" w:history="1">
-        <w:r>
-          <w:rPr>
-            <w:rStyle w:val="Hyperlink"/>
-            <w:rFonts w:asciiTheme="minorHAnsi" w:hAnsiTheme="minorHAnsi"/>
-            <w:lang w:val="pt-BR"/>
-          </w:rPr>
-          <w:t>https://azure.microsoft.com/en-us/documentation/articles/iot-hub-mqtt-support/</w:t>
-        </w:r>
-      </w:hyperlink>
+      <w:r>
+        <w:fldChar w:fldCharType="begin"/>
+      </w:r>
+      <w:r>
+        <w:instrText xml:space="preserve"> HYPERLINK "https://azure.microsoft.com/en-us/documentation/articles/iot-hub-mqtt-support/" </w:instrText>
+      </w:r>
+      <w:r>
+        <w:fldChar w:fldCharType="separate"/>
+      </w:r>
+      <w:r>
+        <w:rPr>
+          <w:rStyle w:val="Hyperlink"/>
+          <w:rFonts w:asciiTheme="minorHAnsi" w:hAnsiTheme="minorHAnsi"/>
+          <w:lang w:val="pt-BR"/>
+        </w:rPr>
+        <w:t>https://azure.microsoft.com/en-us/documentation/articles/iot-hub-mqtt-support/</w:t>
+      </w:r>
+      <w:r>
+        <w:rPr>
+          <w:rStyle w:val="Hyperlink"/>
+          <w:rFonts w:asciiTheme="minorHAnsi" w:hAnsiTheme="minorHAnsi"/>
+          <w:lang w:val="pt-BR"/>
+        </w:rPr>
+        <w:fldChar w:fldCharType="end"/>
+      </w:r>
     </w:p>
     <w:p>
       <w:pPr>
@@ -3915,7 +4716,7 @@
         <w:pStyle w:val="Heading3"/>
       </w:pPr>
       <w:bookmarkStart w:id="29" w:name="_Toc451956570"/>
-      <w:bookmarkStart w:id="30" w:name="_Toc454464370"/>
+      <w:bookmarkStart w:id="30" w:name="_Toc454526293"/>
       <w:r>
         <w:t>Misc. References:</w:t>
       </w:r>
@@ -3938,9 +4739,23 @@
         <w:rPr>
           <w:rFonts w:asciiTheme="minorHAnsi" w:hAnsiTheme="minorHAnsi"/>
         </w:rPr>
-        <w:t xml:space="preserve">Scaling IoT Hub: </w:t>
-      </w:r>
-      <w:hyperlink r:id="rId35" w:history="1">
+        <w:t xml:space="preserve">Scaling </w:t>
+      </w:r>
+      <w:proofErr w:type="spellStart"/>
+      <w:r>
+        <w:rPr>
+          <w:rFonts w:asciiTheme="minorHAnsi" w:hAnsiTheme="minorHAnsi"/>
+        </w:rPr>
+        <w:t>IoT</w:t>
+      </w:r>
+      <w:proofErr w:type="spellEnd"/>
+      <w:r>
+        <w:rPr>
+          <w:rFonts w:asciiTheme="minorHAnsi" w:hAnsiTheme="minorHAnsi"/>
+        </w:rPr>
+        <w:t xml:space="preserve"> Hub: </w:t>
+      </w:r>
+      <w:hyperlink r:id="rId33" w:history="1">
         <w:r>
           <w:rPr>
             <w:rStyle w:val="Hyperlink"/>
@@ -3966,9 +4781,23 @@
         <w:rPr>
           <w:rFonts w:asciiTheme="minorHAnsi" w:hAnsiTheme="minorHAnsi"/>
         </w:rPr>
-        <w:t xml:space="preserve">Comparison of IoT Hubs to Event Hubs: </w:t>
-      </w:r>
-      <w:hyperlink r:id="rId36" w:history="1">
+        <w:t xml:space="preserve">Comparison of </w:t>
+      </w:r>
+      <w:proofErr w:type="spellStart"/>
+      <w:r>
+        <w:rPr>
+          <w:rFonts w:asciiTheme="minorHAnsi" w:hAnsiTheme="minorHAnsi"/>
+        </w:rPr>
+        <w:t>IoT</w:t>
+      </w:r>
+      <w:proofErr w:type="spellEnd"/>
+      <w:r>
+        <w:rPr>
+          <w:rFonts w:asciiTheme="minorHAnsi" w:hAnsiTheme="minorHAnsi"/>
+        </w:rPr>
+        <w:t xml:space="preserve"> Hubs to Event Hubs: </w:t>
+      </w:r>
+      <w:hyperlink r:id="rId34" w:history="1">
         <w:r>
           <w:rPr>
             <w:rStyle w:val="Hyperlink"/>
@@ -3994,9 +4823,23 @@
         <w:rPr>
           <w:rFonts w:asciiTheme="minorHAnsi" w:hAnsiTheme="minorHAnsi"/>
         </w:rPr>
-        <w:t xml:space="preserve">Getting Started with IoT Hub for .Net: </w:t>
-      </w:r>
-      <w:hyperlink r:id="rId37" w:history="1">
+        <w:t xml:space="preserve">Getting Started with </w:t>
+      </w:r>
+      <w:proofErr w:type="spellStart"/>
+      <w:r>
+        <w:rPr>
+          <w:rFonts w:asciiTheme="minorHAnsi" w:hAnsiTheme="minorHAnsi"/>
+        </w:rPr>
+        <w:t>IoT</w:t>
+      </w:r>
+      <w:proofErr w:type="spellEnd"/>
+      <w:r>
+        <w:rPr>
+          <w:rFonts w:asciiTheme="minorHAnsi" w:hAnsiTheme="minorHAnsi"/>
+        </w:rPr>
+        <w:t xml:space="preserve"> Hub for .Net: </w:t>
+      </w:r>
+      <w:hyperlink r:id="rId35" w:history="1">
         <w:r>
           <w:rPr>
             <w:rStyle w:val="Hyperlink"/>
@@ -4032,7 +4875,7 @@
       </w:pPr>
     </w:p>
     <w:sectPr>
-      <w:footerReference w:type="default" r:id="rId38"/>
+      <w:footerReference w:type="default" r:id="rId36"/>
       <w:pgSz w:w="12240" w:h="15840"/>
       <w:pgMar w:top="720" w:right="720" w:bottom="720" w:left="720" w:header="720" w:footer="140" w:gutter="0"/>
       <w:cols w:space="720"/>
@@ -4102,7 +4945,7 @@
           <w:rPr>
             <w:noProof/>
           </w:rPr>
-          <w:t>9</w:t>
+          <w:t>10</w:t>
         </w:r>
         <w:r>
           <w:rPr>
@@ -7787,7 +8630,7 @@
 </file>
 
 <file path=customXml/itemProps1.xml><?xml version="1.0" encoding="utf-8"?>
-<ds:datastoreItem xmlns:ds="http://schemas.openxmlformats.org/officeDocument/2006/customXml" ds:itemID="{C6D4FDCB-718D-420C-BB57-A48F9EA8E7E0}">
+<ds:datastoreItem xmlns:ds="http://schemas.openxmlformats.org/officeDocument/2006/customXml" ds:itemID="{58354343-2602-4B9C-A21A-A0CDEB5C56D3}">
   <ds:schemaRefs>
     <ds:schemaRef ds:uri="http://schemas.openxmlformats.org/officeDocument/2006/bibliography"/>
   </ds:schemaRefs>

</xml_diff>

<commit_message>
Another update to the Tech Guide
</commit_message>
<xml_diff>
--- a/IoT-CSP-Technical Guides-Start Here.docx
+++ b/IoT-CSP-Technical Guides-Start Here.docx
@@ -94,23 +94,13 @@
         </w:rPr>
         <w:t xml:space="preserve">Microsoft Azure </w:t>
       </w:r>
-      <w:proofErr w:type="spellStart"/>
       <w:r>
         <w:rPr>
           <w:rFonts w:ascii="Segoe UI Semibold" w:eastAsiaTheme="minorEastAsia" w:hAnsi="Segoe UI Semibold" w:cs="Segoe UI Semibold"/>
           <w:sz w:val="32"/>
           <w:szCs w:val="32"/>
         </w:rPr>
-        <w:t>IoT</w:t>
-      </w:r>
-      <w:proofErr w:type="spellEnd"/>
-      <w:r>
-        <w:rPr>
-          <w:rFonts w:ascii="Segoe UI Semibold" w:eastAsiaTheme="minorEastAsia" w:hAnsi="Segoe UI Semibold" w:cs="Segoe UI Semibold"/>
-          <w:sz w:val="32"/>
-          <w:szCs w:val="32"/>
-        </w:rPr>
-        <w:t xml:space="preserve"> Services for Cloud Solution Provider Program </w:t>
+        <w:t xml:space="preserve">IoT Services for Cloud Solution Provider Program </w:t>
       </w:r>
     </w:p>
     <w:p>
@@ -140,15 +130,7 @@
         <w:t>th</w:t>
       </w:r>
       <w:r>
-        <w:t xml:space="preserve"> Magnitude </w:t>
-      </w:r>
-      <w:proofErr w:type="spellStart"/>
-      <w:r>
-        <w:t>IoT</w:t>
-      </w:r>
-      <w:proofErr w:type="spellEnd"/>
-      <w:r>
-        <w:t xml:space="preserve"> Team - </w:t>
+        <w:t xml:space="preserve"> Magnitude IoT Team - </w:t>
       </w:r>
       <w:r>
         <w:t>Brian Blanchard, Marcus Crast, Mitesh Patekar, Jason Rook</w:t>
@@ -206,15 +188,7 @@
         <w:t xml:space="preserve"> Microsoft </w:t>
       </w:r>
       <w:r>
-        <w:t xml:space="preserve">Azure </w:t>
-      </w:r>
-      <w:proofErr w:type="spellStart"/>
-      <w:r>
-        <w:t>IoT</w:t>
-      </w:r>
-      <w:proofErr w:type="spellEnd"/>
-      <w:r>
-        <w:t xml:space="preserve"> Services</w:t>
+        <w:t>Azure IoT Services</w:t>
       </w:r>
     </w:p>
     <w:p>
@@ -231,15 +205,7 @@
         <w:t xml:space="preserve"> </w:t>
       </w:r>
       <w:r>
-        <w:t xml:space="preserve">This paper provides an overview of how Cloud Solution Provider (CSP) program partners can utilize various capabilities of Azure </w:t>
-      </w:r>
-      <w:proofErr w:type="spellStart"/>
-      <w:r>
-        <w:t>IoT</w:t>
-      </w:r>
-      <w:proofErr w:type="spellEnd"/>
-      <w:r>
-        <w:t xml:space="preserve"> Services to provide high value managed services like monitoring and analyzing the usage, performance, and uptime of customer devices in the field.</w:t>
+        <w:t>This paper provides an overview of how Cloud Solution Provider (CSP) program partners can utilize various capabilities of Azure IoT Services to provide high value managed services like monitoring and analyzing the usage, performance, and uptime of customer devices in the field.</w:t>
       </w:r>
     </w:p>
     <w:p/>
@@ -349,8 +315,8 @@
         </w:rPr>
       </w:pPr>
     </w:p>
-    <w:bookmarkStart w:id="0" w:name="_Toc454526275" w:displacedByCustomXml="next"/>
-    <w:bookmarkStart w:id="1" w:name="_Toc417618519" w:displacedByCustomXml="next"/>
+    <w:bookmarkStart w:id="0" w:name="_Toc417618519" w:displacedByCustomXml="next"/>
+    <w:bookmarkStart w:id="1" w:name="_Toc454531942" w:displacedByCustomXml="next"/>
     <w:sdt>
       <w:sdtPr>
         <w:rPr>
@@ -411,7 +377,7 @@
             </w:rPr>
             <w:fldChar w:fldCharType="separate"/>
           </w:r>
-          <w:hyperlink w:anchor="_Toc454526275" w:history="1">
+          <w:hyperlink w:anchor="_Toc454531942" w:history="1">
             <w:r>
               <w:rPr>
                 <w:rStyle w:val="Hyperlink"/>
@@ -434,7 +400,7 @@
               <w:rPr>
                 <w:webHidden/>
               </w:rPr>
-              <w:instrText xml:space="preserve"> PAGEREF _Toc454526275 \h </w:instrText>
+              <w:instrText xml:space="preserve"> PAGEREF _Toc454531942 \h </w:instrText>
             </w:r>
             <w:r>
               <w:rPr>
@@ -473,7 +439,7 @@
               <w:sz w:val="22"/>
             </w:rPr>
           </w:pPr>
-          <w:hyperlink w:anchor="_Toc454526276" w:history="1">
+          <w:hyperlink w:anchor="_Toc454531943" w:history="1">
             <w:r>
               <w:rPr>
                 <w:rStyle w:val="Hyperlink"/>
@@ -500,7 +466,7 @@
                 <w:noProof/>
                 <w:webHidden/>
               </w:rPr>
-              <w:instrText xml:space="preserve"> PAGEREF _Toc454526276 \h </w:instrText>
+              <w:instrText xml:space="preserve"> PAGEREF _Toc454531943 \h </w:instrText>
             </w:r>
             <w:r>
               <w:rPr>
@@ -543,7 +509,7 @@
               <w:sz w:val="22"/>
             </w:rPr>
           </w:pPr>
-          <w:hyperlink w:anchor="_Toc454526277" w:history="1">
+          <w:hyperlink w:anchor="_Toc454531944" w:history="1">
             <w:r>
               <w:rPr>
                 <w:rStyle w:val="Hyperlink"/>
@@ -570,7 +536,7 @@
                 <w:noProof/>
                 <w:webHidden/>
               </w:rPr>
-              <w:instrText xml:space="preserve"> PAGEREF _Toc454526277 \h </w:instrText>
+              <w:instrText xml:space="preserve"> PAGEREF _Toc454531944 \h </w:instrText>
             </w:r>
             <w:r>
               <w:rPr>
@@ -613,13 +579,13 @@
               <w:sz w:val="22"/>
             </w:rPr>
           </w:pPr>
-          <w:hyperlink w:anchor="_Toc454526278" w:history="1">
+          <w:hyperlink w:anchor="_Toc454531945" w:history="1">
             <w:r>
               <w:rPr>
                 <w:rStyle w:val="Hyperlink"/>
                 <w:noProof/>
               </w:rPr>
-              <w:t>Option A: Device Monitoring</w:t>
+              <w:t>Option A: Device Monitoring for Connected Devices</w:t>
             </w:r>
             <w:r>
               <w:rPr>
@@ -640,7 +606,7 @@
                 <w:noProof/>
                 <w:webHidden/>
               </w:rPr>
-              <w:instrText xml:space="preserve"> PAGEREF _Toc454526278 \h </w:instrText>
+              <w:instrText xml:space="preserve"> PAGEREF _Toc454531945 \h </w:instrText>
             </w:r>
             <w:r>
               <w:rPr>
@@ -660,7 +626,7 @@
                 <w:noProof/>
                 <w:webHidden/>
               </w:rPr>
-              <w:t>5</w:t>
+              <w:t>6</w:t>
             </w:r>
             <w:r>
               <w:rPr>
@@ -683,7 +649,7 @@
               <w:sz w:val="22"/>
             </w:rPr>
           </w:pPr>
-          <w:hyperlink w:anchor="_Toc454526279" w:history="1">
+          <w:hyperlink w:anchor="_Toc454531946" w:history="1">
             <w:r>
               <w:rPr>
                 <w:rStyle w:val="Hyperlink"/>
@@ -710,7 +676,7 @@
                 <w:noProof/>
                 <w:webHidden/>
               </w:rPr>
-              <w:instrText xml:space="preserve"> PAGEREF _Toc454526279 \h </w:instrText>
+              <w:instrText xml:space="preserve"> PAGEREF _Toc454531946 \h </w:instrText>
             </w:r>
             <w:r>
               <w:rPr>
@@ -730,7 +696,7 @@
                 <w:noProof/>
                 <w:webHidden/>
               </w:rPr>
-              <w:t>5</w:t>
+              <w:t>6</w:t>
             </w:r>
             <w:r>
               <w:rPr>
@@ -753,7 +719,7 @@
               <w:sz w:val="22"/>
             </w:rPr>
           </w:pPr>
-          <w:hyperlink w:anchor="_Toc454526280" w:history="1">
+          <w:hyperlink w:anchor="_Toc454531947" w:history="1">
             <w:r>
               <w:rPr>
                 <w:rStyle w:val="Hyperlink"/>
@@ -780,7 +746,7 @@
                 <w:noProof/>
                 <w:webHidden/>
               </w:rPr>
-              <w:instrText xml:space="preserve"> PAGEREF _Toc454526280 \h </w:instrText>
+              <w:instrText xml:space="preserve"> PAGEREF _Toc454531947 \h </w:instrText>
             </w:r>
             <w:r>
               <w:rPr>
@@ -800,7 +766,7 @@
                 <w:noProof/>
                 <w:webHidden/>
               </w:rPr>
-              <w:t>6</w:t>
+              <w:t>7</w:t>
             </w:r>
             <w:r>
               <w:rPr>
@@ -823,7 +789,7 @@
               <w:sz w:val="22"/>
             </w:rPr>
           </w:pPr>
-          <w:hyperlink w:anchor="_Toc454526281" w:history="1">
+          <w:hyperlink w:anchor="_Toc454531948" w:history="1">
             <w:r>
               <w:rPr>
                 <w:rStyle w:val="Hyperlink"/>
@@ -850,7 +816,7 @@
                 <w:noProof/>
                 <w:webHidden/>
               </w:rPr>
-              <w:instrText xml:space="preserve"> PAGEREF _Toc454526281 \h </w:instrText>
+              <w:instrText xml:space="preserve"> PAGEREF _Toc454531948 \h </w:instrText>
             </w:r>
             <w:r>
               <w:rPr>
@@ -870,7 +836,7 @@
                 <w:noProof/>
                 <w:webHidden/>
               </w:rPr>
-              <w:t>6</w:t>
+              <w:t>7</w:t>
             </w:r>
             <w:r>
               <w:rPr>
@@ -893,13 +859,13 @@
               <w:sz w:val="22"/>
             </w:rPr>
           </w:pPr>
-          <w:hyperlink w:anchor="_Toc454526282" w:history="1">
+          <w:hyperlink w:anchor="_Toc454531949" w:history="1">
             <w:r>
               <w:rPr>
                 <w:rStyle w:val="Hyperlink"/>
                 <w:noProof/>
               </w:rPr>
-              <w:t>Option A: Deploying the Device Monitoring Infrastructure</w:t>
+              <w:t>Option A: Deploying the Connected Devices Infrastructure</w:t>
             </w:r>
             <w:r>
               <w:rPr>
@@ -920,7 +886,7 @@
                 <w:noProof/>
                 <w:webHidden/>
               </w:rPr>
-              <w:instrText xml:space="preserve"> PAGEREF _Toc454526282 \h </w:instrText>
+              <w:instrText xml:space="preserve"> PAGEREF _Toc454531949 \h </w:instrText>
             </w:r>
             <w:r>
               <w:rPr>
@@ -940,7 +906,7 @@
                 <w:noProof/>
                 <w:webHidden/>
               </w:rPr>
-              <w:t>6</w:t>
+              <w:t>7</w:t>
             </w:r>
             <w:r>
               <w:rPr>
@@ -963,13 +929,13 @@
               <w:sz w:val="22"/>
             </w:rPr>
           </w:pPr>
-          <w:hyperlink w:anchor="_Toc454526283" w:history="1">
+          <w:hyperlink w:anchor="_Toc454531950" w:history="1">
             <w:r>
               <w:rPr>
                 <w:rStyle w:val="Hyperlink"/>
                 <w:noProof/>
               </w:rPr>
-              <w:t>Option B: Deploying the Data Management for Devices Infrastructure</w:t>
+              <w:t>Option B: Deploying the Date Management Infrastructure</w:t>
             </w:r>
             <w:r>
               <w:rPr>
@@ -990,7 +956,7 @@
                 <w:noProof/>
                 <w:webHidden/>
               </w:rPr>
-              <w:instrText xml:space="preserve"> PAGEREF _Toc454526283 \h </w:instrText>
+              <w:instrText xml:space="preserve"> PAGEREF _Toc454531950 \h </w:instrText>
             </w:r>
             <w:r>
               <w:rPr>
@@ -1033,7 +999,7 @@
               <w:sz w:val="22"/>
             </w:rPr>
           </w:pPr>
-          <w:hyperlink w:anchor="_Toc454526284" w:history="1">
+          <w:hyperlink w:anchor="_Toc454531951" w:history="1">
             <w:r>
               <w:rPr>
                 <w:rStyle w:val="Hyperlink"/>
@@ -1060,7 +1026,7 @@
                 <w:noProof/>
                 <w:webHidden/>
               </w:rPr>
-              <w:instrText xml:space="preserve"> PAGEREF _Toc454526284 \h </w:instrText>
+              <w:instrText xml:space="preserve"> PAGEREF _Toc454531951 \h </w:instrText>
             </w:r>
             <w:r>
               <w:rPr>
@@ -1080,7 +1046,7 @@
                 <w:noProof/>
                 <w:webHidden/>
               </w:rPr>
-              <w:t>8</w:t>
+              <w:t>9</w:t>
             </w:r>
             <w:r>
               <w:rPr>
@@ -1103,7 +1069,7 @@
               <w:sz w:val="22"/>
             </w:rPr>
           </w:pPr>
-          <w:hyperlink w:anchor="_Toc454526285" w:history="1">
+          <w:hyperlink w:anchor="_Toc454531952" w:history="1">
             <w:r>
               <w:rPr>
                 <w:rStyle w:val="Hyperlink"/>
@@ -1130,7 +1096,7 @@
                 <w:noProof/>
                 <w:webHidden/>
               </w:rPr>
-              <w:instrText xml:space="preserve"> PAGEREF _Toc454526285 \h </w:instrText>
+              <w:instrText xml:space="preserve"> PAGEREF _Toc454531952 \h </w:instrText>
             </w:r>
             <w:r>
               <w:rPr>
@@ -1150,7 +1116,7 @@
                 <w:noProof/>
                 <w:webHidden/>
               </w:rPr>
-              <w:t>8</w:t>
+              <w:t>9</w:t>
             </w:r>
             <w:r>
               <w:rPr>
@@ -1173,7 +1139,7 @@
               <w:sz w:val="22"/>
             </w:rPr>
           </w:pPr>
-          <w:hyperlink w:anchor="_Toc454526286" w:history="1">
+          <w:hyperlink w:anchor="_Toc454531953" w:history="1">
             <w:r>
               <w:rPr>
                 <w:rStyle w:val="Hyperlink"/>
@@ -1200,7 +1166,7 @@
                 <w:noProof/>
                 <w:webHidden/>
               </w:rPr>
-              <w:instrText xml:space="preserve"> PAGEREF _Toc454526286 \h </w:instrText>
+              <w:instrText xml:space="preserve"> PAGEREF _Toc454531953 \h </w:instrText>
             </w:r>
             <w:r>
               <w:rPr>
@@ -1220,7 +1186,7 @@
                 <w:noProof/>
                 <w:webHidden/>
               </w:rPr>
-              <w:t>9</w:t>
+              <w:t>10</w:t>
             </w:r>
             <w:r>
               <w:rPr>
@@ -1243,7 +1209,7 @@
               <w:sz w:val="22"/>
             </w:rPr>
           </w:pPr>
-          <w:hyperlink w:anchor="_Toc454526287" w:history="1">
+          <w:hyperlink w:anchor="_Toc454531954" w:history="1">
             <w:r>
               <w:rPr>
                 <w:rStyle w:val="Hyperlink"/>
@@ -1270,7 +1236,7 @@
                 <w:noProof/>
                 <w:webHidden/>
               </w:rPr>
-              <w:instrText xml:space="preserve"> PAGEREF _Toc454526287 \h </w:instrText>
+              <w:instrText xml:space="preserve"> PAGEREF _Toc454531954 \h </w:instrText>
             </w:r>
             <w:r>
               <w:rPr>
@@ -1290,7 +1256,7 @@
                 <w:noProof/>
                 <w:webHidden/>
               </w:rPr>
-              <w:t>9</w:t>
+              <w:t>10</w:t>
             </w:r>
             <w:r>
               <w:rPr>
@@ -1313,7 +1279,7 @@
               <w:sz w:val="22"/>
             </w:rPr>
           </w:pPr>
-          <w:hyperlink w:anchor="_Toc454526288" w:history="1">
+          <w:hyperlink w:anchor="_Toc454531955" w:history="1">
             <w:r>
               <w:rPr>
                 <w:rStyle w:val="Hyperlink"/>
@@ -1340,7 +1306,7 @@
                 <w:noProof/>
                 <w:webHidden/>
               </w:rPr>
-              <w:instrText xml:space="preserve"> PAGEREF _Toc454526288 \h </w:instrText>
+              <w:instrText xml:space="preserve"> PAGEREF _Toc454531955 \h </w:instrText>
             </w:r>
             <w:r>
               <w:rPr>
@@ -1360,7 +1326,7 @@
                 <w:noProof/>
                 <w:webHidden/>
               </w:rPr>
-              <w:t>9</w:t>
+              <w:t>10</w:t>
             </w:r>
             <w:r>
               <w:rPr>
@@ -1383,7 +1349,7 @@
               <w:sz w:val="22"/>
             </w:rPr>
           </w:pPr>
-          <w:hyperlink w:anchor="_Toc454526289" w:history="1">
+          <w:hyperlink w:anchor="_Toc454531956" w:history="1">
             <w:r>
               <w:rPr>
                 <w:rStyle w:val="Hyperlink"/>
@@ -1410,7 +1376,7 @@
                 <w:noProof/>
                 <w:webHidden/>
               </w:rPr>
-              <w:instrText xml:space="preserve"> PAGEREF _Toc454526289 \h </w:instrText>
+              <w:instrText xml:space="preserve"> PAGEREF _Toc454531956 \h </w:instrText>
             </w:r>
             <w:r>
               <w:rPr>
@@ -1430,7 +1396,7 @@
                 <w:noProof/>
                 <w:webHidden/>
               </w:rPr>
-              <w:t>9</w:t>
+              <w:t>10</w:t>
             </w:r>
             <w:r>
               <w:rPr>
@@ -1453,7 +1419,7 @@
               <w:sz w:val="22"/>
             </w:rPr>
           </w:pPr>
-          <w:hyperlink w:anchor="_Toc454526290" w:history="1">
+          <w:hyperlink w:anchor="_Toc454531957" w:history="1">
             <w:r>
               <w:rPr>
                 <w:rStyle w:val="Hyperlink"/>
@@ -1480,7 +1446,7 @@
                 <w:noProof/>
                 <w:webHidden/>
               </w:rPr>
-              <w:instrText xml:space="preserve"> PAGEREF _Toc454526290 \h </w:instrText>
+              <w:instrText xml:space="preserve"> PAGEREF _Toc454531957 \h </w:instrText>
             </w:r>
             <w:r>
               <w:rPr>
@@ -1500,7 +1466,7 @@
                 <w:noProof/>
                 <w:webHidden/>
               </w:rPr>
-              <w:t>9</w:t>
+              <w:t>10</w:t>
             </w:r>
             <w:r>
               <w:rPr>
@@ -1523,7 +1489,7 @@
               <w:sz w:val="22"/>
             </w:rPr>
           </w:pPr>
-          <w:hyperlink w:anchor="_Toc454526291" w:history="1">
+          <w:hyperlink w:anchor="_Toc454531958" w:history="1">
             <w:r>
               <w:rPr>
                 <w:rStyle w:val="Hyperlink"/>
@@ -1550,7 +1516,7 @@
                 <w:noProof/>
                 <w:webHidden/>
               </w:rPr>
-              <w:instrText xml:space="preserve"> PAGEREF _Toc454526291 \h </w:instrText>
+              <w:instrText xml:space="preserve"> PAGEREF _Toc454531958 \h </w:instrText>
             </w:r>
             <w:r>
               <w:rPr>
@@ -1570,7 +1536,7 @@
                 <w:noProof/>
                 <w:webHidden/>
               </w:rPr>
-              <w:t>9</w:t>
+              <w:t>10</w:t>
             </w:r>
             <w:r>
               <w:rPr>
@@ -1593,7 +1559,7 @@
               <w:sz w:val="22"/>
             </w:rPr>
           </w:pPr>
-          <w:hyperlink w:anchor="_Toc454526292" w:history="1">
+          <w:hyperlink w:anchor="_Toc454531959" w:history="1">
             <w:r>
               <w:rPr>
                 <w:rStyle w:val="Hyperlink"/>
@@ -1620,7 +1586,7 @@
                 <w:noProof/>
                 <w:webHidden/>
               </w:rPr>
-              <w:instrText xml:space="preserve"> PAGEREF _Toc454526292 \h </w:instrText>
+              <w:instrText xml:space="preserve"> PAGEREF _Toc454531959 \h </w:instrText>
             </w:r>
             <w:r>
               <w:rPr>
@@ -1640,7 +1606,7 @@
                 <w:noProof/>
                 <w:webHidden/>
               </w:rPr>
-              <w:t>9</w:t>
+              <w:t>10</w:t>
             </w:r>
             <w:r>
               <w:rPr>
@@ -1663,7 +1629,7 @@
               <w:sz w:val="22"/>
             </w:rPr>
           </w:pPr>
-          <w:hyperlink w:anchor="_Toc454526293" w:history="1">
+          <w:hyperlink w:anchor="_Toc454531960" w:history="1">
             <w:r>
               <w:rPr>
                 <w:rStyle w:val="Hyperlink"/>
@@ -1690,7 +1656,7 @@
                 <w:noProof/>
                 <w:webHidden/>
               </w:rPr>
-              <w:instrText xml:space="preserve"> PAGEREF _Toc454526293 \h </w:instrText>
+              <w:instrText xml:space="preserve"> PAGEREF _Toc454531960 \h </w:instrText>
             </w:r>
             <w:r>
               <w:rPr>
@@ -1710,7 +1676,7 @@
                 <w:noProof/>
                 <w:webHidden/>
               </w:rPr>
-              <w:t>10</w:t>
+              <w:t>11</w:t>
             </w:r>
             <w:r>
               <w:rPr>
@@ -1739,8 +1705,6 @@
       <w:r>
         <w:br w:type="page"/>
       </w:r>
-      <w:bookmarkStart w:id="2" w:name="_GoBack"/>
-      <w:bookmarkEnd w:id="2"/>
     </w:p>
     <w:p>
       <w:pPr>
@@ -1751,32 +1715,16 @@
           <w:noProof/>
         </w:rPr>
       </w:pPr>
-      <w:bookmarkStart w:id="3" w:name="_Toc454526276"/>
+      <w:bookmarkStart w:id="2" w:name="_Toc454531943"/>
       <w:r>
         <w:rPr>
           <w:rStyle w:val="Hyperlink"/>
           <w:u w:val="none"/>
         </w:rPr>
         <w:lastRenderedPageBreak/>
-        <w:t>The Internet of Things (</w:t>
-      </w:r>
-      <w:proofErr w:type="spellStart"/>
-      <w:r>
-        <w:rPr>
-          <w:rStyle w:val="Hyperlink"/>
-          <w:u w:val="none"/>
-        </w:rPr>
-        <w:t>IoT</w:t>
-      </w:r>
-      <w:proofErr w:type="spellEnd"/>
-      <w:r>
-        <w:rPr>
-          <w:rStyle w:val="Hyperlink"/>
-          <w:u w:val="none"/>
-        </w:rPr>
-        <w:t>) opportunity for Microsoft Cloud Solution Providers</w:t>
-      </w:r>
-      <w:bookmarkEnd w:id="3"/>
+        <w:t>The Internet of Things (IoT) opportunity for Microsoft Cloud Solution Providers</w:t>
+      </w:r>
+      <w:bookmarkEnd w:id="2"/>
     </w:p>
     <w:p>
       <w:pPr>
@@ -1815,31 +1763,7 @@
         <w:spacing w:before="240"/>
       </w:pPr>
       <w:r>
-        <w:t>Internet of Things (</w:t>
-      </w:r>
-      <w:proofErr w:type="spellStart"/>
-      <w:r>
-        <w:t>IoT</w:t>
-      </w:r>
-      <w:proofErr w:type="spellEnd"/>
-      <w:r>
-        <w:t xml:space="preserve">) is an equally important focus within Microsoft resulting in significant investment in Microsoft Azure’s </w:t>
-      </w:r>
-      <w:proofErr w:type="spellStart"/>
-      <w:r>
-        <w:t>IoT</w:t>
-      </w:r>
-      <w:proofErr w:type="spellEnd"/>
-      <w:r>
-        <w:t xml:space="preserve"> offerings.  Microsoft Azure </w:t>
-      </w:r>
-      <w:proofErr w:type="spellStart"/>
-      <w:r>
-        <w:t>IoT</w:t>
-      </w:r>
-      <w:proofErr w:type="spellEnd"/>
-      <w:r>
-        <w:t xml:space="preserve"> </w:t>
+        <w:t xml:space="preserve">Internet of Things (IoT) is an equally important focus within Microsoft resulting in significant investment in Microsoft Azure’s IoT offerings.  Microsoft Azure IoT </w:t>
       </w:r>
       <w:r>
         <w:t>S</w:t>
@@ -1905,29 +1829,13 @@
         <w:t xml:space="preserve">Cloud Solution </w:t>
       </w:r>
       <w:r>
-        <w:t xml:space="preserve">Providers to build, deploy, and manage </w:t>
-      </w:r>
-      <w:proofErr w:type="spellStart"/>
-      <w:r>
-        <w:t>IoT</w:t>
-      </w:r>
-      <w:proofErr w:type="spellEnd"/>
-      <w:r>
-        <w:t xml:space="preserve"> centric solutions for</w:t>
+        <w:t>Providers to build, deploy, and manage IoT centric solutions for</w:t>
       </w:r>
       <w:r>
         <w:t xml:space="preserve"> customers are endless.  </w:t>
       </w:r>
       <w:r>
-        <w:t xml:space="preserve"> Microsoft partners are using Azure’s </w:t>
-      </w:r>
-      <w:proofErr w:type="spellStart"/>
-      <w:r>
-        <w:t>IoT</w:t>
-      </w:r>
-      <w:proofErr w:type="spellEnd"/>
-      <w:r>
-        <w:t xml:space="preserve"> capabilities to</w:t>
+        <w:t xml:space="preserve"> Microsoft partners are using Azure’s IoT capabilities to</w:t>
       </w:r>
       <w:r>
         <w:t xml:space="preserve"> connect devices including sensors, controls, and systems to the cloud.  Thus enabling </w:t>
@@ -1951,41 +1859,13 @@
         <w:rPr>
           <w:lang w:val="en"/>
         </w:rPr>
-        <w:t xml:space="preserve"> Microsoft partners are also using Azure’s </w:t>
-      </w:r>
-      <w:proofErr w:type="spellStart"/>
+        <w:t xml:space="preserve"> Microsoft partners are also using Azure’s IoT capabilities to collect and </w:t>
+      </w:r>
       <w:r>
         <w:rPr>
           <w:lang w:val="en"/>
         </w:rPr>
-        <w:t>IoT</w:t>
-      </w:r>
-      <w:proofErr w:type="spellEnd"/>
-      <w:r>
-        <w:rPr>
-          <w:lang w:val="en"/>
-        </w:rPr>
-        <w:t xml:space="preserve"> capabilities to collect and </w:t>
-      </w:r>
-      <w:r>
-        <w:rPr>
-          <w:lang w:val="en"/>
-        </w:rPr>
-        <w:t xml:space="preserve">store this ever increasing data with highly scalable compute power and extremely efficient and flexible storage models.  Finally, Microsoft partners are providing real-time analytics, predictive analysis, and extensive visualization of </w:t>
-      </w:r>
-      <w:proofErr w:type="spellStart"/>
-      <w:r>
-        <w:rPr>
-          <w:lang w:val="en"/>
-        </w:rPr>
-        <w:t>IoT</w:t>
-      </w:r>
-      <w:proofErr w:type="spellEnd"/>
-      <w:r>
-        <w:rPr>
-          <w:lang w:val="en"/>
-        </w:rPr>
-        <w:t xml:space="preserve"> data.  </w:t>
+        <w:t xml:space="preserve">store this ever increasing data with highly scalable compute power and extremely efficient and flexible storage models.  Finally, Microsoft partners are providing real-time analytics, predictive analysis, and extensive visualization of IoT data.  </w:t>
       </w:r>
     </w:p>
     <w:p>
@@ -1993,15 +1873,7 @@
         <w:spacing w:before="240"/>
       </w:pPr>
       <w:r>
-        <w:t xml:space="preserve">With Microsoft Azure </w:t>
-      </w:r>
-      <w:proofErr w:type="spellStart"/>
-      <w:r>
-        <w:t>IoT</w:t>
-      </w:r>
-      <w:proofErr w:type="spellEnd"/>
-      <w:r>
-        <w:t xml:space="preserve"> </w:t>
+        <w:t xml:space="preserve">With Microsoft Azure IoT </w:t>
       </w:r>
       <w:r>
         <w:t>Services</w:t>
@@ -2066,15 +1938,7 @@
         <w:spacing w:before="240"/>
       </w:pPr>
       <w:r>
-        <w:t xml:space="preserve">While the opportunity for CSP partners is endless it all starts with a solid technical understanding of Microsoft Azure and the </w:t>
-      </w:r>
-      <w:proofErr w:type="spellStart"/>
-      <w:r>
-        <w:t>IoT</w:t>
-      </w:r>
-      <w:proofErr w:type="spellEnd"/>
-      <w:r>
-        <w:t xml:space="preserve"> </w:t>
+        <w:t xml:space="preserve">While the opportunity for CSP partners is endless it all starts with a solid technical understanding of Microsoft Azure and the IoT </w:t>
       </w:r>
       <w:r>
         <w:t>Services</w:t>
@@ -2083,15 +1947,7 @@
         <w:t xml:space="preserve">.  This document, the accompanying sample code, and technical content is intended to help the CSP partner to </w:t>
       </w:r>
       <w:r>
-        <w:t xml:space="preserve">accelerate a launch into new business offerings and models with Microsoft’s Cloud Solution Provider program and Microsoft Azure </w:t>
-      </w:r>
-      <w:proofErr w:type="spellStart"/>
-      <w:r>
-        <w:t>IoT</w:t>
-      </w:r>
-      <w:proofErr w:type="spellEnd"/>
-      <w:r>
-        <w:t xml:space="preserve"> Suite.</w:t>
+        <w:t>accelerate a launch into new business offerings and models with Microsoft’s Cloud Solution Provider program and Microsoft Azure IoT Suite.</w:t>
       </w:r>
     </w:p>
     <w:p>
@@ -2103,7 +1959,7 @@
       <w:pPr>
         <w:pStyle w:val="Heading2"/>
       </w:pPr>
-      <w:bookmarkStart w:id="4" w:name="_Toc454526277"/>
+      <w:bookmarkStart w:id="3" w:name="_Toc454531944"/>
       <w:r>
         <w:lastRenderedPageBreak/>
         <w:t xml:space="preserve">CSP IN-A-BOX </w:t>
@@ -2115,17 +1971,9 @@
         <w:t>INTERNET OF THINGS</w:t>
       </w:r>
       <w:r>
-        <w:t xml:space="preserve"> (</w:t>
-      </w:r>
-      <w:proofErr w:type="spellStart"/>
-      <w:r>
-        <w:t>IoT</w:t>
-      </w:r>
-      <w:proofErr w:type="spellEnd"/>
-      <w:r>
-        <w:t>)</w:t>
-      </w:r>
-      <w:bookmarkEnd w:id="4"/>
+        <w:t xml:space="preserve"> (IoT)</w:t>
+      </w:r>
+      <w:bookmarkEnd w:id="3"/>
     </w:p>
     <w:p>
       <w:pPr>
@@ -2143,15 +1991,7 @@
         <w:spacing w:before="240"/>
       </w:pPr>
       <w:r>
-        <w:t xml:space="preserve">To allow CSP Partners to capitalize on the power of Azure’s </w:t>
-      </w:r>
-      <w:proofErr w:type="spellStart"/>
-      <w:r>
-        <w:t>IoT</w:t>
-      </w:r>
-      <w:proofErr w:type="spellEnd"/>
-      <w:r>
-        <w:t xml:space="preserve"> </w:t>
+        <w:t xml:space="preserve">To allow CSP Partners to capitalize on the power of Azure’s IoT </w:t>
       </w:r>
       <w:r>
         <w:t>services</w:t>
@@ -2166,24 +2006,11 @@
         <w:t>th</w:t>
       </w:r>
       <w:r>
-        <w:t xml:space="preserve"> Magnitude has developed a solution and series of documents that align </w:t>
-      </w:r>
-      <w:proofErr w:type="spellStart"/>
-      <w:r>
-        <w:t>IoT</w:t>
-      </w:r>
-      <w:proofErr w:type="spellEnd"/>
-      <w:r>
-        <w:t xml:space="preserve"> and CSP. This solution and documentation is referred to as CSP </w:t>
-      </w:r>
-      <w:r>
-        <w:t xml:space="preserve">In-A-Box for </w:t>
-      </w:r>
-      <w:proofErr w:type="spellStart"/>
-      <w:r>
-        <w:t>IoT</w:t>
-      </w:r>
-      <w:proofErr w:type="spellEnd"/>
+        <w:t xml:space="preserve"> Magnitude has developed a solution and series of documents that align IoT and CSP. This solution and documentation is referred to as CSP </w:t>
+      </w:r>
+      <w:r>
+        <w:t>In-A-Box for IoT</w:t>
+      </w:r>
       <w:r>
         <w:t>.</w:t>
       </w:r>
@@ -2196,15 +2023,7 @@
         <w:t xml:space="preserve">The CSP </w:t>
       </w:r>
       <w:r>
-        <w:t xml:space="preserve">In-A-Box for </w:t>
-      </w:r>
-      <w:proofErr w:type="spellStart"/>
-      <w:r>
-        <w:t>IoT</w:t>
-      </w:r>
-      <w:proofErr w:type="spellEnd"/>
-      <w:r>
-        <w:t xml:space="preserve"> </w:t>
+        <w:t xml:space="preserve">In-A-Box for IoT </w:t>
       </w:r>
       <w:r>
         <w:t xml:space="preserve">solution is designed to enable two </w:t>
@@ -2219,15 +2038,7 @@
         <w:t>d in the following</w:t>
       </w:r>
       <w:r>
-        <w:t xml:space="preserve"> two unique use cases for integrating </w:t>
-      </w:r>
-      <w:proofErr w:type="spellStart"/>
-      <w:r>
-        <w:t>IoT</w:t>
-      </w:r>
-      <w:proofErr w:type="spellEnd"/>
-      <w:r>
-        <w:t xml:space="preserve"> into the CSP Partners suite of managed service offerings. The use cases are as follows:</w:t>
+        <w:t xml:space="preserve"> two unique use cases for integrating IoT into the CSP Partners suite of managed service offerings. The use cases are as follows:</w:t>
       </w:r>
     </w:p>
     <w:p>
@@ -2243,7 +2054,13 @@
         <w:rPr>
           <w:b/>
         </w:rPr>
-        <w:t>Option A: Device Monitoring</w:t>
+        <w:t xml:space="preserve">Option A: </w:t>
+      </w:r>
+      <w:r>
+        <w:rPr>
+          <w:b/>
+        </w:rPr>
+        <w:t>Connected Devices</w:t>
       </w:r>
       <w:r>
         <w:t xml:space="preserve"> – Monitor client device uptime and threshold violations </w:t>
@@ -2262,45 +2079,131 @@
         <w:rPr>
           <w:b/>
         </w:rPr>
-        <w:t>Option B: Device Analysis</w:t>
-      </w:r>
-      <w:r>
-        <w:t xml:space="preserve"> – Incorporate monitoring and historical data; Go beyond monitoring to provide customer visibility into device performance, trend analysis, predictive maintenance/interactions, </w:t>
-      </w:r>
-      <w:proofErr w:type="spellStart"/>
-      <w:r>
-        <w:t>etc</w:t>
-      </w:r>
-      <w:proofErr w:type="spellEnd"/>
-      <w:r>
-        <w:t>…</w:t>
-      </w:r>
+        <w:t xml:space="preserve">Option B: </w:t>
+      </w:r>
+      <w:r>
+        <w:rPr>
+          <w:b/>
+        </w:rPr>
+        <w:t>Data Management for Devices</w:t>
+      </w:r>
+      <w:r>
+        <w:t xml:space="preserve"> – Incorporate monitoring and historical data; Go beyond monitoring to provide customer visibility into device performance, trend analysis, predictive maintenance/interactions, etc…</w:t>
+      </w:r>
+    </w:p>
+    <w:p>
+      <w:pPr>
+        <w:spacing w:before="240"/>
+      </w:pPr>
+      <w:r>
+        <w:rPr>
+          <w:noProof/>
+        </w:rPr>
+        <w:drawing>
+          <wp:inline distT="0" distB="0" distL="0" distR="0" wp14:anchorId="51D9DEEF" wp14:editId="15C4E557">
+            <wp:extent cx="6096000" cy="3429000"/>
+            <wp:effectExtent l="0" t="0" r="0" b="0"/>
+            <wp:docPr id="2" name="Picture 2" descr="cid:image001.jpg@01D1CDF0.CAFB0A70"/>
+            <wp:cNvGraphicFramePr>
+              <a:graphicFrameLocks xmlns:a="http://schemas.openxmlformats.org/drawingml/2006/main" noChangeAspect="1"/>
+            </wp:cNvGraphicFramePr>
+            <a:graphic xmlns:a="http://schemas.openxmlformats.org/drawingml/2006/main">
+              <a:graphicData uri="http://schemas.openxmlformats.org/drawingml/2006/picture">
+                <pic:pic xmlns:pic="http://schemas.openxmlformats.org/drawingml/2006/picture">
+                  <pic:nvPicPr>
+                    <pic:cNvPr id="0" name="Picture 1" descr="cid:image001.jpg@01D1CDF0.CAFB0A70"/>
+                    <pic:cNvPicPr>
+                      <a:picLocks noChangeAspect="1" noChangeArrowheads="1"/>
+                    </pic:cNvPicPr>
+                  </pic:nvPicPr>
+                  <pic:blipFill>
+                    <a:blip r:embed="rId10" r:link="rId11">
+                      <a:extLst>
+                        <a:ext uri="{28A0092B-C50C-407E-A947-70E740481C1C}">
+                          <a14:useLocalDpi xmlns:a14="http://schemas.microsoft.com/office/drawing/2010/main" val="0"/>
+                        </a:ext>
+                      </a:extLst>
+                    </a:blip>
+                    <a:srcRect/>
+                    <a:stretch>
+                      <a:fillRect/>
+                    </a:stretch>
+                  </pic:blipFill>
+                  <pic:spPr bwMode="auto">
+                    <a:xfrm>
+                      <a:off x="0" y="0"/>
+                      <a:ext cx="6096000" cy="3429000"/>
+                    </a:xfrm>
+                    <a:prstGeom prst="rect">
+                      <a:avLst/>
+                    </a:prstGeom>
+                    <a:noFill/>
+                    <a:ln>
+                      <a:noFill/>
+                    </a:ln>
+                  </pic:spPr>
+                </pic:pic>
+              </a:graphicData>
+            </a:graphic>
+          </wp:inline>
+        </w:drawing>
+      </w:r>
+    </w:p>
+    <w:p>
+      <w:pPr>
+        <w:spacing w:before="240"/>
+      </w:pPr>
+    </w:p>
+    <w:p>
+      <w:pPr>
+        <w:spacing w:before="240"/>
+      </w:pPr>
+    </w:p>
+    <w:p>
+      <w:pPr>
+        <w:spacing w:before="240"/>
+      </w:pPr>
+    </w:p>
+    <w:p>
+      <w:pPr>
+        <w:spacing w:before="240"/>
+      </w:pPr>
+    </w:p>
+    <w:p>
+      <w:pPr>
+        <w:spacing w:before="240"/>
+      </w:pPr>
     </w:p>
     <w:p>
       <w:pPr>
         <w:pStyle w:val="Heading3"/>
       </w:pPr>
-      <w:bookmarkStart w:id="5" w:name="_Toc454526278"/>
-      <w:r>
+      <w:bookmarkStart w:id="4" w:name="_Toc454531945"/>
+      <w:r>
+        <w:lastRenderedPageBreak/>
         <w:t>Option A: Device Monitoring</w:t>
       </w:r>
-      <w:bookmarkEnd w:id="5"/>
-    </w:p>
-    <w:p>
-      <w:r>
-        <w:t xml:space="preserve">The Device Monitoring use case applies to most Managed Service Providers (MSPs) in the market. Managed Service Providers are already monitoring VMs, applications, or mission critical services for their customers. </w:t>
+      <w:r>
+        <w:t xml:space="preserve"> for Connected Devices</w:t>
+      </w:r>
+      <w:bookmarkEnd w:id="4"/>
+    </w:p>
+    <w:p>
+      <w:r>
+        <w:t xml:space="preserve">The </w:t>
+      </w:r>
+      <w:r>
+        <w:t xml:space="preserve">Connected Devices </w:t>
+      </w:r>
+      <w:r>
+        <w:t xml:space="preserve">use case applies to most Managed Service Providers (MSPs) in the market. Managed Service Providers are already monitoring VMs, applications, or mission critical services for their customers. </w:t>
       </w:r>
       <w:r>
         <w:t>MSPs are crucial to the success of their customers’ technology footprint and provide key visibility into asset stability, supportability, and state. The CSP</w:t>
       </w:r>
       <w:r>
-        <w:t xml:space="preserve"> In-A-Box for </w:t>
-      </w:r>
-      <w:proofErr w:type="spellStart"/>
-      <w:r>
-        <w:t>IoT</w:t>
-      </w:r>
-      <w:proofErr w:type="spellEnd"/>
+        <w:t xml:space="preserve"> In-A-Box for IoT</w:t>
+      </w:r>
       <w:r>
         <w:t xml:space="preserve"> Device Monitoring solution allows MSPs to natural expand their services to also include monitoring &amp;/or remediation of devices in the field, the same way they support VMs today.</w:t>
       </w:r>
@@ -2375,21 +2278,25 @@
     </w:p>
     <w:p>
       <w:r>
-        <w:t>The Device Monitoring solution for CSP</w:t>
-      </w:r>
-      <w:r>
-        <w:t xml:space="preserve"> In-A-Box for </w:t>
-      </w:r>
-      <w:proofErr w:type="spellStart"/>
-      <w:r>
-        <w:t>Io</w:t>
-      </w:r>
-      <w:r>
-        <w:t>T</w:t>
-      </w:r>
-      <w:proofErr w:type="spellEnd"/>
-      <w:r>
-        <w:t xml:space="preserve"> enables rapid solution development and an easy to integrate solution. However, its biggest limitation is in the amount/age of data being monitored and stored. If near real time monitoring is the central need for the service offering, this solution may be sufficient. The Device Monitoring solution inherently allows for 3 days of data storage and analysis, which is its biggest short coming.</w:t>
+        <w:t xml:space="preserve">The </w:t>
+      </w:r>
+      <w:r>
+        <w:t>Connected Devices</w:t>
+      </w:r>
+      <w:r>
+        <w:t xml:space="preserve"> solution for CSP</w:t>
+      </w:r>
+      <w:r>
+        <w:t xml:space="preserve"> In-A-Box for Io</w:t>
+      </w:r>
+      <w:r>
+        <w:t xml:space="preserve">T enables rapid solution development and an easy to integrate solution. However, its biggest limitation is in the amount/age of data being monitored and stored. If near real time monitoring is the central need for the service offering, this solution may be sufficient. The </w:t>
+      </w:r>
+      <w:r>
+        <w:t>Connected Devices</w:t>
+      </w:r>
+      <w:r>
+        <w:t xml:space="preserve"> solution inherently allows for 3 days of data storage and analysis, which is its biggest short coming.</w:t>
       </w:r>
     </w:p>
     <w:p>
@@ -2406,48 +2313,43 @@
       <w:pPr>
         <w:pStyle w:val="Heading3"/>
       </w:pPr>
-      <w:bookmarkStart w:id="6" w:name="_Toc454526279"/>
-      <w:r>
-        <w:t xml:space="preserve">Option B: </w:t>
+      <w:bookmarkStart w:id="5" w:name="_Toc454531946"/>
+      <w:r>
+        <w:t>Option B: D</w:t>
+      </w:r>
+      <w:r>
+        <w:t>ata Management for Devices</w:t>
+      </w:r>
+      <w:bookmarkEnd w:id="5"/>
+    </w:p>
+    <w:p>
+      <w:r>
+        <w:t xml:space="preserve">Built on the same platform as the </w:t>
+      </w:r>
+      <w:r>
+        <w:t>Connected Devices</w:t>
+      </w:r>
+      <w:r>
+        <w:t xml:space="preserve"> </w:t>
+      </w:r>
+      <w:r>
+        <w:t>solution</w:t>
+      </w:r>
+      <w:r>
+        <w:t xml:space="preserve"> in the prior section</w:t>
+      </w:r>
+      <w:r>
+        <w:t xml:space="preserve">, CSP </w:t>
+      </w:r>
+      <w:r>
+        <w:t>In-A-Box for IoT</w:t>
+      </w:r>
+      <w:r>
+        <w:t xml:space="preserve"> </w:t>
       </w:r>
       <w:r>
         <w:t>Data Management for Devices</w:t>
       </w:r>
-      <w:bookmarkEnd w:id="6"/>
-      <w:r>
-        <w:t xml:space="preserve"> </w:t>
-      </w:r>
-    </w:p>
-    <w:p>
-      <w:r>
-        <w:t xml:space="preserve">Built on the same platform as the Device </w:t>
-      </w:r>
-      <w:r>
-        <w:t xml:space="preserve">Monitoring </w:t>
-      </w:r>
-      <w:r>
-        <w:t>solution</w:t>
-      </w:r>
-      <w:r>
-        <w:t xml:space="preserve"> in the prior section</w:t>
-      </w:r>
-      <w:r>
-        <w:t xml:space="preserve">, CSP </w:t>
-      </w:r>
-      <w:r>
-        <w:t xml:space="preserve">In-A-Box for </w:t>
-      </w:r>
-      <w:proofErr w:type="spellStart"/>
-      <w:r>
-        <w:t>IoT</w:t>
-      </w:r>
-      <w:proofErr w:type="spellEnd"/>
-      <w:r>
-        <w:t xml:space="preserve"> </w:t>
-      </w:r>
-      <w:r>
-        <w:t>Data Management for Devices</w:t>
-      </w:r>
       <w:r>
         <w:t xml:space="preserve"> adds persistent </w:t>
       </w:r>
@@ -2455,44 +2357,26 @@
         <w:t xml:space="preserve">storage for longer term analytics and lower cost data retention. In this type of solution, </w:t>
       </w:r>
       <w:r>
-        <w:t xml:space="preserve">Azure SQL Database (DB), </w:t>
-      </w:r>
-      <w:proofErr w:type="spellStart"/>
+        <w:t xml:space="preserve">Azure SQL Database (DB), DocumentDB, </w:t>
+      </w:r>
+      <w:r>
+        <w:t xml:space="preserve">or Hadoop could be leveraged to provide persistent storage. For the </w:t>
+      </w:r>
+      <w:r>
+        <w:t>CSP In-A-Box for IoT s</w:t>
+      </w:r>
+      <w:r>
+        <w:t>olution, the team choose H</w:t>
+      </w:r>
+      <w:r>
+        <w:t>DInsight</w:t>
+      </w:r>
+      <w:r>
+        <w:t xml:space="preserve"> (Hadoop as a Service) to provide this persistent layer of data retention. Depending on the desired level of analysis and system integration requirements, </w:t>
+      </w:r>
       <w:r>
         <w:t>DocumentDB</w:t>
       </w:r>
-      <w:proofErr w:type="spellEnd"/>
-      <w:r>
-        <w:t xml:space="preserve">, </w:t>
-      </w:r>
-      <w:r>
-        <w:t xml:space="preserve">or Hadoop could be leveraged to provide persistent storage. For the </w:t>
-      </w:r>
-      <w:r>
-        <w:t xml:space="preserve">CSP In-A-Box for </w:t>
-      </w:r>
-      <w:proofErr w:type="spellStart"/>
-      <w:r>
-        <w:t>IoT</w:t>
-      </w:r>
-      <w:proofErr w:type="spellEnd"/>
-      <w:r>
-        <w:t xml:space="preserve"> s</w:t>
-      </w:r>
-      <w:r>
-        <w:t>olution, the team choose H</w:t>
-      </w:r>
-      <w:r>
-        <w:t>DInsight</w:t>
-      </w:r>
-      <w:r>
-        <w:t xml:space="preserve"> (Hadoop as a Service) to provide this persistent layer of data retention. Depending on the desired level of analysis and system integration requirements, </w:t>
-      </w:r>
-      <w:proofErr w:type="spellStart"/>
-      <w:r>
-        <w:t>DocumentDB</w:t>
-      </w:r>
-      <w:proofErr w:type="spellEnd"/>
       <w:r>
         <w:t xml:space="preserve"> or </w:t>
       </w:r>
@@ -2505,7 +2389,6 @@
     </w:p>
     <w:p>
       <w:r>
-        <w:lastRenderedPageBreak/>
         <w:t xml:space="preserve">By enabling </w:t>
       </w:r>
       <w:r>
@@ -2607,16 +2490,12 @@
       <w:pPr>
         <w:pStyle w:val="Heading2"/>
       </w:pPr>
-      <w:bookmarkStart w:id="7" w:name="_Toc454526280"/>
-      <w:r>
-        <w:t xml:space="preserve">Technical Guides: Mastering </w:t>
-      </w:r>
-      <w:proofErr w:type="spellStart"/>
-      <w:r>
-        <w:t>IoT</w:t>
-      </w:r>
-      <w:bookmarkEnd w:id="7"/>
-      <w:proofErr w:type="spellEnd"/>
+      <w:bookmarkStart w:id="6" w:name="_Toc454531947"/>
+      <w:r>
+        <w:lastRenderedPageBreak/>
+        <w:t>Technical Guides: Mastering IoT</w:t>
+      </w:r>
+      <w:bookmarkEnd w:id="6"/>
     </w:p>
     <w:p>
       <w:pPr>
@@ -2624,15 +2503,7 @@
         <w:spacing w:after="0" w:line="240" w:lineRule="auto"/>
       </w:pPr>
       <w:r>
-        <w:t xml:space="preserve">Mastery of </w:t>
-      </w:r>
-      <w:proofErr w:type="spellStart"/>
-      <w:r>
-        <w:t>IoT</w:t>
-      </w:r>
-      <w:proofErr w:type="spellEnd"/>
-      <w:r>
-        <w:t xml:space="preserve"> for CSP requires knowledge of a four specific technical disciplines, including Cloud hosting, data management, device connectivity (or device development), data visualization.</w:t>
+        <w:t>Mastery of IoT for CSP requires knowledge of a four specific technical disciplines, including Cloud hosting, data management, device connectivity (or device development), data visualization.</w:t>
       </w:r>
     </w:p>
     <w:p>
@@ -2647,15 +2518,7 @@
         <w:spacing w:after="0" w:line="240" w:lineRule="auto"/>
       </w:pPr>
       <w:r>
-        <w:t xml:space="preserve">The following technical guides and sample source code projects are designed to accelerate exposure to each area of </w:t>
-      </w:r>
-      <w:proofErr w:type="spellStart"/>
-      <w:r>
-        <w:t>IoT</w:t>
-      </w:r>
-      <w:proofErr w:type="spellEnd"/>
-      <w:r>
-        <w:t>.</w:t>
+        <w:t>The following technical guides and sample source code projects are designed to accelerate exposure to each area of IoT.</w:t>
       </w:r>
     </w:p>
     <w:p>
@@ -2670,15 +2533,7 @@
         <w:spacing w:after="0" w:line="240" w:lineRule="auto"/>
       </w:pPr>
       <w:r>
-        <w:t xml:space="preserve">As a general guide, we suggest that technicians new to </w:t>
-      </w:r>
-      <w:proofErr w:type="spellStart"/>
-      <w:r>
-        <w:t>IoT</w:t>
-      </w:r>
-      <w:proofErr w:type="spellEnd"/>
-      <w:r>
-        <w:t xml:space="preserve"> follow a simple learning path:</w:t>
+        <w:t>As a general guide, we suggest that technicians new to IoT follow a simple learning path:</w:t>
       </w:r>
     </w:p>
     <w:p>
@@ -2692,15 +2547,7 @@
         <w:spacing w:after="0" w:line="240" w:lineRule="auto"/>
       </w:pPr>
       <w:r>
-        <w:t xml:space="preserve">Deploy the </w:t>
-      </w:r>
-      <w:proofErr w:type="spellStart"/>
-      <w:r>
-        <w:t>IoT</w:t>
-      </w:r>
-      <w:proofErr w:type="spellEnd"/>
-      <w:r>
-        <w:t xml:space="preserve"> Infrastructure to Azure (Cloud Hosting)</w:t>
+        <w:t>Deploy the IoT Infrastructure to Azure (Cloud Hosting)</w:t>
       </w:r>
     </w:p>
     <w:p>
@@ -2714,15 +2561,7 @@
         <w:spacing w:after="0" w:line="240" w:lineRule="auto"/>
       </w:pPr>
       <w:r>
-        <w:t xml:space="preserve">Connect a simulated device to Azure </w:t>
-      </w:r>
-      <w:proofErr w:type="spellStart"/>
-      <w:r>
-        <w:t>IoT</w:t>
-      </w:r>
-      <w:proofErr w:type="spellEnd"/>
-      <w:r>
-        <w:t xml:space="preserve"> Hub (Device Connectivity for beginners)</w:t>
+        <w:t>Connect a simulated device to Azure IoT Hub (Device Connectivity for beginners)</w:t>
       </w:r>
     </w:p>
     <w:p>
@@ -2750,15 +2589,7 @@
         <w:spacing w:after="0" w:line="240" w:lineRule="auto"/>
       </w:pPr>
       <w:r>
-        <w:t xml:space="preserve">Connect a real device to the Azure </w:t>
-      </w:r>
-      <w:proofErr w:type="spellStart"/>
-      <w:r>
-        <w:t>IoT</w:t>
-      </w:r>
-      <w:proofErr w:type="spellEnd"/>
-      <w:r>
-        <w:t xml:space="preserve"> Hub (Advanced Connectivity)</w:t>
+        <w:t>Connect a real device to the Azure IoT Hub (Advanced Connectivity)</w:t>
       </w:r>
     </w:p>
     <w:p>
@@ -2772,13 +2603,7 @@
         <w:spacing w:after="0" w:line="240" w:lineRule="auto"/>
       </w:pPr>
       <w:r>
-        <w:t>Aggregate data using a Hive Script (Data Management for Device</w:t>
-      </w:r>
-      <w:r>
-        <w:t>s</w:t>
-      </w:r>
-      <w:r>
-        <w:t xml:space="preserve"> use case)</w:t>
+        <w:t>Aggregate data using a Hive Script (Data Management for Device Analytics use case)</w:t>
       </w:r>
     </w:p>
     <w:p>
@@ -2821,16 +2646,11 @@
       <w:pPr>
         <w:pStyle w:val="Heading3"/>
       </w:pPr>
-      <w:bookmarkStart w:id="8" w:name="_Toc454526281"/>
-      <w:proofErr w:type="spellStart"/>
-      <w:r>
-        <w:t>IoT</w:t>
-      </w:r>
-      <w:proofErr w:type="spellEnd"/>
-      <w:r>
-        <w:t xml:space="preserve"> Infrastructure: Deploying the infrastructure</w:t>
-      </w:r>
-      <w:bookmarkEnd w:id="8"/>
+      <w:bookmarkStart w:id="7" w:name="_Toc454531948"/>
+      <w:r>
+        <w:t>IoT Infrastructure: Deploying the infrastructure</w:t>
+      </w:r>
+      <w:bookmarkEnd w:id="7"/>
     </w:p>
     <w:p>
       <w:pPr>
@@ -2841,18 +2661,13 @@
         <w:t>CSP</w:t>
       </w:r>
       <w:r>
-        <w:t xml:space="preserve"> In-A-Box for </w:t>
-      </w:r>
-      <w:proofErr w:type="spellStart"/>
-      <w:r>
-        <w:t>IoT</w:t>
-      </w:r>
-      <w:proofErr w:type="spellEnd"/>
-      <w:r>
-        <w:t xml:space="preserve"> accommodates two use cases Device Monitoring and </w:t>
-      </w:r>
-      <w:r>
-        <w:t>Data Management for Devices</w:t>
+        <w:t xml:space="preserve"> In-A-Box for IoT</w:t>
+      </w:r>
+      <w:r>
+        <w:t xml:space="preserve"> accommodates two use cases Device Monitoring</w:t>
+      </w:r>
+      <w:r>
+        <w:t xml:space="preserve"> for Connected Devices and Device</w:t>
       </w:r>
       <w:r>
         <w:t xml:space="preserve">. If you are unsure which to choose please </w:t>
@@ -2880,20 +2695,32 @@
       <w:pPr>
         <w:pStyle w:val="Heading3"/>
       </w:pPr>
-      <w:bookmarkStart w:id="9" w:name="_Toc451956557"/>
-      <w:bookmarkStart w:id="10" w:name="_Toc454526282"/>
+      <w:bookmarkStart w:id="8" w:name="_Toc451956557"/>
+      <w:bookmarkStart w:id="9" w:name="_Toc454531949"/>
       <w:r>
         <w:t xml:space="preserve">Option A: </w:t>
       </w:r>
       <w:r>
-        <w:t>Deploying the Device Monitoring Infrastructure</w:t>
-      </w:r>
+        <w:t xml:space="preserve">Deploying the </w:t>
+      </w:r>
+      <w:r>
+        <w:t>Connected Devices</w:t>
+      </w:r>
+      <w:r>
+        <w:t xml:space="preserve"> Infrastructure</w:t>
+      </w:r>
+      <w:bookmarkEnd w:id="8"/>
       <w:bookmarkEnd w:id="9"/>
-      <w:bookmarkEnd w:id="10"/>
-    </w:p>
-    <w:p>
-      <w:r>
-        <w:t>To accelerate the creation of a Device Monitoring solution, 10</w:t>
+    </w:p>
+    <w:p>
+      <w:r>
+        <w:t>To accelerate th</w:t>
+      </w:r>
+      <w:r>
+        <w:t>e creation of a device m</w:t>
+      </w:r>
+      <w:r>
+        <w:t>onitoring solution, 10</w:t>
       </w:r>
       <w:r>
         <w:rPr>
@@ -2908,7 +2735,13 @@
         <w:t xml:space="preserve">that </w:t>
       </w:r>
       <w:r>
-        <w:t xml:space="preserve">rapidly deploy the Device Monitoring solution. </w:t>
+        <w:t xml:space="preserve">rapidly deploy the </w:t>
+      </w:r>
+      <w:r>
+        <w:t>Connected Devices</w:t>
+      </w:r>
+      <w:r>
+        <w:t xml:space="preserve"> solution. </w:t>
       </w:r>
     </w:p>
     <w:p>
@@ -2916,241 +2749,6 @@
         <w:t xml:space="preserve">The device monitoring solution can be found in the following repo: </w:t>
       </w:r>
       <w:hyperlink w:history="1"/>
-      <w:hyperlink r:id="rId10" w:history="1">
-        <w:r>
-          <w:rPr>
-            <w:rStyle w:val="Hyperlink"/>
-          </w:rPr>
-          <w:t>https://github.com/Azure-Samples/cloud-services-for-iot/tree/master/CSPIoT</w:t>
-        </w:r>
-      </w:hyperlink>
-    </w:p>
-    <w:p>
-      <w:r>
-        <w:t xml:space="preserve">For guidance on executing the ARM templates to create your CSP Azure </w:t>
-      </w:r>
-      <w:proofErr w:type="spellStart"/>
-      <w:r>
-        <w:t>IoT</w:t>
-      </w:r>
-      <w:proofErr w:type="spellEnd"/>
-      <w:r>
-        <w:t xml:space="preserve"> Infrastructure, we have created a companion guide to deploying the infrastructure: </w:t>
-      </w:r>
-      <w:hyperlink r:id="rId11" w:history="1">
-        <w:r>
-          <w:rPr>
-            <w:rStyle w:val="Hyperlink"/>
-          </w:rPr>
-          <w:t>https://github.com/Azure-Samples/cloud-services-for-iot/tree/master/CSPIoT/CSPIoT</w:t>
-        </w:r>
-      </w:hyperlink>
-    </w:p>
-    <w:p/>
-    <w:p>
-      <w:r>
-        <w:rPr>
-          <w:b/>
-          <w:u w:val="single"/>
-        </w:rPr>
-        <w:lastRenderedPageBreak/>
-        <w:t>NOTE:</w:t>
-      </w:r>
-      <w:r>
-        <w:t xml:space="preserve"> Upon deployment, the ARM templates will return 3 variables that must be captured for the following learning paths to be successful.</w:t>
-      </w:r>
-    </w:p>
-    <w:p>
-      <w:pPr>
-        <w:rPr>
-          <w:rStyle w:val="nt2"/>
-          <w:rFonts w:ascii="Consolas" w:hAnsi="Consolas" w:cs="Courier New"/>
-          <w:color w:val="333333"/>
-          <w:sz w:val="18"/>
-          <w:szCs w:val="18"/>
-        </w:rPr>
-      </w:pPr>
-      <w:r>
-        <w:rPr>
-          <w:rStyle w:val="nt2"/>
-          <w:rFonts w:ascii="Consolas" w:hAnsi="Consolas" w:cs="Courier New"/>
-          <w:color w:val="333333"/>
-          <w:sz w:val="18"/>
-          <w:szCs w:val="18"/>
-        </w:rPr>
-        <w:t xml:space="preserve">Host Name: </w:t>
-      </w:r>
-      <w:proofErr w:type="spellStart"/>
-      <w:r>
-        <w:rPr>
-          <w:rStyle w:val="nt2"/>
-          <w:rFonts w:ascii="Consolas" w:hAnsi="Consolas" w:cs="Courier New"/>
-          <w:color w:val="333333"/>
-          <w:sz w:val="18"/>
-          <w:szCs w:val="18"/>
-        </w:rPr>
-        <w:t>iothubHostName</w:t>
-      </w:r>
-      <w:proofErr w:type="spellEnd"/>
-      <w:r>
-        <w:rPr>
-          <w:rStyle w:val="nt2"/>
-          <w:rFonts w:ascii="Consolas" w:hAnsi="Consolas" w:cs="Courier New"/>
-          <w:color w:val="333333"/>
-          <w:sz w:val="18"/>
-          <w:szCs w:val="18"/>
-        </w:rPr>
-        <w:t>:</w:t>
-      </w:r>
-    </w:p>
-    <w:p>
-      <w:pPr>
-        <w:rPr>
-          <w:rStyle w:val="nt2"/>
-          <w:rFonts w:ascii="Consolas" w:hAnsi="Consolas" w:cs="Courier New"/>
-          <w:color w:val="333333"/>
-          <w:sz w:val="18"/>
-          <w:szCs w:val="18"/>
-        </w:rPr>
-      </w:pPr>
-      <w:r>
-        <w:rPr>
-          <w:rStyle w:val="nt2"/>
-          <w:rFonts w:ascii="Consolas" w:hAnsi="Consolas" w:cs="Courier New"/>
-          <w:color w:val="333333"/>
-          <w:sz w:val="18"/>
-          <w:szCs w:val="18"/>
-        </w:rPr>
-        <w:t xml:space="preserve">Access Key Name: </w:t>
-      </w:r>
-      <w:proofErr w:type="spellStart"/>
-      <w:r>
-        <w:rPr>
-          <w:rStyle w:val="nt2"/>
-          <w:rFonts w:ascii="Consolas" w:hAnsi="Consolas" w:cs="Courier New"/>
-          <w:color w:val="333333"/>
-          <w:sz w:val="18"/>
-          <w:szCs w:val="18"/>
-        </w:rPr>
-        <w:t>iotHubSharedAccessKeyName</w:t>
-      </w:r>
-      <w:proofErr w:type="spellEnd"/>
-      <w:r>
-        <w:rPr>
-          <w:rStyle w:val="nt2"/>
-          <w:rFonts w:ascii="Consolas" w:hAnsi="Consolas" w:cs="Courier New"/>
-          <w:color w:val="333333"/>
-          <w:sz w:val="18"/>
-          <w:szCs w:val="18"/>
-        </w:rPr>
-        <w:t>:</w:t>
-      </w:r>
-    </w:p>
-    <w:p>
-      <w:r>
-        <w:rPr>
-          <w:rStyle w:val="nt2"/>
-          <w:rFonts w:ascii="Consolas" w:hAnsi="Consolas" w:cs="Courier New"/>
-          <w:color w:val="333333"/>
-          <w:sz w:val="18"/>
-          <w:szCs w:val="18"/>
-        </w:rPr>
-        <w:t xml:space="preserve">Access Key: </w:t>
-      </w:r>
-      <w:proofErr w:type="spellStart"/>
-      <w:r>
-        <w:rPr>
-          <w:rStyle w:val="nt2"/>
-          <w:rFonts w:ascii="Consolas" w:hAnsi="Consolas" w:cs="Courier New"/>
-          <w:color w:val="333333"/>
-          <w:sz w:val="18"/>
-          <w:szCs w:val="18"/>
-        </w:rPr>
-        <w:t>iotHubSharedAccessKey</w:t>
-      </w:r>
-      <w:proofErr w:type="spellEnd"/>
-      <w:r>
-        <w:rPr>
-          <w:rStyle w:val="nt2"/>
-          <w:rFonts w:ascii="Consolas" w:hAnsi="Consolas" w:cs="Courier New"/>
-          <w:color w:val="333333"/>
-          <w:sz w:val="18"/>
-          <w:szCs w:val="18"/>
-        </w:rPr>
-        <w:t>:</w:t>
-      </w:r>
-    </w:p>
-    <w:p/>
-    <w:p>
-      <w:pPr>
-        <w:pStyle w:val="Heading3"/>
-      </w:pPr>
-      <w:bookmarkStart w:id="11" w:name="_Toc451956558"/>
-      <w:bookmarkStart w:id="12" w:name="_Toc454526283"/>
-      <w:r>
-        <w:t xml:space="preserve">Option B: </w:t>
-      </w:r>
-      <w:r>
-        <w:t xml:space="preserve">Deploying the </w:t>
-      </w:r>
-      <w:r>
-        <w:t>Data Management for Devices</w:t>
-      </w:r>
-      <w:r>
-        <w:t xml:space="preserve"> Infrastructure</w:t>
-      </w:r>
-      <w:bookmarkEnd w:id="11"/>
-      <w:bookmarkEnd w:id="12"/>
-    </w:p>
-    <w:p>
-      <w:r>
-        <w:t xml:space="preserve">To accelerate the creation of a </w:t>
-      </w:r>
-      <w:r>
-        <w:t>Data Management for Devices</w:t>
-      </w:r>
-      <w:r>
-        <w:t xml:space="preserve"> solution, 10</w:t>
-      </w:r>
-      <w:r>
-        <w:rPr>
-          <w:vertAlign w:val="superscript"/>
-        </w:rPr>
-        <w:t>th</w:t>
-      </w:r>
-      <w:r>
-        <w:t xml:space="preserve"> Magnitude has created a separate series of ARM templates and PowerShell Scripts that rapidly deploy the </w:t>
-      </w:r>
-      <w:r>
-        <w:t>Data Management for Devices</w:t>
-      </w:r>
-      <w:r>
-        <w:t xml:space="preserve"> solution. </w:t>
-      </w:r>
-    </w:p>
-    <w:p>
-      <w:pPr>
-        <w:rPr>
-          <w:b/>
-        </w:rPr>
-      </w:pPr>
-      <w:r>
-        <w:rPr>
-          <w:b/>
-        </w:rPr>
-        <w:t>IF YOU HAVE ALREADY DEPLOYED THE DEVICE MONITORING INFRASTRUCTURE, SKIP THIS EXERCISE</w:t>
-      </w:r>
-    </w:p>
-    <w:p>
-      <w:r>
-        <w:t xml:space="preserve">The </w:t>
-      </w:r>
-      <w:r>
-        <w:t>Data Management for Devices</w:t>
-      </w:r>
-      <w:r>
-        <w:t xml:space="preserve"> solution can be found in the following repo: </w:t>
-      </w:r>
       <w:hyperlink r:id="rId12" w:history="1">
         <w:r>
           <w:rPr>
@@ -3162,18 +2760,7 @@
     </w:p>
     <w:p>
       <w:r>
-        <w:t xml:space="preserve">For guidance on executing the ARM templates to create your CSP Azure </w:t>
-      </w:r>
-      <w:proofErr w:type="spellStart"/>
-      <w:r>
-        <w:t>IoT</w:t>
-      </w:r>
-      <w:proofErr w:type="spellEnd"/>
-      <w:r>
-        <w:t xml:space="preserve"> Infrastructure, we have created a companion guide to deploying the infrastructure:</w:t>
-      </w:r>
-      <w:r>
-        <w:t xml:space="preserve"> </w:t>
+        <w:t xml:space="preserve">For guidance on executing the ARM templates to create your CSP Azure IoT Infrastructure, we have created a companion guide to deploying the infrastructure: </w:t>
       </w:r>
       <w:hyperlink r:id="rId13" w:history="1">
         <w:r>
@@ -3184,6 +2771,7 @@
         </w:r>
       </w:hyperlink>
     </w:p>
+    <w:p/>
     <w:p>
       <w:r>
         <w:rPr>
@@ -3214,10 +2802,11 @@
           <w:sz w:val="18"/>
           <w:szCs w:val="18"/>
         </w:rPr>
-        <w:t xml:space="preserve">Host Name: </w:t>
-      </w:r>
-      <w:proofErr w:type="spellStart"/>
-      <w:r>
+        <w:t>Host Name: iothubHostName:</w:t>
+      </w:r>
+    </w:p>
+    <w:p>
+      <w:pPr>
         <w:rPr>
           <w:rStyle w:val="nt2"/>
           <w:rFonts w:ascii="Consolas" w:hAnsi="Consolas" w:cs="Courier New"/>
@@ -3225,9 +2814,7 @@
           <w:sz w:val="18"/>
           <w:szCs w:val="18"/>
         </w:rPr>
-        <w:t>iothubHostName</w:t>
-      </w:r>
-      <w:proofErr w:type="spellEnd"/>
+      </w:pPr>
       <w:r>
         <w:rPr>
           <w:rStyle w:val="nt2"/>
@@ -3236,11 +2823,11 @@
           <w:sz w:val="18"/>
           <w:szCs w:val="18"/>
         </w:rPr>
-        <w:t>:</w:t>
-      </w:r>
-    </w:p>
-    <w:p>
-      <w:pPr>
+        <w:t>Access Key Name: iotHubSharedAccessKeyName:</w:t>
+      </w:r>
+    </w:p>
+    <w:p>
+      <w:r>
         <w:rPr>
           <w:rStyle w:val="nt2"/>
           <w:rFonts w:ascii="Consolas" w:hAnsi="Consolas" w:cs="Courier New"/>
@@ -3248,8 +2835,122 @@
           <w:sz w:val="18"/>
           <w:szCs w:val="18"/>
         </w:rPr>
-      </w:pPr>
-      <w:r>
+        <w:t>Access Key: iotHubSharedAccessKey:</w:t>
+      </w:r>
+    </w:p>
+    <w:p/>
+    <w:p>
+      <w:pPr>
+        <w:pStyle w:val="Heading3"/>
+      </w:pPr>
+      <w:bookmarkStart w:id="10" w:name="_Toc451956558"/>
+      <w:bookmarkStart w:id="11" w:name="_Toc454531950"/>
+      <w:r>
+        <w:t xml:space="preserve">Option B: </w:t>
+      </w:r>
+      <w:r>
+        <w:t>Deploying th</w:t>
+      </w:r>
+      <w:r>
+        <w:t>e Dat</w:t>
+      </w:r>
+      <w:r>
+        <w:t>a</w:t>
+      </w:r>
+      <w:bookmarkStart w:id="12" w:name="_GoBack"/>
+      <w:bookmarkEnd w:id="12"/>
+      <w:r>
+        <w:t xml:space="preserve"> Management </w:t>
+      </w:r>
+      <w:r>
+        <w:t>Infrastructure</w:t>
+      </w:r>
+      <w:bookmarkEnd w:id="10"/>
+      <w:bookmarkEnd w:id="11"/>
+    </w:p>
+    <w:p>
+      <w:r>
+        <w:t xml:space="preserve">To accelerate the creation of a </w:t>
+      </w:r>
+      <w:r>
+        <w:t xml:space="preserve">Data Management </w:t>
+      </w:r>
+      <w:r>
+        <w:t>solution, 10</w:t>
+      </w:r>
+      <w:r>
+        <w:rPr>
+          <w:vertAlign w:val="superscript"/>
+        </w:rPr>
+        <w:t>th</w:t>
+      </w:r>
+      <w:r>
+        <w:t xml:space="preserve"> Magnitude has created a separate series of ARM templates and PowerShell Scripts that rapidly deploy the </w:t>
+      </w:r>
+      <w:r>
+        <w:t>Data Management for Devices</w:t>
+      </w:r>
+      <w:r>
+        <w:t xml:space="preserve"> solution. </w:t>
+      </w:r>
+    </w:p>
+    <w:p>
+      <w:pPr>
+        <w:rPr>
+          <w:b/>
+        </w:rPr>
+      </w:pPr>
+      <w:r>
+        <w:rPr>
+          <w:b/>
+        </w:rPr>
+        <w:t>IF YOU HAVE ALREADY DEPLOYED THE DEVICE MONITORING INFRASTRUCTURE, SKIP THIS EXERCISE</w:t>
+      </w:r>
+    </w:p>
+    <w:p>
+      <w:r>
+        <w:t xml:space="preserve">The device analytics solution can be found in the following repo: </w:t>
+      </w:r>
+      <w:hyperlink r:id="rId14" w:history="1">
+        <w:r>
+          <w:rPr>
+            <w:rStyle w:val="Hyperlink"/>
+          </w:rPr>
+          <w:t>https://github.com/Azure-Samples/cloud-services-for-iot/tree/master/CSPIoT</w:t>
+        </w:r>
+      </w:hyperlink>
+    </w:p>
+    <w:p>
+      <w:r>
+        <w:lastRenderedPageBreak/>
+        <w:t>For guidance on executing the ARM templates to create your CSP Azure IoT Infrastructure, we have created a companion guide to deploying the infrastructure:</w:t>
+      </w:r>
+      <w:r>
+        <w:t xml:space="preserve"> </w:t>
+      </w:r>
+      <w:hyperlink r:id="rId15" w:history="1">
+        <w:r>
+          <w:rPr>
+            <w:rStyle w:val="Hyperlink"/>
+          </w:rPr>
+          <w:t>https://github.com/Azure-Samples/cloud-services-for-iot/tree/master/CSPIoT/CSPIoT</w:t>
+        </w:r>
+      </w:hyperlink>
+    </w:p>
+    <w:p>
+      <w:r>
+        <w:rPr>
+          <w:b/>
+          <w:u w:val="single"/>
+        </w:rPr>
+        <w:t>NOTE:</w:t>
+      </w:r>
+      <w:r>
+        <w:t xml:space="preserve"> Upon deployment, the ARM templates will return 3 variables that must be captured for the following learning paths to be successful.</w:t>
+      </w:r>
+    </w:p>
+    <w:p>
+      <w:pPr>
         <w:rPr>
           <w:rStyle w:val="nt2"/>
           <w:rFonts w:ascii="Consolas" w:hAnsi="Consolas" w:cs="Courier New"/>
@@ -3257,9 +2958,7 @@
           <w:sz w:val="18"/>
           <w:szCs w:val="18"/>
         </w:rPr>
-        <w:t xml:space="preserve">Access Key Name: </w:t>
-      </w:r>
-      <w:proofErr w:type="spellStart"/>
+      </w:pPr>
       <w:r>
         <w:rPr>
           <w:rStyle w:val="nt2"/>
@@ -3268,9 +2967,8 @@
           <w:sz w:val="18"/>
           <w:szCs w:val="18"/>
         </w:rPr>
-        <w:t>iotHubSharedAccessKeyName</w:t>
-      </w:r>
-      <w:proofErr w:type="spellEnd"/>
+        <w:t xml:space="preserve">Host Name: </w:t>
+      </w:r>
       <w:r>
         <w:rPr>
           <w:rStyle w:val="nt2"/>
@@ -3279,11 +2977,11 @@
           <w:sz w:val="18"/>
           <w:szCs w:val="18"/>
         </w:rPr>
-        <w:t>:</w:t>
-      </w:r>
-    </w:p>
-    <w:p>
-      <w:r>
+        <w:t>iothubHostName:</w:t>
+      </w:r>
+    </w:p>
+    <w:p>
+      <w:pPr>
         <w:rPr>
           <w:rStyle w:val="nt2"/>
           <w:rFonts w:ascii="Consolas" w:hAnsi="Consolas" w:cs="Courier New"/>
@@ -3291,9 +2989,7 @@
           <w:sz w:val="18"/>
           <w:szCs w:val="18"/>
         </w:rPr>
-        <w:t xml:space="preserve">Access Key: </w:t>
-      </w:r>
-      <w:proofErr w:type="spellStart"/>
+      </w:pPr>
       <w:r>
         <w:rPr>
           <w:rStyle w:val="nt2"/>
@@ -3302,9 +2998,8 @@
           <w:sz w:val="18"/>
           <w:szCs w:val="18"/>
         </w:rPr>
-        <w:t>iotHubSharedAccessKey</w:t>
-      </w:r>
-      <w:proofErr w:type="spellEnd"/>
+        <w:t xml:space="preserve">Access Key Name: </w:t>
+      </w:r>
       <w:r>
         <w:rPr>
           <w:rStyle w:val="nt2"/>
@@ -3313,7 +3008,29 @@
           <w:sz w:val="18"/>
           <w:szCs w:val="18"/>
         </w:rPr>
-        <w:t>:</w:t>
+        <w:t>iotHubSharedAccessKeyName:</w:t>
+      </w:r>
+    </w:p>
+    <w:p>
+      <w:r>
+        <w:rPr>
+          <w:rStyle w:val="nt2"/>
+          <w:rFonts w:ascii="Consolas" w:hAnsi="Consolas" w:cs="Courier New"/>
+          <w:color w:val="333333"/>
+          <w:sz w:val="18"/>
+          <w:szCs w:val="18"/>
+        </w:rPr>
+        <w:t xml:space="preserve">Access Key: </w:t>
+      </w:r>
+      <w:r>
+        <w:rPr>
+          <w:rStyle w:val="nt2"/>
+          <w:rFonts w:ascii="Consolas" w:hAnsi="Consolas" w:cs="Courier New"/>
+          <w:color w:val="333333"/>
+          <w:sz w:val="18"/>
+          <w:szCs w:val="18"/>
+        </w:rPr>
+        <w:t>iotHubSharedAccessKey:</w:t>
       </w:r>
     </w:p>
     <w:p/>
@@ -3336,7 +3053,7 @@
       <w:pPr>
         <w:pStyle w:val="Heading2"/>
       </w:pPr>
-      <w:bookmarkStart w:id="13" w:name="_Toc454526284"/>
+      <w:bookmarkStart w:id="13" w:name="_Toc454531951"/>
       <w:r>
         <w:lastRenderedPageBreak/>
         <w:t>Connect the Simulator</w:t>
@@ -3349,23 +3066,7 @@
         <w:spacing w:after="0" w:line="240" w:lineRule="auto"/>
       </w:pPr>
       <w:r>
-        <w:t xml:space="preserve">Device connectivity and management can be the most complex component of any </w:t>
-      </w:r>
-      <w:proofErr w:type="spellStart"/>
-      <w:r>
-        <w:t>IoT</w:t>
-      </w:r>
-      <w:proofErr w:type="spellEnd"/>
-      <w:r>
-        <w:t xml:space="preserve"> implementation. In some scenarios, the device is intelligent enough to publish data to the </w:t>
-      </w:r>
-      <w:proofErr w:type="spellStart"/>
-      <w:r>
-        <w:t>IoT</w:t>
-      </w:r>
-      <w:proofErr w:type="spellEnd"/>
-      <w:r>
-        <w:t xml:space="preserve"> Hub via Https, MQTT, or AMQP. </w:t>
+        <w:t xml:space="preserve">Device connectivity and management can be the most complex component of any IoT implementation. In some scenarios, the device is intelligent enough to publish data to the IoT Hub via Https, MQTT, or AMQP. </w:t>
       </w:r>
     </w:p>
     <w:p>
@@ -3380,26 +3081,10 @@
         <w:spacing w:after="0" w:line="240" w:lineRule="auto"/>
       </w:pPr>
       <w:r>
-        <w:t xml:space="preserve">However, most devices are not that intelligent. In the majority of scenarios, you may need to add some level of code to the device OR create a field gateway to connect the device to Azure </w:t>
-      </w:r>
-      <w:proofErr w:type="spellStart"/>
-      <w:r>
-        <w:t>IoT</w:t>
-      </w:r>
-      <w:proofErr w:type="spellEnd"/>
-      <w:r>
-        <w:t>. The scope of this document doesn’t allow for sufficient depth to discuss all of the options available to stream line this proces</w:t>
-      </w:r>
-      <w:r>
-        <w:t xml:space="preserve">s. For additional guidance and approaches to rapidly connecting a device, we recommend CSP Partners work with capable Microsoft Partners in the </w:t>
-      </w:r>
-      <w:proofErr w:type="spellStart"/>
-      <w:r>
-        <w:t>IoT</w:t>
-      </w:r>
-      <w:proofErr w:type="spellEnd"/>
-      <w:r>
-        <w:t xml:space="preserve"> business to discuss solutions.  </w:t>
+        <w:t>However, most devices are not that intelligent. In the majority of scenarios, you may need to add some level of code to the device OR create a field gateway to connect the device to Azure IoT. The scope of this document doesn’t allow for sufficient depth to discuss all of the options available to stream line this proces</w:t>
+      </w:r>
+      <w:r>
+        <w:t xml:space="preserve">s. For additional guidance and approaches to rapidly connecting a device, we recommend CSP Partners work with capable Microsoft Partners in the IoT business to discuss solutions.  </w:t>
       </w:r>
     </w:p>
     <w:p>
@@ -3414,23 +3099,7 @@
         <w:spacing w:after="0" w:line="240" w:lineRule="auto"/>
       </w:pPr>
       <w:r>
-        <w:t xml:space="preserve">For the sake of this technical guide, we are assuming that the devices being monitored can run basic C# application code to connect to the Azure </w:t>
-      </w:r>
-      <w:proofErr w:type="spellStart"/>
-      <w:r>
-        <w:t>IoT</w:t>
-      </w:r>
-      <w:proofErr w:type="spellEnd"/>
-      <w:r>
-        <w:t xml:space="preserve"> Hub. As a next step on this learning path, we would advise familiarizing yourself with the way in which devices connect to the Azure </w:t>
-      </w:r>
-      <w:proofErr w:type="spellStart"/>
-      <w:r>
-        <w:t>IoT</w:t>
-      </w:r>
-      <w:proofErr w:type="spellEnd"/>
-      <w:r>
-        <w:t xml:space="preserve"> Hub. To aid in this learning, 10</w:t>
+        <w:t>For the sake of this technical guide, we are assuming that the devices being monitored can run basic C# application code to connect to the Azure IoT Hub. As a next step on this learning path, we would advise familiarizing yourself with the way in which devices connect to the Azure IoT Hub. To aid in this learning, 10</w:t>
       </w:r>
       <w:r>
         <w:rPr>
@@ -3456,7 +3125,7 @@
       <w:r>
         <w:t xml:space="preserve">Simulated Device Repo: </w:t>
       </w:r>
-      <w:hyperlink r:id="rId14" w:history="1">
+      <w:hyperlink r:id="rId16" w:history="1">
         <w:r>
           <w:rPr>
             <w:rStyle w:val="Hyperlink"/>
@@ -3478,7 +3147,7 @@
       <w:r>
         <w:t xml:space="preserve">: </w:t>
       </w:r>
-      <w:hyperlink r:id="rId15" w:history="1">
+      <w:hyperlink r:id="rId17" w:history="1">
         <w:r>
           <w:rPr>
             <w:rStyle w:val="Hyperlink"/>
@@ -3525,39 +3194,7 @@
         <w:t>Output Note:</w:t>
       </w:r>
       <w:r>
-        <w:t xml:space="preserve"> The simulator will randomly generate specific telemetry data as object attributes. The object and its telemetry data will then be converted to </w:t>
-      </w:r>
-      <w:proofErr w:type="spellStart"/>
-      <w:r>
-        <w:t>json</w:t>
-      </w:r>
-      <w:proofErr w:type="spellEnd"/>
-      <w:r>
-        <w:t xml:space="preserve"> and published to the Azure </w:t>
-      </w:r>
-      <w:proofErr w:type="spellStart"/>
-      <w:r>
-        <w:t>IoT</w:t>
-      </w:r>
-      <w:proofErr w:type="spellEnd"/>
-      <w:r>
-        <w:t xml:space="preserve"> Hub. It would be wise to document the </w:t>
-      </w:r>
-      <w:proofErr w:type="spellStart"/>
-      <w:r>
-        <w:t>json</w:t>
-      </w:r>
-      <w:proofErr w:type="spellEnd"/>
-      <w:r>
-        <w:t xml:space="preserve"> schema created in the simulator prior to proceeding to data visualization. It may also be wise to use this simulator to model </w:t>
-      </w:r>
-      <w:proofErr w:type="spellStart"/>
-      <w:r>
-        <w:t>json</w:t>
-      </w:r>
-      <w:proofErr w:type="spellEnd"/>
-      <w:r>
-        <w:t xml:space="preserve"> payloads prior to integrating a physical device. </w:t>
+        <w:t xml:space="preserve"> The simulator will randomly generate specific telemetry data as object attributes. The object and its telemetry data will then be converted to json and published to the Azure IoT Hub. It would be wise to document the json schema created in the simulator prior to proceeding to data visualization. It may also be wise to use this simulator to model json payloads prior to integrating a physical device. </w:t>
       </w:r>
     </w:p>
     <w:p>
@@ -3571,7 +3208,7 @@
         <w:pStyle w:val="Heading2"/>
       </w:pPr>
       <w:bookmarkStart w:id="14" w:name="_Toc451956560"/>
-      <w:bookmarkStart w:id="15" w:name="_Toc454526285"/>
+      <w:bookmarkStart w:id="15" w:name="_Toc454531952"/>
       <w:r>
         <w:t>Data Visualization</w:t>
       </w:r>
@@ -3584,15 +3221,7 @@
         <w:spacing w:after="0" w:line="240" w:lineRule="auto"/>
       </w:pPr>
       <w:r>
-        <w:t xml:space="preserve">To this point, the learning path has been focused on connecting synthesized sensors to get artificial telemetry data. If you’ve been following along, you should now have a feel for how the backend of Azure </w:t>
-      </w:r>
-      <w:proofErr w:type="spellStart"/>
-      <w:r>
-        <w:t>IoT</w:t>
-      </w:r>
-      <w:proofErr w:type="spellEnd"/>
-      <w:r>
-        <w:t xml:space="preserve"> functions. Now let’s look at the part of the solution that is most important to your customer, the actual device.</w:t>
+        <w:t>To this point, the learning path has been focused on connecting synthesized sensors to get artificial telemetry data. If you’ve been following along, you should now have a feel for how the backend of Azure IoT functions. Now let’s look at the part of the solution that is most important to your customer, the actual device.</w:t>
       </w:r>
     </w:p>
     <w:p>
@@ -3607,15 +3236,7 @@
         <w:spacing w:after="0" w:line="240" w:lineRule="auto"/>
       </w:pPr>
       <w:r>
-        <w:t xml:space="preserve">There are three primary ways to connect a device to Azure </w:t>
-      </w:r>
-      <w:proofErr w:type="spellStart"/>
-      <w:r>
-        <w:t>IoT</w:t>
-      </w:r>
-      <w:proofErr w:type="spellEnd"/>
-      <w:r>
-        <w:t>:</w:t>
+        <w:t>There are three primary ways to connect a device to Azure IoT:</w:t>
       </w:r>
     </w:p>
     <w:p>
@@ -3635,35 +3256,18 @@
         </w:rPr>
         <w:t xml:space="preserve">Azure </w:t>
       </w:r>
-      <w:proofErr w:type="spellStart"/>
       <w:r>
         <w:rPr>
           <w:b/>
           <w:u w:val="single"/>
         </w:rPr>
-        <w:t>IoT</w:t>
-      </w:r>
-      <w:proofErr w:type="spellEnd"/>
-      <w:r>
-        <w:rPr>
-          <w:b/>
-          <w:u w:val="single"/>
-        </w:rPr>
-        <w:t xml:space="preserve"> Ready Devices:</w:t>
+        <w:t>IoT Ready Devices:</w:t>
       </w:r>
       <w:r>
         <w:t xml:space="preserve"> The device being monitored can communicate over AMQP, MQTT, or HTTP/1</w:t>
       </w:r>
       <w:r>
-        <w:t xml:space="preserve">. See the device manufacturer for details regarding the configuration to communicate with Azure </w:t>
-      </w:r>
-      <w:proofErr w:type="spellStart"/>
-      <w:r>
-        <w:t>IoT</w:t>
-      </w:r>
-      <w:proofErr w:type="spellEnd"/>
-      <w:r>
-        <w:t>.</w:t>
+        <w:t>. See the device manufacturer for details regarding the configuration to communicate with Azure IoT.</w:t>
       </w:r>
     </w:p>
     <w:p>
@@ -3711,25 +3315,9 @@
         <w:t>’t</w:t>
       </w:r>
       <w:r>
-        <w:t xml:space="preserve"> communicate via an Azure </w:t>
-      </w:r>
-      <w:proofErr w:type="spellStart"/>
-      <w:r>
-        <w:t>IoT</w:t>
-      </w:r>
-      <w:proofErr w:type="spellEnd"/>
-      <w:r>
-        <w:t xml:space="preserve"> protocol: See the Azure </w:t>
-      </w:r>
-      <w:proofErr w:type="spellStart"/>
-      <w:r>
-        <w:t>IoT</w:t>
-      </w:r>
-      <w:proofErr w:type="spellEnd"/>
-      <w:r>
-        <w:t xml:space="preserve"> Protocol Gateway for more information </w:t>
-      </w:r>
-      <w:hyperlink r:id="rId16" w:history="1">
+        <w:t xml:space="preserve"> communicate via an Azure IoT protocol: See the Azure IoT Protocol Gateway for more information </w:t>
+      </w:r>
+      <w:hyperlink r:id="rId18" w:history="1">
         <w:r>
           <w:rPr>
             <w:rStyle w:val="Hyperlink"/>
@@ -3773,26 +3361,10 @@
         <w:t xml:space="preserve"> The device </w:t>
       </w:r>
       <w:r>
-        <w:t xml:space="preserve">is not capable of connecting to Azure </w:t>
-      </w:r>
-      <w:proofErr w:type="spellStart"/>
-      <w:r>
-        <w:t>IoT</w:t>
-      </w:r>
-      <w:proofErr w:type="spellEnd"/>
-      <w:r>
-        <w:t xml:space="preserve"> or a protocol gateway.</w:t>
-      </w:r>
-      <w:r>
-        <w:t xml:space="preserve"> For these devices, the following technical guide will facilitate the communication with Azure </w:t>
-      </w:r>
-      <w:proofErr w:type="spellStart"/>
-      <w:r>
-        <w:t>IoT</w:t>
-      </w:r>
-      <w:proofErr w:type="spellEnd"/>
-      <w:r>
-        <w:t>.</w:t>
+        <w:t>is not capable of connecting to Azure IoT or a protocol gateway.</w:t>
+      </w:r>
+      <w:r>
+        <w:t xml:space="preserve"> For these devices, the following technical guide will facilitate the communication with Azure IoT.</w:t>
       </w:r>
     </w:p>
     <w:p>
@@ -3807,23 +3379,7 @@
         <w:spacing w:after="0" w:line="240" w:lineRule="auto"/>
       </w:pPr>
       <w:r>
-        <w:t xml:space="preserve">Connecting an isolated device to Azure </w:t>
-      </w:r>
-      <w:proofErr w:type="spellStart"/>
-      <w:r>
-        <w:t>IoT</w:t>
-      </w:r>
-      <w:proofErr w:type="spellEnd"/>
-      <w:r>
-        <w:t xml:space="preserve">, requires a field gateway of sorts. The field gateway serves as a service aggregation between the device and the cloud based </w:t>
-      </w:r>
-      <w:proofErr w:type="spellStart"/>
-      <w:r>
-        <w:t>IoT</w:t>
-      </w:r>
-      <w:proofErr w:type="spellEnd"/>
-      <w:r>
-        <w:t xml:space="preserve"> solution. In this example, we will walk through the use of a C# Universal Application that can run on a windows device. </w:t>
+        <w:t xml:space="preserve">Connecting an isolated device to Azure IoT, requires a field gateway of sorts. The field gateway serves as a service aggregation between the device and the cloud based IoT solution. In this example, we will walk through the use of a C# Universal Application that can run on a windows device. </w:t>
       </w:r>
     </w:p>
     <w:p>
@@ -3838,15 +3394,7 @@
         <w:spacing w:after="0" w:line="240" w:lineRule="auto"/>
       </w:pPr>
       <w:r>
-        <w:t xml:space="preserve">The following Repo &amp; Readme.md will describe how a simplified field gateway would connect to Azure </w:t>
-      </w:r>
-      <w:proofErr w:type="spellStart"/>
-      <w:r>
-        <w:t>IoT</w:t>
-      </w:r>
-      <w:proofErr w:type="spellEnd"/>
-      <w:r>
-        <w:t xml:space="preserve"> and how it would transmit data. To ensure a realistic experience, 10</w:t>
+        <w:t>The following Repo &amp; Readme.md will describe how a simplified field gateway would connect to Azure IoT and how it would transmit data. To ensure a realistic experience, 10</w:t>
       </w:r>
       <w:r>
         <w:rPr>
@@ -3858,17 +3406,9 @@
         <w:t xml:space="preserve"> Magnitude built this sample code to interact with a real device. The device used in the source code is a </w:t>
       </w:r>
       <w:r>
-        <w:t xml:space="preserve">Texas Instrument CC2560STK Multi-Standard </w:t>
-      </w:r>
-      <w:proofErr w:type="spellStart"/>
-      <w:r>
-        <w:t>SensorTag</w:t>
-      </w:r>
-      <w:proofErr w:type="spellEnd"/>
-      <w:r>
-        <w:t xml:space="preserve"> </w:t>
-      </w:r>
-      <w:hyperlink r:id="rId17" w:history="1">
+        <w:t xml:space="preserve">Texas Instrument CC2560STK Multi-Standard SensorTag </w:t>
+      </w:r>
+      <w:hyperlink r:id="rId19" w:history="1">
         <w:r>
           <w:rPr>
             <w:rStyle w:val="Hyperlink"/>
@@ -3910,27 +3450,14 @@
         </w:rPr>
         <w:t xml:space="preserve">Repo: </w:t>
       </w:r>
-      <w:r>
-        <w:fldChar w:fldCharType="begin"/>
-      </w:r>
-      <w:r>
-        <w:instrText xml:space="preserve"> HYPERLINK "https://github.com/Azure-Samples/cloud-services-for-iot/tree/master/SensorTagUWP/SensorTagUniversal" </w:instrText>
-      </w:r>
-      <w:r>
-        <w:fldChar w:fldCharType="separate"/>
-      </w:r>
-      <w:r>
-        <w:rPr>
-          <w:rStyle w:val="Hyperlink"/>
-        </w:rPr>
-        <w:t>https://github.com/Azure-Samples/cloud-services-for-iot/tree/master/SensorTagUWP/SensorTagUniversal</w:t>
-      </w:r>
-      <w:r>
-        <w:rPr>
-          <w:rStyle w:val="Hyperlink"/>
-        </w:rPr>
-        <w:fldChar w:fldCharType="end"/>
-      </w:r>
+      <w:hyperlink r:id="rId20" w:history="1">
+        <w:r>
+          <w:rPr>
+            <w:rStyle w:val="Hyperlink"/>
+          </w:rPr>
+          <w:t>https://github.com/Azure-Samples/cloud-services-for-iot/tree/master/SensorTagUWP/SensorTagUniversal</w:t>
+        </w:r>
+      </w:hyperlink>
     </w:p>
     <w:p>
       <w:pPr>
@@ -3951,7 +3478,7 @@
       <w:r>
         <w:t xml:space="preserve">Readme.md: </w:t>
       </w:r>
-      <w:hyperlink r:id="rId18" w:history="1">
+      <w:hyperlink r:id="rId21" w:history="1">
         <w:r>
           <w:rPr>
             <w:rStyle w:val="Hyperlink"/>
@@ -4017,15 +3544,7 @@
         <w:t xml:space="preserve"> The sample code requires the device to be registered manually prior to running the application on a device. This is not effective at production scale. </w:t>
       </w:r>
       <w:r>
-        <w:t xml:space="preserve">Sadly, Universal Apps do no currently allow for full use of the Azure </w:t>
-      </w:r>
-      <w:proofErr w:type="spellStart"/>
-      <w:r>
-        <w:t>IoT</w:t>
-      </w:r>
-      <w:proofErr w:type="spellEnd"/>
-      <w:r>
-        <w:t xml:space="preserve"> SDK; most importantly, it can’t access the namespaces required to register devices. Additional code to register the device via the API would be required to automatically provision devices on first run.</w:t>
+        <w:t>Sadly, Universal Apps do no currently allow for full use of the Azure IoT SDK; most importantly, it can’t access the namespaces required to register devices. Additional code to register the device via the API would be required to automatically provision devices on first run.</w:t>
       </w:r>
     </w:p>
     <w:p>
@@ -4041,33 +3560,33 @@
           <w:rStyle w:val="Heading3Char"/>
         </w:rPr>
       </w:pPr>
-      <w:bookmarkStart w:id="16" w:name="_Toc451956564"/>
-      <w:bookmarkStart w:id="17" w:name="_Toc454526286"/>
+      <w:bookmarkStart w:id="16" w:name="_Toc454531953"/>
+      <w:bookmarkStart w:id="17" w:name="_Toc451956564"/>
       <w:r>
         <w:rPr>
           <w:rStyle w:val="Heading3Char"/>
         </w:rPr>
         <w:t>Additional Reference Materials</w:t>
       </w:r>
+      <w:bookmarkEnd w:id="16"/>
+    </w:p>
+    <w:p>
+      <w:pPr>
+        <w:spacing w:before="240" w:after="0"/>
+      </w:pPr>
+      <w:bookmarkStart w:id="18" w:name="_Toc454531954"/>
+      <w:r>
+        <w:rPr>
+          <w:rStyle w:val="Heading3Char"/>
+        </w:rPr>
+        <w:t>What is Internet of Things</w:t>
+      </w:r>
       <w:bookmarkEnd w:id="17"/>
-    </w:p>
-    <w:p>
-      <w:pPr>
-        <w:spacing w:before="240" w:after="0"/>
-      </w:pPr>
-      <w:bookmarkStart w:id="18" w:name="_Toc454526287"/>
-      <w:r>
-        <w:rPr>
-          <w:rStyle w:val="Heading3Char"/>
-        </w:rPr>
-        <w:t>What is Internet of Things</w:t>
-      </w:r>
-      <w:bookmarkEnd w:id="16"/>
       <w:bookmarkEnd w:id="18"/>
       <w:r>
         <w:t xml:space="preserve">: </w:t>
       </w:r>
-      <w:hyperlink r:id="rId19" w:history="1">
+      <w:hyperlink r:id="rId22" w:history="1">
         <w:r>
           <w:rPr>
             <w:rStyle w:val="Hyperlink"/>
@@ -4081,23 +3600,15 @@
         <w:spacing w:before="240" w:after="0"/>
       </w:pPr>
       <w:bookmarkStart w:id="19" w:name="_Toc451956565"/>
-      <w:bookmarkStart w:id="20" w:name="_Toc454526288"/>
+      <w:bookmarkStart w:id="20" w:name="_Toc454531955"/>
       <w:r>
         <w:rPr>
           <w:rStyle w:val="Heading3Char"/>
         </w:rPr>
-        <w:t xml:space="preserve">Texas Instrument CC2560STK Multi-Standard </w:t>
-      </w:r>
-      <w:proofErr w:type="spellStart"/>
-      <w:r>
-        <w:rPr>
-          <w:rStyle w:val="Heading3Char"/>
-        </w:rPr>
-        <w:t>SensorTag</w:t>
+        <w:t>Texas Instrument CC2560STK Multi-Standard SensorTag</w:t>
       </w:r>
       <w:bookmarkEnd w:id="19"/>
       <w:bookmarkEnd w:id="20"/>
-      <w:proofErr w:type="spellEnd"/>
       <w:r>
         <w:t>:</w:t>
       </w:r>
@@ -4117,7 +3628,7 @@
       <w:r>
         <w:t xml:space="preserve">Where to buy: </w:t>
       </w:r>
-      <w:hyperlink r:id="rId20" w:history="1">
+      <w:hyperlink r:id="rId23" w:history="1">
         <w:r>
           <w:rPr>
             <w:rStyle w:val="Hyperlink"/>
@@ -4141,35 +3652,13 @@
       <w:r>
         <w:t xml:space="preserve">Reference design: </w:t>
       </w:r>
-      <w:hyperlink r:id="rId21" w:history="1">
+      <w:hyperlink r:id="rId24" w:history="1">
         <w:r>
           <w:rPr>
             <w:rStyle w:val="Hyperlink"/>
           </w:rPr>
-          <w:t xml:space="preserve">http://www.ti.com/tool/TIDC-CC2650STK-SENSORTAG?keyMatch=cc2650 </w:t>
+          <w:t>http://www.ti.com/tool/TIDC-CC2650STK-SENSORTAG?keyMatch=cc2650 sensortag&amp;tisearch=Search-EN-Everything#buy</w:t>
         </w:r>
-        <w:proofErr w:type="spellStart"/>
-        <w:r>
-          <w:rPr>
-            <w:rStyle w:val="Hyperlink"/>
-          </w:rPr>
-          <w:t>sensortag&amp;tisearch</w:t>
-        </w:r>
-        <w:proofErr w:type="spellEnd"/>
-        <w:r>
-          <w:rPr>
-            <w:rStyle w:val="Hyperlink"/>
-          </w:rPr>
-          <w:t>=</w:t>
-        </w:r>
-        <w:proofErr w:type="spellStart"/>
-        <w:r>
-          <w:rPr>
-            <w:rStyle w:val="Hyperlink"/>
-          </w:rPr>
-          <w:t>Search-EN-Everything#buy</w:t>
-        </w:r>
-        <w:proofErr w:type="spellEnd"/>
       </w:hyperlink>
       <w:r>
         <w:t xml:space="preserve"> </w:t>
@@ -4183,26 +3672,12 @@
         </w:rPr>
       </w:pPr>
       <w:bookmarkStart w:id="21" w:name="_Toc451956566"/>
-      <w:bookmarkStart w:id="22" w:name="_Toc454526289"/>
+      <w:bookmarkStart w:id="22" w:name="_Toc454531956"/>
       <w:r>
         <w:rPr>
           <w:rStyle w:val="Heading3Char"/>
         </w:rPr>
-        <w:t xml:space="preserve">Linux alternatives to the C# </w:t>
-      </w:r>
-      <w:proofErr w:type="spellStart"/>
-      <w:r>
-        <w:rPr>
-          <w:rStyle w:val="Heading3Char"/>
-        </w:rPr>
-        <w:t>IoT</w:t>
-      </w:r>
-      <w:proofErr w:type="spellEnd"/>
-      <w:r>
-        <w:rPr>
-          <w:rStyle w:val="Heading3Char"/>
-        </w:rPr>
-        <w:t xml:space="preserve"> Core </w:t>
+        <w:t xml:space="preserve">Linux alternatives to the C# IoT Core </w:t>
       </w:r>
       <w:r>
         <w:rPr>
@@ -4241,35 +3716,21 @@
         <w:rPr>
           <w:rFonts w:asciiTheme="minorHAnsi" w:hAnsiTheme="minorHAnsi"/>
         </w:rPr>
-        <w:t xml:space="preserve">Linux </w:t>
-      </w:r>
-      <w:proofErr w:type="spellStart"/>
+        <w:t>Linux IoT Gateway</w:t>
+      </w:r>
       <w:r>
         <w:rPr>
           <w:rFonts w:asciiTheme="minorHAnsi" w:hAnsiTheme="minorHAnsi"/>
         </w:rPr>
-        <w:t>IoT</w:t>
-      </w:r>
-      <w:proofErr w:type="spellEnd"/>
+        <w:t xml:space="preserve"> SDK</w:t>
+      </w:r>
       <w:r>
         <w:rPr>
           <w:rFonts w:asciiTheme="minorHAnsi" w:hAnsiTheme="minorHAnsi"/>
         </w:rPr>
-        <w:t xml:space="preserve"> Gateway</w:t>
-      </w:r>
-      <w:r>
-        <w:rPr>
-          <w:rFonts w:asciiTheme="minorHAnsi" w:hAnsiTheme="minorHAnsi"/>
-        </w:rPr>
-        <w:t xml:space="preserve"> SDK</w:t>
-      </w:r>
-      <w:r>
-        <w:rPr>
-          <w:rFonts w:asciiTheme="minorHAnsi" w:hAnsiTheme="minorHAnsi"/>
-        </w:rPr>
         <w:t xml:space="preserve">: </w:t>
       </w:r>
-      <w:hyperlink r:id="rId22" w:history="1">
+      <w:hyperlink r:id="rId25" w:history="1">
         <w:r>
           <w:rPr>
             <w:rStyle w:val="Hyperlink"/>
@@ -4295,23 +3756,9 @@
         <w:rPr>
           <w:rFonts w:asciiTheme="minorHAnsi" w:hAnsiTheme="minorHAnsi"/>
         </w:rPr>
-        <w:t xml:space="preserve">Linux </w:t>
-      </w:r>
-      <w:proofErr w:type="spellStart"/>
-      <w:r>
-        <w:rPr>
-          <w:rFonts w:asciiTheme="minorHAnsi" w:hAnsiTheme="minorHAnsi"/>
-        </w:rPr>
-        <w:t>IoT</w:t>
-      </w:r>
-      <w:proofErr w:type="spellEnd"/>
-      <w:r>
-        <w:rPr>
-          <w:rFonts w:asciiTheme="minorHAnsi" w:hAnsiTheme="minorHAnsi"/>
-        </w:rPr>
-        <w:t xml:space="preserve"> Gateway SDK: Device to cloud messaging: </w:t>
-      </w:r>
-      <w:hyperlink r:id="rId23" w:history="1">
+        <w:t xml:space="preserve">Linux IoT Gateway SDK: Device to cloud messaging: </w:t>
+      </w:r>
+      <w:hyperlink r:id="rId26" w:history="1">
         <w:r>
           <w:rPr>
             <w:rStyle w:val="Hyperlink"/>
@@ -4337,23 +3784,9 @@
         <w:rPr>
           <w:rFonts w:asciiTheme="minorHAnsi" w:hAnsiTheme="minorHAnsi"/>
         </w:rPr>
-        <w:t xml:space="preserve">Linux </w:t>
-      </w:r>
-      <w:proofErr w:type="spellStart"/>
-      <w:r>
-        <w:rPr>
-          <w:rFonts w:asciiTheme="minorHAnsi" w:hAnsiTheme="minorHAnsi"/>
-        </w:rPr>
-        <w:t>IoT</w:t>
-      </w:r>
-      <w:proofErr w:type="spellEnd"/>
-      <w:r>
-        <w:rPr>
-          <w:rFonts w:asciiTheme="minorHAnsi" w:hAnsiTheme="minorHAnsi"/>
-        </w:rPr>
-        <w:t xml:space="preserve"> Gateway SDK Source: </w:t>
-      </w:r>
-      <w:hyperlink r:id="rId24" w:history="1">
+        <w:t xml:space="preserve">Linux IoT Gateway SDK Source: </w:t>
+      </w:r>
+      <w:hyperlink r:id="rId27" w:history="1">
         <w:r>
           <w:rPr>
             <w:rStyle w:val="Hyperlink"/>
@@ -4368,7 +3801,7 @@
         <w:pStyle w:val="Heading3"/>
       </w:pPr>
       <w:bookmarkStart w:id="23" w:name="_Toc451956567"/>
-      <w:bookmarkStart w:id="24" w:name="_Toc454526290"/>
+      <w:bookmarkStart w:id="24" w:name="_Toc454531957"/>
       <w:r>
         <w:t>Device Management:</w:t>
       </w:r>
@@ -4393,7 +3826,7 @@
         </w:rPr>
         <w:t xml:space="preserve">Device Management Overview: </w:t>
       </w:r>
-      <w:hyperlink r:id="rId25" w:history="1">
+      <w:hyperlink r:id="rId28" w:history="1">
         <w:r>
           <w:rPr>
             <w:rStyle w:val="Hyperlink"/>
@@ -4421,7 +3854,7 @@
         </w:rPr>
         <w:t xml:space="preserve">How to use Device Jobs to update firmware: </w:t>
       </w:r>
-      <w:hyperlink r:id="rId26" w:history="1">
+      <w:hyperlink r:id="rId29" w:history="1">
         <w:r>
           <w:rPr>
             <w:rStyle w:val="Hyperlink"/>
@@ -4449,7 +3882,7 @@
         </w:rPr>
         <w:t xml:space="preserve">How to use device twins: </w:t>
       </w:r>
-      <w:hyperlink r:id="rId27" w:history="1">
+      <w:hyperlink r:id="rId30" w:history="1">
         <w:r>
           <w:rPr>
             <w:rStyle w:val="Hyperlink"/>
@@ -4477,7 +3910,7 @@
         </w:rPr>
         <w:t xml:space="preserve">How to find device twins using queries: </w:t>
       </w:r>
-      <w:hyperlink r:id="rId28" w:history="1">
+      <w:hyperlink r:id="rId31" w:history="1">
         <w:r>
           <w:rPr>
             <w:rStyle w:val="Hyperlink"/>
@@ -4492,14 +3925,9 @@
         <w:pStyle w:val="Heading3"/>
       </w:pPr>
       <w:bookmarkStart w:id="25" w:name="_Toc451956568"/>
-      <w:bookmarkStart w:id="26" w:name="_Toc454526291"/>
-      <w:proofErr w:type="spellStart"/>
-      <w:r>
-        <w:t>IoT</w:t>
-      </w:r>
-      <w:proofErr w:type="spellEnd"/>
-      <w:r>
-        <w:t xml:space="preserve"> Ready Device Development:</w:t>
+      <w:bookmarkStart w:id="26" w:name="_Toc454531958"/>
+      <w:r>
+        <w:t>IoT Ready Device Development:</w:t>
       </w:r>
       <w:bookmarkEnd w:id="25"/>
       <w:bookmarkEnd w:id="26"/>
@@ -4519,23 +3947,9 @@
         <w:rPr>
           <w:rFonts w:asciiTheme="minorHAnsi" w:hAnsiTheme="minorHAnsi"/>
         </w:rPr>
-        <w:t xml:space="preserve">Azure </w:t>
-      </w:r>
-      <w:proofErr w:type="spellStart"/>
-      <w:r>
-        <w:rPr>
-          <w:rFonts w:asciiTheme="minorHAnsi" w:hAnsiTheme="minorHAnsi"/>
-        </w:rPr>
-        <w:t>IoT</w:t>
-      </w:r>
-      <w:proofErr w:type="spellEnd"/>
-      <w:r>
-        <w:rPr>
-          <w:rFonts w:asciiTheme="minorHAnsi" w:hAnsiTheme="minorHAnsi"/>
-        </w:rPr>
-        <w:t xml:space="preserve"> Development Center: </w:t>
-      </w:r>
-      <w:hyperlink r:id="rId29" w:history="1">
+        <w:t xml:space="preserve">Azure IoT Development Center: </w:t>
+      </w:r>
+      <w:hyperlink r:id="rId32" w:history="1">
         <w:r>
           <w:rPr>
             <w:rStyle w:val="Hyperlink"/>
@@ -4561,23 +3975,9 @@
         <w:rPr>
           <w:rFonts w:asciiTheme="minorHAnsi" w:hAnsiTheme="minorHAnsi"/>
         </w:rPr>
-        <w:t xml:space="preserve">Azure </w:t>
-      </w:r>
-      <w:proofErr w:type="spellStart"/>
-      <w:r>
-        <w:rPr>
-          <w:rFonts w:asciiTheme="minorHAnsi" w:hAnsiTheme="minorHAnsi"/>
-        </w:rPr>
-        <w:t>IoT</w:t>
-      </w:r>
-      <w:proofErr w:type="spellEnd"/>
-      <w:r>
-        <w:rPr>
-          <w:rFonts w:asciiTheme="minorHAnsi" w:hAnsiTheme="minorHAnsi"/>
-        </w:rPr>
-        <w:t xml:space="preserve"> Hub Developer Guide: </w:t>
-      </w:r>
-      <w:hyperlink r:id="rId30" w:history="1">
+        <w:t xml:space="preserve">Azure IoT Hub Developer Guide: </w:t>
+      </w:r>
+      <w:hyperlink r:id="rId33" w:history="1">
         <w:r>
           <w:rPr>
             <w:rStyle w:val="Hyperlink"/>
@@ -4592,7 +3992,7 @@
         <w:pStyle w:val="Heading3"/>
       </w:pPr>
       <w:bookmarkStart w:id="27" w:name="_Toc451956569"/>
-      <w:bookmarkStart w:id="28" w:name="_Toc454526292"/>
+      <w:bookmarkStart w:id="28" w:name="_Toc454531959"/>
       <w:r>
         <w:t>Device Best Practices:</w:t>
       </w:r>
@@ -4617,7 +4017,7 @@
         </w:rPr>
         <w:t xml:space="preserve">Designing your solution: </w:t>
       </w:r>
-      <w:hyperlink r:id="rId31" w:history="1">
+      <w:hyperlink r:id="rId34" w:history="1">
         <w:r>
           <w:rPr>
             <w:rStyle w:val="Hyperlink"/>
@@ -4645,7 +4045,7 @@
         </w:rPr>
         <w:t xml:space="preserve">Supporting Additional Protocols: </w:t>
       </w:r>
-      <w:hyperlink r:id="rId32" w:history="1">
+      <w:hyperlink r:id="rId35" w:history="1">
         <w:r>
           <w:rPr>
             <w:rStyle w:val="Hyperlink"/>
@@ -4675,40 +4075,25 @@
         </w:rPr>
         <w:t xml:space="preserve">MQTT Protocols: </w:t>
       </w:r>
-      <w:r>
-        <w:fldChar w:fldCharType="begin"/>
-      </w:r>
-      <w:r>
-        <w:instrText xml:space="preserve"> HYPERLINK "https://azure.microsoft.com/en-us/documentation/articles/iot-hub-mqtt-support/" </w:instrText>
-      </w:r>
-      <w:r>
-        <w:fldChar w:fldCharType="separate"/>
-      </w:r>
-      <w:r>
-        <w:rPr>
-          <w:rStyle w:val="Hyperlink"/>
+      <w:hyperlink r:id="rId36" w:history="1">
+        <w:r>
+          <w:rPr>
+            <w:rStyle w:val="Hyperlink"/>
+            <w:rFonts w:asciiTheme="minorHAnsi" w:hAnsiTheme="minorHAnsi"/>
+            <w:lang w:val="pt-BR"/>
+          </w:rPr>
+          <w:t>https://azure.microsoft.com/en-us/documentation/articles/iot-hub-mqtt-support/</w:t>
+        </w:r>
+      </w:hyperlink>
+    </w:p>
+    <w:p>
+      <w:pPr>
+        <w:pStyle w:val="ListParagraph"/>
+        <w:spacing w:after="0"/>
+        <w:rPr>
           <w:rFonts w:asciiTheme="minorHAnsi" w:hAnsiTheme="minorHAnsi"/>
           <w:lang w:val="pt-BR"/>
         </w:rPr>
-        <w:t>https://azure.microsoft.com/en-us/documentation/articles/iot-hub-mqtt-support/</w:t>
-      </w:r>
-      <w:r>
-        <w:rPr>
-          <w:rStyle w:val="Hyperlink"/>
-          <w:rFonts w:asciiTheme="minorHAnsi" w:hAnsiTheme="minorHAnsi"/>
-          <w:lang w:val="pt-BR"/>
-        </w:rPr>
-        <w:fldChar w:fldCharType="end"/>
-      </w:r>
-    </w:p>
-    <w:p>
-      <w:pPr>
-        <w:pStyle w:val="ListParagraph"/>
-        <w:spacing w:after="0"/>
-        <w:rPr>
-          <w:rFonts w:asciiTheme="minorHAnsi" w:hAnsiTheme="minorHAnsi"/>
-          <w:lang w:val="pt-BR"/>
-        </w:rPr>
       </w:pPr>
     </w:p>
     <w:p>
@@ -4716,7 +4101,7 @@
         <w:pStyle w:val="Heading3"/>
       </w:pPr>
       <w:bookmarkStart w:id="29" w:name="_Toc451956570"/>
-      <w:bookmarkStart w:id="30" w:name="_Toc454526293"/>
+      <w:bookmarkStart w:id="30" w:name="_Toc454531960"/>
       <w:r>
         <w:t>Misc. References:</w:t>
       </w:r>
@@ -4739,23 +4124,9 @@
         <w:rPr>
           <w:rFonts w:asciiTheme="minorHAnsi" w:hAnsiTheme="minorHAnsi"/>
         </w:rPr>
-        <w:t xml:space="preserve">Scaling </w:t>
-      </w:r>
-      <w:proofErr w:type="spellStart"/>
-      <w:r>
-        <w:rPr>
-          <w:rFonts w:asciiTheme="minorHAnsi" w:hAnsiTheme="minorHAnsi"/>
-        </w:rPr>
-        <w:t>IoT</w:t>
-      </w:r>
-      <w:proofErr w:type="spellEnd"/>
-      <w:r>
-        <w:rPr>
-          <w:rFonts w:asciiTheme="minorHAnsi" w:hAnsiTheme="minorHAnsi"/>
-        </w:rPr>
-        <w:t xml:space="preserve"> Hub: </w:t>
-      </w:r>
-      <w:hyperlink r:id="rId33" w:history="1">
+        <w:t xml:space="preserve">Scaling IoT Hub: </w:t>
+      </w:r>
+      <w:hyperlink r:id="rId37" w:history="1">
         <w:r>
           <w:rPr>
             <w:rStyle w:val="Hyperlink"/>
@@ -4781,23 +4152,9 @@
         <w:rPr>
           <w:rFonts w:asciiTheme="minorHAnsi" w:hAnsiTheme="minorHAnsi"/>
         </w:rPr>
-        <w:t xml:space="preserve">Comparison of </w:t>
-      </w:r>
-      <w:proofErr w:type="spellStart"/>
-      <w:r>
-        <w:rPr>
-          <w:rFonts w:asciiTheme="minorHAnsi" w:hAnsiTheme="minorHAnsi"/>
-        </w:rPr>
-        <w:t>IoT</w:t>
-      </w:r>
-      <w:proofErr w:type="spellEnd"/>
-      <w:r>
-        <w:rPr>
-          <w:rFonts w:asciiTheme="minorHAnsi" w:hAnsiTheme="minorHAnsi"/>
-        </w:rPr>
-        <w:t xml:space="preserve"> Hubs to Event Hubs: </w:t>
-      </w:r>
-      <w:hyperlink r:id="rId34" w:history="1">
+        <w:t xml:space="preserve">Comparison of IoT Hubs to Event Hubs: </w:t>
+      </w:r>
+      <w:hyperlink r:id="rId38" w:history="1">
         <w:r>
           <w:rPr>
             <w:rStyle w:val="Hyperlink"/>
@@ -4823,23 +4180,9 @@
         <w:rPr>
           <w:rFonts w:asciiTheme="minorHAnsi" w:hAnsiTheme="minorHAnsi"/>
         </w:rPr>
-        <w:t xml:space="preserve">Getting Started with </w:t>
-      </w:r>
-      <w:proofErr w:type="spellStart"/>
-      <w:r>
-        <w:rPr>
-          <w:rFonts w:asciiTheme="minorHAnsi" w:hAnsiTheme="minorHAnsi"/>
-        </w:rPr>
-        <w:t>IoT</w:t>
-      </w:r>
-      <w:proofErr w:type="spellEnd"/>
-      <w:r>
-        <w:rPr>
-          <w:rFonts w:asciiTheme="minorHAnsi" w:hAnsiTheme="minorHAnsi"/>
-        </w:rPr>
-        <w:t xml:space="preserve"> Hub for .Net: </w:t>
-      </w:r>
-      <w:hyperlink r:id="rId35" w:history="1">
+        <w:t xml:space="preserve">Getting Started with IoT Hub for .Net: </w:t>
+      </w:r>
+      <w:hyperlink r:id="rId39" w:history="1">
         <w:r>
           <w:rPr>
             <w:rStyle w:val="Hyperlink"/>
@@ -4875,7 +4218,7 @@
       </w:pPr>
     </w:p>
     <w:sectPr>
-      <w:footerReference w:type="default" r:id="rId36"/>
+      <w:footerReference w:type="default" r:id="rId40"/>
       <w:pgSz w:w="12240" w:h="15840"/>
       <w:pgMar w:top="720" w:right="720" w:bottom="720" w:left="720" w:header="720" w:footer="140" w:gutter="0"/>
       <w:cols w:space="720"/>
@@ -4945,7 +4288,7 @@
           <w:rPr>
             <w:noProof/>
           </w:rPr>
-          <w:t>10</w:t>
+          <w:t>8</w:t>
         </w:r>
         <w:r>
           <w:rPr>
@@ -8630,7 +7973,7 @@
 </file>
 
 <file path=customXml/itemProps1.xml><?xml version="1.0" encoding="utf-8"?>
-<ds:datastoreItem xmlns:ds="http://schemas.openxmlformats.org/officeDocument/2006/customXml" ds:itemID="{58354343-2602-4B9C-A21A-A0CDEB5C56D3}">
+<ds:datastoreItem xmlns:ds="http://schemas.openxmlformats.org/officeDocument/2006/customXml" ds:itemID="{094AACDD-4659-4AB0-AC62-CF2562B0AA1B}">
   <ds:schemaRefs>
     <ds:schemaRef ds:uri="http://schemas.openxmlformats.org/officeDocument/2006/bibliography"/>
   </ds:schemaRefs>

</xml_diff>